<commit_message>
RDV avec mahmoudi pour gérer le plan
Reste plus qu'à écrire, il faut aussi changer le schéma tout perrave pyramide que j'ai mis en attendant
</commit_message>
<xml_diff>
--- a/Rapport de projet.docx
+++ b/Rapport de projet.docx
@@ -1810,7 +1810,7 @@
         </w:numPr>
       </w:pPr>
       <w:r>
-        <w:t>Choix porté principalement sur le débrumage</w:t>
+        <w:t>Nouvelles technologies</w:t>
       </w:r>
     </w:p>
     <w:p>
@@ -1822,7 +1822,19 @@
         </w:numPr>
       </w:pPr>
       <w:r>
-        <w:t>Types de brumes</w:t>
+        <w:t>Domaine automobile</w:t>
+      </w:r>
+    </w:p>
+    <w:p>
+      <w:pPr>
+        <w:pStyle w:val="Paragraphedeliste"/>
+        <w:numPr>
+          <w:ilvl w:val="0"/>
+          <w:numId w:val="1"/>
+        </w:numPr>
+      </w:pPr>
+      <w:r>
+        <w:t>Problématique actuelle, amélioration du quotidien</w:t>
       </w:r>
     </w:p>
     <w:p>
@@ -1865,6 +1877,9 @@
       <w:r>
         <w:t>- Sujet de recherche</w:t>
       </w:r>
+      <w:r>
+        <w:t xml:space="preserve"> (parebrise numérique augmenté)</w:t>
+      </w:r>
     </w:p>
     <w:p>
       <w:r>
@@ -1874,17 +1889,34 @@
     </w:p>
     <w:p>
       <w:r>
-        <w:t>- Nouvelles technologies</w:t>
-      </w:r>
-    </w:p>
-    <w:p>
-      <w:r>
-        <w:t>- Traitement d’images / de vidéos</w:t>
-      </w:r>
-    </w:p>
-    <w:p>
-      <w:r>
-        <w:t>- Domaine automobile</w:t>
+        <w:t>- Choix porté principalement sur le débrumage</w:t>
+      </w:r>
+    </w:p>
+    <w:p>
+      <w:pPr>
+        <w:pStyle w:val="Paragraphedeliste"/>
+        <w:numPr>
+          <w:ilvl w:val="0"/>
+          <w:numId w:val="1"/>
+        </w:numPr>
+      </w:pPr>
+      <w:r>
+        <w:t>Types de brumes</w:t>
+      </w:r>
+    </w:p>
+    <w:p>
+      <w:pPr>
+        <w:pStyle w:val="Paragraphedeliste"/>
+        <w:numPr>
+          <w:ilvl w:val="0"/>
+          <w:numId w:val="1"/>
+        </w:numPr>
+      </w:pPr>
+      <w:r>
+        <w:t>Traitement d’images / de vidéos</w:t>
+      </w:r>
+      <w:r>
+        <w:t xml:space="preserve"> </w:t>
       </w:r>
     </w:p>
     <w:p>
@@ -1897,21 +1929,6 @@
         </w:rPr>
       </w:pPr>
       <w:r>
-        <w:t>-</w:t>
-      </w:r>
-      <w:r>
-        <w:t xml:space="preserve"> Problématique actuelle,</w:t>
-      </w:r>
-      <w:r>
-        <w:t xml:space="preserve"> </w:t>
-      </w:r>
-      <w:r>
-        <w:t>a</w:t>
-      </w:r>
-      <w:r>
-        <w:t>mélioration du quotidien</w:t>
-      </w:r>
-      <w:r>
         <w:br w:type="page"/>
       </w:r>
     </w:p>
@@ -1925,6 +1942,9 @@
         <w:t>Etat de l’art</w:t>
       </w:r>
       <w:bookmarkEnd w:id="2"/>
+      <w:r>
+        <w:t xml:space="preserve"> du débrumage</w:t>
+      </w:r>
     </w:p>
     <w:p>
       <w:pPr>
@@ -1937,24 +1957,9 @@
       <w:r>
         <w:t>Voir image tableau</w:t>
       </w:r>
-      <w:bookmarkStart w:id="3" w:name="_GoBack"/>
-      <w:bookmarkEnd w:id="3"/>
-    </w:p>
-    <w:p>
-      <w:r>
-        <w:br w:type="page"/>
-      </w:r>
-    </w:p>
-    <w:p>
-      <w:pPr>
-        <w:pStyle w:val="Titre1"/>
-      </w:pPr>
-      <w:bookmarkStart w:id="4" w:name="_Toc516150249"/>
-      <w:r>
-        <w:lastRenderedPageBreak/>
-        <w:t>Méthodologie proposée</w:t>
-      </w:r>
-      <w:bookmarkEnd w:id="4"/>
+      <w:r>
+        <w:t xml:space="preserve"> (méthodologie utilisée)</w:t>
+      </w:r>
     </w:p>
     <w:p>
       <w:pPr>
@@ -1965,8 +1970,86 @@
         </w:numPr>
       </w:pPr>
       <w:r>
+        <w:t>DEFADE</w:t>
+      </w:r>
+      <w:r>
+        <w:t xml:space="preserve"> avec le reste</w:t>
+      </w:r>
+    </w:p>
+    <w:p>
+      <w:r>
+        <w:br w:type="page"/>
+      </w:r>
+    </w:p>
+    <w:p>
+      <w:pPr>
+        <w:pStyle w:val="Titre1"/>
+      </w:pPr>
+      <w:bookmarkStart w:id="3" w:name="_Toc516150249"/>
+      <w:r>
+        <w:lastRenderedPageBreak/>
+        <w:t xml:space="preserve">Méthodologie </w:t>
+      </w:r>
+      <w:r>
+        <w:t xml:space="preserve">de débrumage </w:t>
+      </w:r>
+      <w:r>
+        <w:t>proposée</w:t>
+      </w:r>
+      <w:bookmarkEnd w:id="3"/>
+    </w:p>
+    <w:p>
+      <w:pPr>
+        <w:pStyle w:val="Paragraphedeliste"/>
+        <w:numPr>
+          <w:ilvl w:val="0"/>
+          <w:numId w:val="1"/>
+        </w:numPr>
+      </w:pPr>
+      <w:r>
         <w:t>Voir image tableau.</w:t>
       </w:r>
+    </w:p>
+    <w:p>
+      <w:pPr>
+        <w:pStyle w:val="Paragraphedeliste"/>
+        <w:numPr>
+          <w:ilvl w:val="0"/>
+          <w:numId w:val="1"/>
+        </w:numPr>
+      </w:pPr>
+      <w:r>
+        <w:t>Workflow diagram, zoomer sur chaque partie du diagramme</w:t>
+      </w:r>
+    </w:p>
+    <w:p>
+      <w:pPr>
+        <w:pStyle w:val="Paragraphedeliste"/>
+        <w:numPr>
+          <w:ilvl w:val="0"/>
+          <w:numId w:val="1"/>
+        </w:numPr>
+      </w:pPr>
+      <w:r>
+        <w:t>Gérer le débrumage par contraste et luminosité</w:t>
+      </w:r>
+    </w:p>
+    <w:p>
+      <w:pPr>
+        <w:pStyle w:val="Paragraphedeliste"/>
+        <w:numPr>
+          <w:ilvl w:val="0"/>
+          <w:numId w:val="1"/>
+        </w:numPr>
+      </w:pPr>
+      <w:r>
+        <w:t>Fonction linéaire pour gérer pourcentage contraste/luminosité</w:t>
+      </w:r>
+    </w:p>
+    <w:p>
+      <w:pPr>
+        <w:pStyle w:val="Paragraphedeliste"/>
+      </w:pPr>
     </w:p>
     <w:p>
       <w:pPr>
@@ -1985,12 +2068,12 @@
       <w:pPr>
         <w:pStyle w:val="Titre1"/>
       </w:pPr>
-      <w:bookmarkStart w:id="5" w:name="_Toc516150250"/>
+      <w:bookmarkStart w:id="4" w:name="_Toc516150250"/>
       <w:r>
         <w:lastRenderedPageBreak/>
         <w:t>Expérimentations</w:t>
       </w:r>
-      <w:bookmarkEnd w:id="5"/>
+      <w:bookmarkEnd w:id="4"/>
     </w:p>
     <w:p>
       <w:pPr>
@@ -2001,46 +2084,13 @@
         </w:numPr>
       </w:pPr>
       <w:r>
-        <w:t>Fonctions de blending ?</w:t>
+        <w:t>Fonctions de</w:t>
+      </w:r>
+      <w:r>
+        <w:t xml:space="preserve"> blending (expérimentation, prise en main openCV)</w:t>
       </w:r>
     </w:p>
     <w:p/>
-    <w:p>
-      <w:pPr>
-        <w:pStyle w:val="Paragraphedeliste"/>
-        <w:numPr>
-          <w:ilvl w:val="0"/>
-          <w:numId w:val="1"/>
-        </w:numPr>
-      </w:pPr>
-      <w:r>
-        <w:t>Workflow diagram, zoomer sur chaque partie du diagramme</w:t>
-      </w:r>
-    </w:p>
-    <w:p>
-      <w:pPr>
-        <w:pStyle w:val="Paragraphedeliste"/>
-        <w:numPr>
-          <w:ilvl w:val="0"/>
-          <w:numId w:val="1"/>
-        </w:numPr>
-      </w:pPr>
-      <w:r>
-        <w:t>Gérer le débrumage par contraste et luminosité</w:t>
-      </w:r>
-    </w:p>
-    <w:p>
-      <w:pPr>
-        <w:pStyle w:val="Paragraphedeliste"/>
-        <w:numPr>
-          <w:ilvl w:val="0"/>
-          <w:numId w:val="1"/>
-        </w:numPr>
-      </w:pPr>
-      <w:r>
-        <w:t>Fonction linéaire pour gérer pourcentage contraste/luminosité</w:t>
-      </w:r>
-    </w:p>
     <w:p>
       <w:pPr>
         <w:pStyle w:val="Paragraphedeliste"/>
@@ -2126,11 +2176,28 @@
       <w:pPr>
         <w:pStyle w:val="Titre1"/>
       </w:pPr>
-      <w:bookmarkStart w:id="6" w:name="_Toc516150251"/>
+      <w:bookmarkStart w:id="5" w:name="_Toc516150251"/>
       <w:r>
         <w:lastRenderedPageBreak/>
         <w:t>Evaluations</w:t>
       </w:r>
+      <w:bookmarkEnd w:id="5"/>
+    </w:p>
+    <w:p>
+      <w:pPr>
+        <w:pStyle w:val="Paragraphedeliste"/>
+        <w:numPr>
+          <w:ilvl w:val="0"/>
+          <w:numId w:val="1"/>
+        </w:numPr>
+      </w:pPr>
+      <w:r>
+        <w:t>Définition visibilité</w:t>
+      </w:r>
+      <w:r>
+        <w:t>/lisibilité</w:t>
+      </w:r>
+      <w:bookmarkStart w:id="6" w:name="_GoBack"/>
       <w:bookmarkEnd w:id="6"/>
     </w:p>
     <w:p>
@@ -2240,6 +2307,57 @@
       </w:pPr>
       <w:r>
         <w:t>Le traitement image par image en temps réel est trop lent</w:t>
+      </w:r>
+    </w:p>
+    <w:p>
+      <w:pPr>
+        <w:pStyle w:val="Paragraphedeliste"/>
+        <w:numPr>
+          <w:ilvl w:val="0"/>
+          <w:numId w:val="1"/>
+        </w:numPr>
+      </w:pPr>
+      <w:r>
+        <w:t>Focaliser fct netteté sur les zones moins visibles pour avoir une meilleure mesure</w:t>
+      </w:r>
+    </w:p>
+    <w:p>
+      <w:pPr>
+        <w:pStyle w:val="Paragraphedeliste"/>
+        <w:numPr>
+          <w:ilvl w:val="0"/>
+          <w:numId w:val="1"/>
+        </w:numPr>
+      </w:pPr>
+      <w:r>
+        <w:t>Approche générer brume pou</w:t>
+      </w:r>
+      <w:r>
+        <w:t>r débrumer (DEFADE/FADE)</w:t>
+      </w:r>
+    </w:p>
+    <w:p>
+      <w:pPr>
+        <w:pStyle w:val="Paragraphedeliste"/>
+        <w:numPr>
+          <w:ilvl w:val="0"/>
+          <w:numId w:val="1"/>
+        </w:numPr>
+      </w:pPr>
+      <w:r>
+        <w:t>Problèmes qu’on aurait pu gérer (introduction)</w:t>
+      </w:r>
+    </w:p>
+    <w:p>
+      <w:pPr>
+        <w:pStyle w:val="Paragraphedeliste"/>
+        <w:numPr>
+          <w:ilvl w:val="0"/>
+          <w:numId w:val="1"/>
+        </w:numPr>
+      </w:pPr>
+      <w:r>
+        <w:t>Traitement vidéo (temps réel) problématique</w:t>
       </w:r>
     </w:p>
     <w:sectPr>
@@ -3781,7 +3899,7 @@
 </file>
 
 <file path=customXml/itemProps2.xml><?xml version="1.0" encoding="utf-8"?>
-<ds:datastoreItem xmlns:ds="http://schemas.openxmlformats.org/officeDocument/2006/customXml" ds:itemID="{5D5CAD8E-1C6F-4E69-AE84-15D600B2FD1A}">
+<ds:datastoreItem xmlns:ds="http://schemas.openxmlformats.org/officeDocument/2006/customXml" ds:itemID="{4AFA8E3E-4BD6-44A3-AC4A-D3AC69447E81}">
   <ds:schemaRefs>
     <ds:schemaRef ds:uri="http://schemas.openxmlformats.org/officeDocument/2006/bibliography"/>
   </ds:schemaRefs>

</xml_diff>

<commit_message>
Partie Methodologie utilisee, finie
</commit_message>
<xml_diff>
--- a/Rapport de projet.docx
+++ b/Rapport de projet.docx
@@ -266,7 +266,7 @@
                   </wp:anchor>
                 </w:drawing>
               </mc:Choice>
-              <mc:Fallback xmlns:w16se="http://schemas.microsoft.com/office/word/2015/wordml/symex" xmlns:w16cid="http://schemas.microsoft.com/office/word/2016/wordml/cid" xmlns:am3d="http://schemas.microsoft.com/office/drawing/2017/model3d" xmlns:aink="http://schemas.microsoft.com/office/drawing/2016/ink" xmlns:cx8="http://schemas.microsoft.com/office/drawing/2016/5/14/chartex" xmlns:cx7="http://schemas.microsoft.com/office/drawing/2016/5/13/chartex" xmlns:cx6="http://schemas.microsoft.com/office/drawing/2016/5/12/chartex" xmlns:cx5="http://schemas.microsoft.com/office/drawing/2016/5/11/chartex" xmlns:cx4="http://schemas.microsoft.com/office/drawing/2016/5/10/chartex" xmlns:cx3="http://schemas.microsoft.com/office/drawing/2016/5/9/chartex" xmlns:cx2="http://schemas.microsoft.com/office/drawing/2015/10/21/chartex" xmlns:cx1="http://schemas.microsoft.com/office/drawing/2015/9/8/chartex" xmlns:cx="http://schemas.microsoft.com/office/drawing/2014/chartex">
+              <mc:Fallback xmlns:cx="http://schemas.microsoft.com/office/drawing/2014/chartex" xmlns:cx1="http://schemas.microsoft.com/office/drawing/2015/9/8/chartex" xmlns:cx2="http://schemas.microsoft.com/office/drawing/2015/10/21/chartex" xmlns:cx3="http://schemas.microsoft.com/office/drawing/2016/5/9/chartex" xmlns:cx4="http://schemas.microsoft.com/office/drawing/2016/5/10/chartex" xmlns:cx5="http://schemas.microsoft.com/office/drawing/2016/5/11/chartex" xmlns:cx6="http://schemas.microsoft.com/office/drawing/2016/5/12/chartex" xmlns:cx7="http://schemas.microsoft.com/office/drawing/2016/5/13/chartex" xmlns:cx8="http://schemas.microsoft.com/office/drawing/2016/5/14/chartex" xmlns:aink="http://schemas.microsoft.com/office/drawing/2016/ink" xmlns:am3d="http://schemas.microsoft.com/office/drawing/2017/model3d" xmlns:w16cid="http://schemas.microsoft.com/office/word/2016/wordml/cid" xmlns:w16se="http://schemas.microsoft.com/office/word/2015/wordml/symex">
                 <w:pict>
                   <v:group w14:anchorId="31EE4FE6" id="Groupe 149" o:spid="_x0000_s1026" style="position:absolute;margin-left:0;margin-top:0;width:8in;height:95.7pt;z-index:251662336;mso-width-percent:941;mso-height-percent:121;mso-top-percent:23;mso-position-horizontal:center;mso-position-horizontal-relative:page;mso-position-vertical-relative:page;mso-width-percent:941;mso-height-percent:121;mso-top-percent:23" coordorigin="" coordsize="73152,12161" o:gfxdata="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">
                     <v:shape id="Rectangle 51" o:spid="_x0000_s1027" style="position:absolute;width:73152;height:11303;visibility:visible;mso-wrap-style:square;v-text-anchor:middle" coordsize="7312660,1129665" o:gfxdata="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" path="m,l7312660,r,1129665l3619500,733425,,1091565,,xe" fillcolor="#f09415 [3204]" stroked="f" strokeweight="1pt">
@@ -411,7 +411,7 @@
                   </wp:anchor>
                 </w:drawing>
               </mc:Choice>
-              <mc:Fallback xmlns:w16se="http://schemas.microsoft.com/office/word/2015/wordml/symex" xmlns:w16cid="http://schemas.microsoft.com/office/word/2016/wordml/cid" xmlns:am3d="http://schemas.microsoft.com/office/drawing/2017/model3d" xmlns:aink="http://schemas.microsoft.com/office/drawing/2016/ink" xmlns:cx8="http://schemas.microsoft.com/office/drawing/2016/5/14/chartex" xmlns:cx7="http://schemas.microsoft.com/office/drawing/2016/5/13/chartex" xmlns:cx6="http://schemas.microsoft.com/office/drawing/2016/5/12/chartex" xmlns:cx5="http://schemas.microsoft.com/office/drawing/2016/5/11/chartex" xmlns:cx4="http://schemas.microsoft.com/office/drawing/2016/5/10/chartex" xmlns:cx3="http://schemas.microsoft.com/office/drawing/2016/5/9/chartex" xmlns:cx2="http://schemas.microsoft.com/office/drawing/2015/10/21/chartex" xmlns:cx1="http://schemas.microsoft.com/office/drawing/2015/9/8/chartex" xmlns:cx="http://schemas.microsoft.com/office/drawing/2014/chartex">
+              <mc:Fallback>
                 <w:pict>
                   <v:shapetype id="_x0000_t202" coordsize="21600,21600" o:spt="202" path="m,l,21600r21600,l21600,xe">
                     <v:stroke joinstyle="miter"/>
@@ -433,6 +433,7 @@
                             <w:dataBinding w:prefixMappings="xmlns:ns0='http://purl.org/dc/elements/1.1/' xmlns:ns1='http://schemas.openxmlformats.org/package/2006/metadata/core-properties' " w:xpath="/ns1:coreProperties[1]/ns0:creator[1]" w:storeItemID="{6C3C8BC8-F283-45AE-878A-BAB7291924A1}"/>
                             <w:text/>
                           </w:sdtPr>
+                          <w:sdtEndPr/>
                           <w:sdtContent>
                             <w:p>
                               <w:pPr>
@@ -450,18 +451,8 @@
                                   <w:sz w:val="28"/>
                                   <w:szCs w:val="28"/>
                                 </w:rPr>
-                                <w:t xml:space="preserve">Julien Arnold / Laurent </w:t>
+                                <w:t>Julien Arnold / Laurent Galassi</w:t>
                               </w:r>
-                              <w:proofErr w:type="spellStart"/>
-                              <w:r>
-                                <w:rPr>
-                                  <w:color w:val="595959" w:themeColor="text1" w:themeTint="A6"/>
-                                  <w:sz w:val="28"/>
-                                  <w:szCs w:val="28"/>
-                                </w:rPr>
-                                <w:t>Galassi</w:t>
-                              </w:r>
-                              <w:proofErr w:type="spellEnd"/>
                             </w:p>
                           </w:sdtContent>
                         </w:sdt>
@@ -631,7 +622,7 @@
                   </wp:anchor>
                 </w:drawing>
               </mc:Choice>
-              <mc:Fallback xmlns:w16se="http://schemas.microsoft.com/office/word/2015/wordml/symex" xmlns:w16cid="http://schemas.microsoft.com/office/word/2016/wordml/cid" xmlns:am3d="http://schemas.microsoft.com/office/drawing/2017/model3d" xmlns:aink="http://schemas.microsoft.com/office/drawing/2016/ink" xmlns:cx8="http://schemas.microsoft.com/office/drawing/2016/5/14/chartex" xmlns:cx7="http://schemas.microsoft.com/office/drawing/2016/5/13/chartex" xmlns:cx6="http://schemas.microsoft.com/office/drawing/2016/5/12/chartex" xmlns:cx5="http://schemas.microsoft.com/office/drawing/2016/5/11/chartex" xmlns:cx4="http://schemas.microsoft.com/office/drawing/2016/5/10/chartex" xmlns:cx3="http://schemas.microsoft.com/office/drawing/2016/5/9/chartex" xmlns:cx2="http://schemas.microsoft.com/office/drawing/2015/10/21/chartex" xmlns:cx1="http://schemas.microsoft.com/office/drawing/2015/9/8/chartex" xmlns:cx="http://schemas.microsoft.com/office/drawing/2014/chartex">
+              <mc:Fallback>
                 <w:pict>
                   <v:shape id="Zone de texte 153" o:spid="_x0000_s1027" type="#_x0000_t202" style="position:absolute;margin-left:0;margin-top:0;width:8in;height:79.5pt;z-index:251661312;visibility:visible;mso-wrap-style:square;mso-width-percent:941;mso-height-percent:100;mso-top-percent:700;mso-wrap-distance-left:9pt;mso-wrap-distance-top:0;mso-wrap-distance-right:9pt;mso-wrap-distance-bottom:0;mso-position-horizontal:center;mso-position-horizontal-relative:page;mso-position-vertical-relative:page;mso-width-percent:941;mso-height-percent:100;mso-top-percent:700;mso-width-relative:page;mso-height-relative:page;v-text-anchor:top" o:gfxdata="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" filled="f" stroked="f" strokeweight=".5pt">
                     <v:textbox style="mso-fit-shape-to-text:t" inset="126pt,0,54pt,0">
@@ -668,6 +659,7 @@
                             <w:dataBinding w:prefixMappings="xmlns:ns0='http://schemas.microsoft.com/office/2006/coverPageProps' " w:xpath="/ns0:CoverPageProperties[1]/ns0:Abstract[1]" w:storeItemID="{55AF091B-3C7A-41E3-B477-F2FDAA23CFDA}"/>
                             <w:text w:multiLine="1"/>
                           </w:sdtPr>
+                          <w:sdtEndPr/>
                           <w:sdtContent>
                             <w:p>
                               <w:pPr>
@@ -694,36 +686,8 @@
                                   <w:szCs w:val="20"/>
                                 </w:rPr>
                                 <w:br/>
-                                <w:t xml:space="preserve">Professeurs référents : </w:t>
+                                <w:t>Professeurs référents : Melkemi &amp; Hammoudi</w:t>
                               </w:r>
-                              <w:proofErr w:type="spellStart"/>
-                              <w:r>
-                                <w:rPr>
-                                  <w:color w:val="595959" w:themeColor="text1" w:themeTint="A6"/>
-                                  <w:sz w:val="28"/>
-                                  <w:szCs w:val="20"/>
-                                </w:rPr>
-                                <w:t>Melkemi</w:t>
-                              </w:r>
-                              <w:proofErr w:type="spellEnd"/>
-                              <w:r>
-                                <w:rPr>
-                                  <w:color w:val="595959" w:themeColor="text1" w:themeTint="A6"/>
-                                  <w:sz w:val="28"/>
-                                  <w:szCs w:val="20"/>
-                                </w:rPr>
-                                <w:t xml:space="preserve"> &amp; </w:t>
-                              </w:r>
-                              <w:proofErr w:type="spellStart"/>
-                              <w:r>
-                                <w:rPr>
-                                  <w:color w:val="595959" w:themeColor="text1" w:themeTint="A6"/>
-                                  <w:sz w:val="28"/>
-                                  <w:szCs w:val="20"/>
-                                </w:rPr>
-                                <w:t>Hammoudi</w:t>
-                              </w:r>
-                              <w:proofErr w:type="spellEnd"/>
                             </w:p>
                           </w:sdtContent>
                         </w:sdt>
@@ -766,7 +730,7 @@
                     <wp:docPr id="154" name="Zone de texte 154">
                       <a:extLst xmlns:a="http://schemas.openxmlformats.org/drawingml/2006/main">
                         <a:ext uri="{C183D7F6-B498-43B3-948B-1728B52AA6E4}">
-                          <adec:decorative xmlns:adec="http://schemas.microsoft.com/office/drawing/2017/decorative" xmlns:w16se="http://schemas.microsoft.com/office/word/2015/wordml/symex" xmlns:w16cid="http://schemas.microsoft.com/office/word/2016/wordml/cid" xmlns:w="http://schemas.openxmlformats.org/wordprocessingml/2006/main" xmlns:w10="urn:schemas-microsoft-com:office:word" xmlns:v="urn:schemas-microsoft-com:vml" xmlns:o="urn:schemas-microsoft-com:office:office" xmlns:am3d="http://schemas.microsoft.com/office/drawing/2017/model3d" xmlns:aink="http://schemas.microsoft.com/office/drawing/2016/ink" xmlns:cx8="http://schemas.microsoft.com/office/drawing/2016/5/14/chartex" xmlns:cx7="http://schemas.microsoft.com/office/drawing/2016/5/13/chartex" xmlns:cx6="http://schemas.microsoft.com/office/drawing/2016/5/12/chartex" xmlns:cx5="http://schemas.microsoft.com/office/drawing/2016/5/11/chartex" xmlns:cx4="http://schemas.microsoft.com/office/drawing/2016/5/10/chartex" xmlns:cx3="http://schemas.microsoft.com/office/drawing/2016/5/9/chartex" xmlns:cx2="http://schemas.microsoft.com/office/drawing/2015/10/21/chartex" xmlns:cx1="http://schemas.microsoft.com/office/drawing/2015/9/8/chartex" xmlns:cx="http://schemas.microsoft.com/office/drawing/2014/chartex" xmlns="" val="0"/>
+                          <adec:decorative xmlns="" xmlns:cx="http://schemas.microsoft.com/office/drawing/2014/chartex" xmlns:cx1="http://schemas.microsoft.com/office/drawing/2015/9/8/chartex" xmlns:cx2="http://schemas.microsoft.com/office/drawing/2015/10/21/chartex" xmlns:cx3="http://schemas.microsoft.com/office/drawing/2016/5/9/chartex" xmlns:cx4="http://schemas.microsoft.com/office/drawing/2016/5/10/chartex" xmlns:cx5="http://schemas.microsoft.com/office/drawing/2016/5/11/chartex" xmlns:cx6="http://schemas.microsoft.com/office/drawing/2016/5/12/chartex" xmlns:cx7="http://schemas.microsoft.com/office/drawing/2016/5/13/chartex" xmlns:cx8="http://schemas.microsoft.com/office/drawing/2016/5/14/chartex" xmlns:aink="http://schemas.microsoft.com/office/drawing/2016/ink" xmlns:am3d="http://schemas.microsoft.com/office/drawing/2017/model3d" xmlns:o="urn:schemas-microsoft-com:office:office" xmlns:v="urn:schemas-microsoft-com:vml" xmlns:w10="urn:schemas-microsoft-com:office:word" xmlns:w="http://schemas.openxmlformats.org/wordprocessingml/2006/main" xmlns:w16cid="http://schemas.microsoft.com/office/word/2016/wordml/cid" xmlns:w16se="http://schemas.microsoft.com/office/word/2015/wordml/symex" xmlns:adec="http://schemas.microsoft.com/office/drawing/2017/decorative" val="0"/>
                         </a:ext>
                       </a:extLst>
                     </wp:docPr>
@@ -902,9 +866,9 @@
                   </wp:anchor>
                 </w:drawing>
               </mc:Choice>
-              <mc:Fallback xmlns:w16se="http://schemas.microsoft.com/office/word/2015/wordml/symex" xmlns:w16cid="http://schemas.microsoft.com/office/word/2016/wordml/cid" xmlns:am3d="http://schemas.microsoft.com/office/drawing/2017/model3d" xmlns:aink="http://schemas.microsoft.com/office/drawing/2016/ink" xmlns:cx8="http://schemas.microsoft.com/office/drawing/2016/5/14/chartex" xmlns:cx7="http://schemas.microsoft.com/office/drawing/2016/5/13/chartex" xmlns:cx6="http://schemas.microsoft.com/office/drawing/2016/5/12/chartex" xmlns:cx5="http://schemas.microsoft.com/office/drawing/2016/5/11/chartex" xmlns:cx4="http://schemas.microsoft.com/office/drawing/2016/5/10/chartex" xmlns:cx3="http://schemas.microsoft.com/office/drawing/2016/5/9/chartex" xmlns:cx2="http://schemas.microsoft.com/office/drawing/2015/10/21/chartex" xmlns:cx1="http://schemas.microsoft.com/office/drawing/2015/9/8/chartex" xmlns:cx="http://schemas.microsoft.com/office/drawing/2014/chartex">
+              <mc:Fallback>
                 <w:pict>
-                  <v:shape id="Zone de texte 154" o:spid="_x0000_s1028" type="#_x0000_t202" style="position:absolute;margin-left:0;margin-top:0;width:8in;height:286.5pt;z-index:251659264;visibility:visible;mso-wrap-style:square;mso-width-percent:941;mso-height-percent:363;mso-top-percent:300;mso-wrap-distance-left:9pt;mso-wrap-distance-top:0;mso-wrap-distance-right:9pt;mso-wrap-distance-bottom:0;mso-position-horizontal:center;mso-position-horizontal-relative:page;mso-position-vertical-relative:page;mso-width-percent:941;mso-height-percent:363;mso-top-percent:300;mso-width-relative:page;mso-height-relative:page;v-text-anchor:bottom" o:gfxdata="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" filled="f" stroked="f" strokeweight=".5pt">
+                  <v:shape id="Zone de texte 154" o:spid="_x0000_s1028" type="#_x0000_t202" style="position:absolute;margin-left:0;margin-top:0;width:8in;height:286.5pt;z-index:251659264;visibility:visible;mso-wrap-style:square;mso-width-percent:941;mso-height-percent:363;mso-top-percent:300;mso-wrap-distance-left:9pt;mso-wrap-distance-top:0;mso-wrap-distance-right:9pt;mso-wrap-distance-bottom:0;mso-position-horizontal:center;mso-position-horizontal-relative:page;mso-position-vertical-relative:page;mso-width-percent:941;mso-height-percent:363;mso-top-percent:300;mso-width-relative:page;mso-height-relative:page;v-text-anchor:bottom" o:gfxdata="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" filled="f" stroked="f" strokeweight=".5pt">
                     <v:textbox inset="126pt,0,54pt,0">
                       <w:txbxContent>
                         <w:p>
@@ -961,6 +925,7 @@
                             <w:dataBinding w:prefixMappings="xmlns:ns0='http://purl.org/dc/elements/1.1/' xmlns:ns1='http://schemas.openxmlformats.org/package/2006/metadata/core-properties' " w:xpath="/ns1:coreProperties[1]/ns0:subject[1]" w:storeItemID="{6C3C8BC8-F283-45AE-878A-BAB7291924A1}"/>
                             <w:text/>
                           </w:sdtPr>
+                          <w:sdtEndPr/>
                           <w:sdtContent>
                             <w:p>
                               <w:pPr>
@@ -1874,22 +1839,39 @@
       <w:bookmarkEnd w:id="1"/>
     </w:p>
     <w:p>
-      <w:r>
-        <w:t>- Sujet de recherche</w:t>
-      </w:r>
-      <w:r>
-        <w:t xml:space="preserve"> (parebrise numérique augmenté)</w:t>
-      </w:r>
-    </w:p>
-    <w:p>
-      <w:r>
-        <w:tab/>
-        <w:t>- différentes possibilités de travaux sur les vidéos</w:t>
-      </w:r>
-    </w:p>
-    <w:p>
-      <w:r>
-        <w:t>- Choix porté principalement sur le débrumage</w:t>
+      <w:pPr>
+        <w:pStyle w:val="Paragraphedeliste"/>
+        <w:numPr>
+          <w:ilvl w:val="0"/>
+          <w:numId w:val="1"/>
+        </w:numPr>
+      </w:pPr>
+      <w:r>
+        <w:t>Sujet de recherche (parebrise numérique augmenté)</w:t>
+      </w:r>
+    </w:p>
+    <w:p>
+      <w:pPr>
+        <w:pStyle w:val="Paragraphedeliste"/>
+        <w:numPr>
+          <w:ilvl w:val="0"/>
+          <w:numId w:val="1"/>
+        </w:numPr>
+      </w:pPr>
+      <w:r>
+        <w:t>Différentes possibilités de travaux sur les vidéos</w:t>
+      </w:r>
+    </w:p>
+    <w:p>
+      <w:pPr>
+        <w:pStyle w:val="Paragraphedeliste"/>
+        <w:numPr>
+          <w:ilvl w:val="0"/>
+          <w:numId w:val="1"/>
+        </w:numPr>
+      </w:pPr>
+      <w:r>
+        <w:t>Choix porté principalement sur le débrumage</w:t>
       </w:r>
     </w:p>
     <w:p>
@@ -1997,68 +1979,622 @@
         <w:t>proposée</w:t>
       </w:r>
       <w:bookmarkEnd w:id="3"/>
-    </w:p>
-    <w:p>
-      <w:pPr>
-        <w:pStyle w:val="Paragraphedeliste"/>
-        <w:numPr>
-          <w:ilvl w:val="0"/>
-          <w:numId w:val="1"/>
-        </w:numPr>
-      </w:pPr>
-      <w:r>
-        <w:t>Voir image tableau.</w:t>
-      </w:r>
-    </w:p>
-    <w:p>
-      <w:pPr>
-        <w:pStyle w:val="Paragraphedeliste"/>
-        <w:numPr>
-          <w:ilvl w:val="0"/>
-          <w:numId w:val="1"/>
-        </w:numPr>
-      </w:pPr>
-      <w:r>
-        <w:t>Workflow diagram, zoomer sur chaque partie du diagramme</w:t>
-      </w:r>
-    </w:p>
-    <w:p>
-      <w:pPr>
-        <w:pStyle w:val="Paragraphedeliste"/>
-        <w:numPr>
-          <w:ilvl w:val="0"/>
-          <w:numId w:val="1"/>
-        </w:numPr>
-      </w:pPr>
-      <w:r>
-        <w:t>Gérer le débrumage par contraste et luminosité</w:t>
-      </w:r>
-    </w:p>
-    <w:p>
-      <w:pPr>
-        <w:pStyle w:val="Paragraphedeliste"/>
-        <w:numPr>
-          <w:ilvl w:val="0"/>
-          <w:numId w:val="1"/>
-        </w:numPr>
-      </w:pPr>
-      <w:r>
-        <w:t>Fonction linéaire pour gérer pourcentage contraste/luminosité</w:t>
-      </w:r>
-    </w:p>
-    <w:p>
-      <w:pPr>
-        <w:pStyle w:val="Paragraphedeliste"/>
-      </w:pPr>
-    </w:p>
-    <w:p>
-      <w:pPr>
+      <w:r>
+        <w:t xml:space="preserve"> </w:t>
+      </w:r>
+    </w:p>
+    <w:p>
+      <w:pPr>
+        <w:pStyle w:val="Paragraphedeliste"/>
+        <w:ind w:left="360"/>
+      </w:pPr>
+    </w:p>
+    <w:p>
+      <w:pPr>
+        <w:pStyle w:val="Paragraphedeliste"/>
+        <w:ind w:left="360"/>
+      </w:pPr>
+      <w:r>
         <w:rPr>
-          <w:rFonts w:asciiTheme="majorHAnsi" w:eastAsiaTheme="majorEastAsia" w:hAnsiTheme="majorHAnsi" w:cstheme="majorBidi"/>
-          <w:color w:val="B76E0B" w:themeColor="accent1" w:themeShade="BF"/>
-          <w:sz w:val="32"/>
-          <w:szCs w:val="32"/>
+          <w:noProof/>
+          <w:lang w:eastAsia="fr-FR"/>
         </w:rPr>
+        <w:pict>
+          <v:shapetype id="_x0000_t75" coordsize="21600,21600" o:spt="75" o:preferrelative="t" path="m@4@5l@4@11@9@11@9@5xe" filled="f" stroked="f">
+            <v:stroke joinstyle="miter"/>
+            <v:formulas>
+              <v:f eqn="if lineDrawn pixelLineWidth 0"/>
+              <v:f eqn="sum @0 1 0"/>
+              <v:f eqn="sum 0 0 @1"/>
+              <v:f eqn="prod @2 1 2"/>
+              <v:f eqn="prod @3 21600 pixelWidth"/>
+              <v:f eqn="prod @3 21600 pixelHeight"/>
+              <v:f eqn="sum @0 0 1"/>
+              <v:f eqn="prod @6 1 2"/>
+              <v:f eqn="prod @7 21600 pixelWidth"/>
+              <v:f eqn="sum @8 21600 0"/>
+              <v:f eqn="prod @7 21600 pixelHeight"/>
+              <v:f eqn="sum @10 21600 0"/>
+            </v:formulas>
+            <v:path o:extrusionok="f" gradientshapeok="t" o:connecttype="rect"/>
+            <o:lock v:ext="edit" aspectratio="t"/>
+          </v:shapetype>
+          <v:shape id="_x0000_i1028" type="#_x0000_t75" style="width:453pt;height:243pt">
+            <v:imagedata r:id="rId12" o:title="Méthodologie proposée"/>
+          </v:shape>
+        </w:pict>
+      </w:r>
+    </w:p>
+    <w:p>
+      <w:pPr>
+        <w:pStyle w:val="Paragraphedeliste"/>
+        <w:ind w:left="360"/>
+      </w:pPr>
+    </w:p>
+    <w:p>
+      <w:pPr>
+        <w:pStyle w:val="Paragraphedeliste"/>
+        <w:ind w:left="360"/>
+      </w:pPr>
+      <w:r>
+        <w:t>Dans un premier temps, pour pouvoir effectuer un débrumage, nous avons proposé une méthodologie. Nous allons voir en détail chaque partie de cette méthodologie.</w:t>
+      </w:r>
+    </w:p>
+    <w:p>
+      <w:pPr>
+        <w:pStyle w:val="Paragraphedeliste"/>
+        <w:ind w:left="360"/>
+      </w:pPr>
+      <w:r>
+        <w:rPr>
+          <w:noProof/>
+          <w:lang w:eastAsia="fr-FR"/>
+        </w:rPr>
+        <w:drawing>
+          <wp:inline distT="0" distB="0" distL="0" distR="0">
+            <wp:extent cx="2600325" cy="1819275"/>
+            <wp:effectExtent l="0" t="0" r="9525" b="9525"/>
+            <wp:docPr id="5" name="Image 5" descr="C:\Users\Laurent\AppData\Local\Microsoft\Windows\INetCache\Content.Word\Method1.jpg"/>
+            <wp:cNvGraphicFramePr>
+              <a:graphicFrameLocks xmlns:a="http://schemas.openxmlformats.org/drawingml/2006/main" noChangeAspect="1"/>
+            </wp:cNvGraphicFramePr>
+            <a:graphic xmlns:a="http://schemas.openxmlformats.org/drawingml/2006/main">
+              <a:graphicData uri="http://schemas.openxmlformats.org/drawingml/2006/picture">
+                <pic:pic xmlns:pic="http://schemas.openxmlformats.org/drawingml/2006/picture">
+                  <pic:nvPicPr>
+                    <pic:cNvPr id="0" name="Picture 4" descr="C:\Users\Laurent\AppData\Local\Microsoft\Windows\INetCache\Content.Word\Method1.jpg"/>
+                    <pic:cNvPicPr>
+                      <a:picLocks noChangeAspect="1" noChangeArrowheads="1"/>
+                    </pic:cNvPicPr>
+                  </pic:nvPicPr>
+                  <pic:blipFill>
+                    <a:blip r:embed="rId13">
+                      <a:extLst>
+                        <a:ext uri="{28A0092B-C50C-407E-A947-70E740481C1C}">
+                          <a14:useLocalDpi xmlns:a14="http://schemas.microsoft.com/office/drawing/2010/main" val="0"/>
+                        </a:ext>
+                      </a:extLst>
+                    </a:blip>
+                    <a:srcRect/>
+                    <a:stretch>
+                      <a:fillRect/>
+                    </a:stretch>
+                  </pic:blipFill>
+                  <pic:spPr bwMode="auto">
+                    <a:xfrm>
+                      <a:off x="0" y="0"/>
+                      <a:ext cx="2600325" cy="1819275"/>
+                    </a:xfrm>
+                    <a:prstGeom prst="rect">
+                      <a:avLst/>
+                    </a:prstGeom>
+                    <a:noFill/>
+                    <a:ln>
+                      <a:noFill/>
+                    </a:ln>
+                  </pic:spPr>
+                </pic:pic>
+              </a:graphicData>
+            </a:graphic>
+          </wp:inline>
+        </w:drawing>
+      </w:r>
+    </w:p>
+    <w:p>
+      <w:pPr>
+        <w:pStyle w:val="Paragraphedeliste"/>
+        <w:ind w:left="360"/>
+        <w:rPr>
+          <w:noProof/>
+          <w:lang w:eastAsia="fr-FR"/>
+        </w:rPr>
+      </w:pPr>
+      <w:r>
+        <w:rPr>
+          <w:noProof/>
+          <w:lang w:eastAsia="fr-FR"/>
+        </w:rPr>
+        <w:t>Pour bien commencer, il nous fallait un nombre d’images avec des types de brumes différentes et des environnements différents. Nous voulions aussi avoir un point de référence avec un autre algorithme de débrumage, ici DEFADE, pour pouvoir comparer nos images débrumées avec les leurs.</w:t>
+      </w:r>
+    </w:p>
+    <w:p>
+      <w:pPr>
+        <w:pStyle w:val="Paragraphedeliste"/>
+        <w:ind w:left="360"/>
+        <w:rPr>
+          <w:noProof/>
+          <w:lang w:eastAsia="fr-FR"/>
+        </w:rPr>
+      </w:pPr>
+      <w:r>
+        <w:rPr>
+          <w:noProof/>
+          <w:lang w:eastAsia="fr-FR"/>
+        </w:rPr>
+        <w:t xml:space="preserve">Par exemple, des images de brume en ville et hors ville </w:t>
+      </w:r>
+      <w:r>
+        <w:rPr>
+          <w:noProof/>
+          <w:lang w:eastAsia="fr-FR"/>
+        </w:rPr>
+        <w:t xml:space="preserve">et des types de brumes différentes </w:t>
+      </w:r>
+      <w:r>
+        <w:rPr>
+          <w:noProof/>
+          <w:lang w:eastAsia="fr-FR"/>
+        </w:rPr>
+        <w:t>comme ci-dessous pour avoir plus de résultats et améliorer plus facilement les algorithmes </w:t>
+      </w:r>
+      <w:r>
+        <w:rPr>
+          <w:noProof/>
+          <w:lang w:eastAsia="fr-FR"/>
+        </w:rPr>
+        <w:t xml:space="preserve">(taille réelle en annexe) </w:t>
+      </w:r>
+      <w:r>
+        <w:rPr>
+          <w:noProof/>
+          <w:lang w:eastAsia="fr-FR"/>
+        </w:rPr>
+        <w:t>:</w:t>
+      </w:r>
+    </w:p>
+    <w:p>
+      <w:pPr>
+        <w:pStyle w:val="Paragraphedeliste"/>
+        <w:ind w:left="360"/>
+        <w:rPr>
+          <w:noProof/>
+          <w:lang w:eastAsia="fr-FR"/>
+        </w:rPr>
+      </w:pPr>
+      <w:r>
+        <w:rPr>
+          <w:noProof/>
+          <w:lang w:eastAsia="fr-FR"/>
+        </w:rPr>
+        <w:lastRenderedPageBreak/>
+        <w:pict>
+          <v:shape id="_x0000_i1025" type="#_x0000_t75" style="width:185.25pt;height:246.75pt">
+            <v:imagedata r:id="rId14" o:title="imagefog6"/>
+          </v:shape>
+        </w:pict>
+      </w:r>
+      <w:r>
+        <w:rPr>
+          <w:noProof/>
+          <w:lang w:eastAsia="fr-FR"/>
+        </w:rPr>
+        <w:pict>
+          <v:shape id="_x0000_i1026" type="#_x0000_t75" style="width:243.75pt;height:182.25pt">
+            <v:imagedata r:id="rId15" o:title="imagefog7"/>
+          </v:shape>
+        </w:pict>
+      </w:r>
+    </w:p>
+    <w:p>
+      <w:pPr>
+        <w:pStyle w:val="Paragraphedeliste"/>
+        <w:ind w:left="360"/>
+      </w:pPr>
+    </w:p>
+    <w:p>
+      <w:pPr>
+        <w:pStyle w:val="Paragraphedeliste"/>
+        <w:ind w:left="360"/>
+      </w:pPr>
+      <w:r>
+        <w:pict>
+          <v:shape id="_x0000_i1027" type="#_x0000_t75" style="width:206.25pt;height:142.5pt">
+            <v:imagedata r:id="rId16" o:title="Method2"/>
+          </v:shape>
+        </w:pict>
+      </w:r>
+    </w:p>
+    <w:p>
+      <w:pPr>
+        <w:pStyle w:val="Paragraphedeliste"/>
+        <w:ind w:left="360"/>
+      </w:pPr>
+      <w:r>
+        <w:t>Dans notre méthodologie, il n’y a pas d’opération de prétraitement particulière</w:t>
+      </w:r>
+      <w:r>
+        <w:t xml:space="preserve"> à faire pour que les algorithmes marchent. En revanche, nous avons pensé au cas où un matériel pourrait être défectueux jusqu’à un certain degré.</w:t>
+      </w:r>
+      <w:r>
+        <w:t xml:space="preserve"> Nous avons donc simulé un bruit artificiel poivre et sel pour tester la robustesse de notre algorithme dans ce cas. C</w:t>
+      </w:r>
+      <w:r>
+        <w:t>ette étape est donc optionnelle.</w:t>
+      </w:r>
+    </w:p>
+    <w:p>
+      <w:pPr>
+        <w:pStyle w:val="Paragraphedeliste"/>
+        <w:ind w:left="360"/>
+      </w:pPr>
+      <w:r>
+        <w:pict>
+          <v:shape id="_x0000_i1029" type="#_x0000_t75" style="width:226.5pt;height:156pt">
+            <v:imagedata r:id="rId17" o:title="Method3"/>
+          </v:shape>
+        </w:pict>
+      </w:r>
+    </w:p>
+    <w:p>
+      <w:pPr>
+        <w:pStyle w:val="Paragraphedeliste"/>
+        <w:ind w:left="360"/>
+      </w:pPr>
+      <w:r>
+        <w:t xml:space="preserve">La plupart du travail repose ici. Comment savoir quel degré de </w:t>
+      </w:r>
+      <w:r>
+        <w:t>notre algorithme</w:t>
+      </w:r>
+      <w:r>
+        <w:t xml:space="preserve"> doivent être appliqués et à quel endroit sur l’image ? Nous verrons cela plus en détail dans la partie Expérimentations mais nous avons choisi de gérer ce </w:t>
+      </w:r>
+      <w:r>
+        <w:lastRenderedPageBreak/>
+        <w:t>paramètre par rapport à la hauteur d’un pixel sur l’image. Une bonne par</w:t>
+      </w:r>
+      <w:r>
+        <w:t>tie des brumes forme un dégradé ce qui nous a conduit à ce choix.</w:t>
+      </w:r>
+    </w:p>
+    <w:p>
+      <w:pPr>
+        <w:pStyle w:val="Paragraphedeliste"/>
+        <w:ind w:left="360"/>
+      </w:pPr>
+      <w:r>
+        <w:pict>
+          <v:shape id="_x0000_i1030" type="#_x0000_t75" style="width:434.25pt;height:151.5pt">
+            <v:imagedata r:id="rId18" o:title="Method45"/>
+          </v:shape>
+        </w:pict>
+      </w:r>
+    </w:p>
+    <w:p>
+      <w:pPr>
+        <w:pStyle w:val="Paragraphedeliste"/>
+        <w:ind w:left="360"/>
+      </w:pPr>
+      <w:r>
+        <w:t>Nous avons décidé d’effectuer les opérations sur la luminosité avant celle du contraste car cela donnerait un meilleur résultat de visibilité par rapport à la lisibilité (inversement si on prend le contraste d’abord)</w:t>
+      </w:r>
+      <w:r>
+        <w:t>, plus particulièrement pour les brumes qui font des dégradés de couleurs.</w:t>
+      </w:r>
+    </w:p>
+    <w:p>
+      <w:pPr>
+        <w:pStyle w:val="Paragraphedeliste"/>
+        <w:ind w:left="360"/>
+      </w:pPr>
+      <w:r>
+        <w:t>Nous avons d’opter pour une méthode sur la luminosité et le contraste, car l’œil distingue mieux les différences de contraste élevé. Quant à</w:t>
+      </w:r>
+      <w:r>
+        <w:t xml:space="preserve"> la luminosité, elle</w:t>
+      </w:r>
+      <w:r>
+        <w:t xml:space="preserve"> permet d</w:t>
+      </w:r>
+      <w:r>
+        <w:t>e réduire l’effet visuel de la brume dans les hauteurs. Cependant, celle-ci est à double tranchant car on perd de l’information sur les couleurs plus foncées.</w:t>
+      </w:r>
+    </w:p>
+    <w:p>
+      <w:pPr>
+        <w:pStyle w:val="Paragraphedeliste"/>
+        <w:ind w:left="360"/>
+      </w:pPr>
+      <w:r>
+        <w:t>Pour la luminosité, nous effectuons une simple translation du vecteur de couleur, chaque composante se voit retirer le coefficient en luminosité :</w:t>
+      </w:r>
+    </w:p>
+    <w:p>
+      <w:pPr>
+        <w:pStyle w:val="Paragraphedeliste"/>
+        <w:ind w:left="360"/>
+      </w:pPr>
+      <w:r>
+        <w:t>Cr = Cr – CoefLum</w:t>
+      </w:r>
+    </w:p>
+    <w:p>
+      <w:pPr>
+        <w:pStyle w:val="Paragraphedeliste"/>
+        <w:ind w:left="360"/>
+      </w:pPr>
+      <w:r>
+        <w:t>Cv = Cv</w:t>
+      </w:r>
+      <w:r>
+        <w:t xml:space="preserve"> - CoefLum</w:t>
+      </w:r>
+    </w:p>
+    <w:p>
+      <w:pPr>
+        <w:pStyle w:val="Paragraphedeliste"/>
+        <w:ind w:left="360"/>
+      </w:pPr>
+      <w:r>
+        <w:t>Cb = Cb</w:t>
+      </w:r>
+      <w:r>
+        <w:t xml:space="preserve"> </w:t>
+      </w:r>
+      <w:r>
+        <w:t>–</w:t>
+      </w:r>
+      <w:r>
+        <w:t xml:space="preserve"> CoefLum</w:t>
+      </w:r>
+    </w:p>
+    <w:p>
+      <w:pPr>
+        <w:pStyle w:val="Paragraphedeliste"/>
+        <w:ind w:left="360"/>
+      </w:pPr>
+      <w:r>
+        <w:t>Pour ce qui est du contraste</w:t>
+      </w:r>
+      <w:r>
+        <w:t>, comme pour la luminosité, nous affectons chaque composante de la même manière, cette fois-ci basé sur le coefficient de contraste :</w:t>
+      </w:r>
+    </w:p>
+    <w:p>
+      <w:pPr>
+        <w:pStyle w:val="Paragraphedeliste"/>
+        <w:ind w:left="360"/>
+      </w:pPr>
+      <w:r>
+        <w:t>Cr = Cr + (CoefContr - 128) / 255 * (Cr</w:t>
+      </w:r>
+      <w:r>
+        <w:t xml:space="preserve"> - 127)</w:t>
+      </w:r>
+      <w:r>
+        <w:t xml:space="preserve"> </w:t>
+      </w:r>
+    </w:p>
+    <w:p>
+      <w:pPr>
+        <w:pStyle w:val="Paragraphedeliste"/>
+        <w:ind w:left="360"/>
+      </w:pPr>
+      <w:r>
+        <w:t>C</w:t>
+      </w:r>
+      <w:r>
+        <w:t>v</w:t>
+      </w:r>
+      <w:r>
+        <w:t xml:space="preserve"> = </w:t>
+      </w:r>
+      <w:r>
+        <w:t>Cv</w:t>
+      </w:r>
+      <w:r>
+        <w:t xml:space="preserve"> + (CoefContr</w:t>
+      </w:r>
+      <w:r>
+        <w:t xml:space="preserve"> - 128) / 255 * (Cv</w:t>
+      </w:r>
+      <w:r>
+        <w:t xml:space="preserve"> - 127)</w:t>
+      </w:r>
+    </w:p>
+    <w:p>
+      <w:pPr>
+        <w:pStyle w:val="Paragraphedeliste"/>
+        <w:ind w:left="360"/>
+      </w:pPr>
+      <w:r>
+        <w:t>Cb</w:t>
+      </w:r>
+      <w:r>
+        <w:t xml:space="preserve"> = </w:t>
+      </w:r>
+      <w:r>
+        <w:t>Cb</w:t>
+      </w:r>
+      <w:r>
+        <w:t xml:space="preserve"> + (CoefContr</w:t>
+      </w:r>
+      <w:r>
+        <w:t xml:space="preserve"> - 128) / 255 * (Cb</w:t>
+      </w:r>
+      <w:r>
+        <w:t xml:space="preserve"> - 127)</w:t>
+      </w:r>
+    </w:p>
+    <w:p>
+      <w:pPr>
+        <w:pStyle w:val="Paragraphedeliste"/>
+        <w:ind w:left="360"/>
+      </w:pPr>
+    </w:p>
+    <w:p>
+      <w:pPr>
+        <w:pStyle w:val="Paragraphedeliste"/>
+        <w:ind w:left="360"/>
+      </w:pPr>
+    </w:p>
+    <w:p>
+      <w:pPr>
+        <w:pStyle w:val="Paragraphedeliste"/>
+        <w:ind w:left="360"/>
+      </w:pPr>
+    </w:p>
+    <w:p>
+      <w:pPr>
+        <w:pStyle w:val="Paragraphedeliste"/>
+        <w:ind w:left="360"/>
+      </w:pPr>
+    </w:p>
+    <w:p>
+      <w:pPr>
+        <w:pStyle w:val="Paragraphedeliste"/>
+        <w:ind w:left="360"/>
+      </w:pPr>
+    </w:p>
+    <w:p>
+      <w:pPr>
+        <w:pStyle w:val="Paragraphedeliste"/>
+        <w:ind w:left="360"/>
+      </w:pPr>
+      <w:r>
+        <w:lastRenderedPageBreak/>
+        <w:pict>
+          <v:shape id="_x0000_i1032" type="#_x0000_t75" style="width:206.25pt;height:152.25pt">
+            <v:imagedata r:id="rId19" o:title="Method6"/>
+          </v:shape>
+        </w:pict>
+      </w:r>
+    </w:p>
+    <w:p>
+      <w:pPr>
+        <w:pStyle w:val="Paragraphedeliste"/>
+        <w:ind w:left="360"/>
+      </w:pPr>
+      <w:r>
+        <w:t>Au final, nous perdons un peu en lisibilité mais gagnons pas mal en visibilité.</w:t>
+      </w:r>
+      <w:bookmarkStart w:id="4" w:name="_GoBack"/>
+      <w:bookmarkEnd w:id="4"/>
+    </w:p>
+    <w:p>
+      <w:pPr>
+        <w:pStyle w:val="Paragraphedeliste"/>
+        <w:ind w:left="360"/>
+      </w:pPr>
+      <w:r>
+        <w:t xml:space="preserve">Par exemple, </w:t>
+      </w:r>
+      <w:r>
+        <w:t>pour revenir à l’information que l’on perd, sur</w:t>
+      </w:r>
+      <w:r>
+        <w:t xml:space="preserve"> les deux images que l’on voit plus tôt, nous perdons l’information de la couleur sur le feuillage et un peu de lisibilité sur la ville (taille réelle en annexe)</w:t>
+      </w:r>
+      <w:r>
+        <w:t xml:space="preserve"> </w:t>
+      </w:r>
+      <w:r>
+        <w:t>:</w:t>
+      </w:r>
+    </w:p>
+    <w:p>
+      <w:pPr>
+        <w:pStyle w:val="Paragraphedeliste"/>
+        <w:ind w:left="360"/>
+      </w:pPr>
+      <w:r>
+        <w:pict>
+          <v:shape id="_x0000_i1031" type="#_x0000_t75" style="width:199.5pt;height:265.5pt">
+            <v:imagedata r:id="rId20" o:title="imgDebrumeeNotreMethodeLog6"/>
+          </v:shape>
+        </w:pict>
+      </w:r>
+      <w:r>
+        <w:rPr>
+          <w:noProof/>
+          <w:lang w:eastAsia="fr-FR"/>
+        </w:rPr>
+        <w:drawing>
+          <wp:inline distT="0" distB="0" distL="0" distR="0">
+            <wp:extent cx="2994660" cy="2255015"/>
+            <wp:effectExtent l="0" t="0" r="0" b="0"/>
+            <wp:docPr id="6" name="Image 6" descr="C:\Users\Laurent\AppData\Local\Microsoft\Windows\INetCache\Content.Word\imgDebrumeeNotreMethodeLog7.png"/>
+            <wp:cNvGraphicFramePr>
+              <a:graphicFrameLocks xmlns:a="http://schemas.openxmlformats.org/drawingml/2006/main" noChangeAspect="1"/>
+            </wp:cNvGraphicFramePr>
+            <a:graphic xmlns:a="http://schemas.openxmlformats.org/drawingml/2006/main">
+              <a:graphicData uri="http://schemas.openxmlformats.org/drawingml/2006/picture">
+                <pic:pic xmlns:pic="http://schemas.openxmlformats.org/drawingml/2006/picture">
+                  <pic:nvPicPr>
+                    <pic:cNvPr id="0" name="Picture 39" descr="C:\Users\Laurent\AppData\Local\Microsoft\Windows\INetCache\Content.Word\imgDebrumeeNotreMethodeLog7.png"/>
+                    <pic:cNvPicPr>
+                      <a:picLocks noChangeAspect="1" noChangeArrowheads="1"/>
+                    </pic:cNvPicPr>
+                  </pic:nvPicPr>
+                  <pic:blipFill>
+                    <a:blip r:embed="rId21" cstate="print">
+                      <a:extLst>
+                        <a:ext uri="{28A0092B-C50C-407E-A947-70E740481C1C}">
+                          <a14:useLocalDpi xmlns:a14="http://schemas.microsoft.com/office/drawing/2010/main" val="0"/>
+                        </a:ext>
+                      </a:extLst>
+                    </a:blip>
+                    <a:srcRect/>
+                    <a:stretch>
+                      <a:fillRect/>
+                    </a:stretch>
+                  </pic:blipFill>
+                  <pic:spPr bwMode="auto">
+                    <a:xfrm>
+                      <a:off x="0" y="0"/>
+                      <a:ext cx="3009210" cy="2265972"/>
+                    </a:xfrm>
+                    <a:prstGeom prst="rect">
+                      <a:avLst/>
+                    </a:prstGeom>
+                    <a:noFill/>
+                    <a:ln>
+                      <a:noFill/>
+                    </a:ln>
+                  </pic:spPr>
+                </pic:pic>
+              </a:graphicData>
+            </a:graphic>
+          </wp:inline>
+        </w:drawing>
+      </w:r>
+    </w:p>
+    <w:p>
+      <w:pPr>
+        <w:pStyle w:val="Paragraphedeliste"/>
+        <w:ind w:left="360"/>
+      </w:pPr>
+    </w:p>
+    <w:p>
+      <w:pPr>
+        <w:pStyle w:val="Paragraphedeliste"/>
+        <w:ind w:left="360"/>
+      </w:pPr>
+    </w:p>
+    <w:p>
+      <w:pPr>
+        <w:pStyle w:val="Paragraphedeliste"/>
+        <w:ind w:left="360"/>
       </w:pPr>
       <w:r>
         <w:br w:type="page"/>
@@ -2068,12 +2604,12 @@
       <w:pPr>
         <w:pStyle w:val="Titre1"/>
       </w:pPr>
-      <w:bookmarkStart w:id="4" w:name="_Toc516150250"/>
+      <w:bookmarkStart w:id="5" w:name="_Toc516150250"/>
       <w:r>
         <w:lastRenderedPageBreak/>
         <w:t>Expérimentations</w:t>
       </w:r>
-      <w:bookmarkEnd w:id="4"/>
+      <w:bookmarkEnd w:id="5"/>
     </w:p>
     <w:p>
       <w:pPr>
@@ -2176,12 +2712,12 @@
       <w:pPr>
         <w:pStyle w:val="Titre1"/>
       </w:pPr>
-      <w:bookmarkStart w:id="5" w:name="_Toc516150251"/>
+      <w:bookmarkStart w:id="6" w:name="_Toc516150251"/>
       <w:r>
         <w:lastRenderedPageBreak/>
         <w:t>Evaluations</w:t>
       </w:r>
-      <w:bookmarkEnd w:id="5"/>
+      <w:bookmarkEnd w:id="6"/>
     </w:p>
     <w:p>
       <w:pPr>
@@ -2197,8 +2733,6 @@
       <w:r>
         <w:t>/lisibilité</w:t>
       </w:r>
-      <w:bookmarkStart w:id="6" w:name="_GoBack"/>
-      <w:bookmarkEnd w:id="6"/>
     </w:p>
     <w:p>
       <w:pPr>
@@ -3107,7 +3641,6 @@
   <w:style w:type="character" w:default="1" w:styleId="Policepardfaut">
     <w:name w:val="Default Paragraph Font"/>
     <w:uiPriority w:val="1"/>
-    <w:semiHidden/>
     <w:unhideWhenUsed/>
   </w:style>
   <w:style w:type="table" w:default="1" w:styleId="TableauNormal">
@@ -3899,7 +4432,7 @@
 </file>
 
 <file path=customXml/itemProps2.xml><?xml version="1.0" encoding="utf-8"?>
-<ds:datastoreItem xmlns:ds="http://schemas.openxmlformats.org/officeDocument/2006/customXml" ds:itemID="{4AFA8E3E-4BD6-44A3-AC4A-D3AC69447E81}">
+<ds:datastoreItem xmlns:ds="http://schemas.openxmlformats.org/officeDocument/2006/customXml" ds:itemID="{EBEAE5E5-ED4C-4FF7-87B9-72057C27DCB4}">
   <ds:schemaRefs>
     <ds:schemaRef ds:uri="http://schemas.openxmlformats.org/officeDocument/2006/bibliography"/>
   </ds:schemaRefs>

</xml_diff>

<commit_message>
Partie introduction et ~motivation
</commit_message>
<xml_diff>
--- a/Rapport de projet.docx
+++ b/Rapport de projet.docx
@@ -1,6 +1,6 @@
 
 <file path=word/document.xml><?xml version="1.0" encoding="utf-8"?>
-<w:document xmlns:wpc="http://schemas.microsoft.com/office/word/2010/wordprocessingCanvas" xmlns:mc="http://schemas.openxmlformats.org/markup-compatibility/2006" xmlns:o="urn:schemas-microsoft-com:office:office" xmlns:r="http://schemas.openxmlformats.org/officeDocument/2006/relationships" xmlns:m="http://schemas.openxmlformats.org/officeDocument/2006/math" xmlns:v="urn:schemas-microsoft-com:vml" xmlns:wp14="http://schemas.microsoft.com/office/word/2010/wordprocessingDrawing" xmlns:wp="http://schemas.openxmlformats.org/drawingml/2006/wordprocessingDrawing" xmlns:w10="urn:schemas-microsoft-com:office:word" xmlns:w="http://schemas.openxmlformats.org/wordprocessingml/2006/main" xmlns:w14="http://schemas.microsoft.com/office/word/2010/wordml" xmlns:w15="http://schemas.microsoft.com/office/word/2012/wordml" xmlns:wpg="http://schemas.microsoft.com/office/word/2010/wordprocessingGroup" xmlns:wpi="http://schemas.microsoft.com/office/word/2010/wordprocessingInk" xmlns:wne="http://schemas.microsoft.com/office/word/2006/wordml" xmlns:wps="http://schemas.microsoft.com/office/word/2010/wordprocessingShape" mc:Ignorable="w14 w15 wp14">
+<w:document xmlns:wpc="http://schemas.microsoft.com/office/word/2010/wordprocessingCanvas" xmlns:cx="http://schemas.microsoft.com/office/drawing/2014/chartex" xmlns:cx1="http://schemas.microsoft.com/office/drawing/2015/9/8/chartex" xmlns:cx2="http://schemas.microsoft.com/office/drawing/2015/10/21/chartex" xmlns:cx3="http://schemas.microsoft.com/office/drawing/2016/5/9/chartex" xmlns:cx4="http://schemas.microsoft.com/office/drawing/2016/5/10/chartex" xmlns:cx5="http://schemas.microsoft.com/office/drawing/2016/5/11/chartex" xmlns:cx6="http://schemas.microsoft.com/office/drawing/2016/5/12/chartex" xmlns:cx7="http://schemas.microsoft.com/office/drawing/2016/5/13/chartex" xmlns:cx8="http://schemas.microsoft.com/office/drawing/2016/5/14/chartex" xmlns:mc="http://schemas.openxmlformats.org/markup-compatibility/2006" xmlns:aink="http://schemas.microsoft.com/office/drawing/2016/ink" xmlns:am3d="http://schemas.microsoft.com/office/drawing/2017/model3d" xmlns:o="urn:schemas-microsoft-com:office:office" xmlns:r="http://schemas.openxmlformats.org/officeDocument/2006/relationships" xmlns:m="http://schemas.openxmlformats.org/officeDocument/2006/math" xmlns:v="urn:schemas-microsoft-com:vml" xmlns:wp14="http://schemas.microsoft.com/office/word/2010/wordprocessingDrawing" xmlns:wp="http://schemas.openxmlformats.org/drawingml/2006/wordprocessingDrawing" xmlns:w10="urn:schemas-microsoft-com:office:word" xmlns:w="http://schemas.openxmlformats.org/wordprocessingml/2006/main" xmlns:w14="http://schemas.microsoft.com/office/word/2010/wordml" xmlns:w15="http://schemas.microsoft.com/office/word/2012/wordml" xmlns:w16cid="http://schemas.microsoft.com/office/word/2016/wordml/cid" xmlns:w16se="http://schemas.microsoft.com/office/word/2015/wordml/symex" xmlns:wpg="http://schemas.microsoft.com/office/word/2010/wordprocessingGroup" xmlns:wpi="http://schemas.microsoft.com/office/word/2010/wordprocessingInk" xmlns:wne="http://schemas.microsoft.com/office/word/2006/wordml" xmlns:wps="http://schemas.microsoft.com/office/word/2010/wordprocessingShape" mc:Ignorable="w14 w15 w16se w16cid wp14">
   <w:body>
     <w:sdt>
       <w:sdtPr>
@@ -266,7 +266,7 @@
                   </wp:anchor>
                 </w:drawing>
               </mc:Choice>
-              <mc:Fallback xmlns:cx="http://schemas.microsoft.com/office/drawing/2014/chartex" xmlns:cx1="http://schemas.microsoft.com/office/drawing/2015/9/8/chartex" xmlns:cx2="http://schemas.microsoft.com/office/drawing/2015/10/21/chartex" xmlns:cx3="http://schemas.microsoft.com/office/drawing/2016/5/9/chartex" xmlns:cx4="http://schemas.microsoft.com/office/drawing/2016/5/10/chartex" xmlns:cx5="http://schemas.microsoft.com/office/drawing/2016/5/11/chartex" xmlns:cx6="http://schemas.microsoft.com/office/drawing/2016/5/12/chartex" xmlns:cx7="http://schemas.microsoft.com/office/drawing/2016/5/13/chartex" xmlns:cx8="http://schemas.microsoft.com/office/drawing/2016/5/14/chartex" xmlns:aink="http://schemas.microsoft.com/office/drawing/2016/ink" xmlns:am3d="http://schemas.microsoft.com/office/drawing/2017/model3d" xmlns:w16cid="http://schemas.microsoft.com/office/word/2016/wordml/cid" xmlns:w16se="http://schemas.microsoft.com/office/word/2015/wordml/symex">
+              <mc:Fallback>
                 <w:pict>
                   <v:group w14:anchorId="31EE4FE6" id="Groupe 149" o:spid="_x0000_s1026" style="position:absolute;margin-left:0;margin-top:0;width:8in;height:95.7pt;z-index:251662336;mso-width-percent:941;mso-height-percent:121;mso-top-percent:23;mso-position-horizontal:center;mso-position-horizontal-relative:page;mso-position-vertical-relative:page;mso-width-percent:941;mso-height-percent:121;mso-top-percent:23" coordorigin="" coordsize="73152,12161" o:gfxdata="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">
                     <v:shape id="Rectangle 51" o:spid="_x0000_s1027" style="position:absolute;width:73152;height:11303;visibility:visible;mso-wrap-style:square;v-text-anchor:middle" coordsize="7312660,1129665" o:gfxdata="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" path="m,l7312660,r,1129665l3619500,733425,,1091565,,xe" fillcolor="#f09415 [3204]" stroked="f" strokeweight="1pt">
@@ -376,8 +376,18 @@
                                         <w:sz w:val="28"/>
                                         <w:szCs w:val="28"/>
                                       </w:rPr>
-                                      <w:t>Julien Arnold / Laurent Galassi</w:t>
+                                      <w:t xml:space="preserve">Julien Arnold / Laurent </w:t>
                                     </w:r>
+                                    <w:proofErr w:type="spellStart"/>
+                                    <w:r>
+                                      <w:rPr>
+                                        <w:color w:val="595959" w:themeColor="text1" w:themeTint="A6"/>
+                                        <w:sz w:val="28"/>
+                                        <w:szCs w:val="28"/>
+                                      </w:rPr>
+                                      <w:t>Galassi</w:t>
+                                    </w:r>
+                                    <w:proofErr w:type="spellEnd"/>
                                   </w:p>
                                 </w:sdtContent>
                               </w:sdt>
@@ -451,8 +461,18 @@
                                   <w:sz w:val="28"/>
                                   <w:szCs w:val="28"/>
                                 </w:rPr>
-                                <w:t>Julien Arnold / Laurent Galassi</w:t>
+                                <w:t xml:space="preserve">Julien Arnold / Laurent </w:t>
                               </w:r>
+                              <w:proofErr w:type="spellStart"/>
+                              <w:r>
+                                <w:rPr>
+                                  <w:color w:val="595959" w:themeColor="text1" w:themeTint="A6"/>
+                                  <w:sz w:val="28"/>
+                                  <w:szCs w:val="28"/>
+                                </w:rPr>
+                                <w:t>Galassi</w:t>
+                              </w:r>
+                              <w:proofErr w:type="spellEnd"/>
                             </w:p>
                           </w:sdtContent>
                         </w:sdt>
@@ -466,231 +486,6 @@
                             </w:rPr>
                           </w:pPr>
                         </w:p>
-                      </w:txbxContent>
-                    </v:textbox>
-                    <w10:wrap type="square" anchorx="page" anchory="page"/>
-                  </v:shape>
-                </w:pict>
-              </mc:Fallback>
-            </mc:AlternateContent>
-          </w:r>
-          <w:r>
-            <w:rPr>
-              <w:noProof/>
-              <w:lang w:eastAsia="fr-FR"/>
-            </w:rPr>
-            <mc:AlternateContent>
-              <mc:Choice Requires="wps">
-                <w:drawing>
-                  <wp:anchor distT="0" distB="0" distL="114300" distR="114300" simplePos="0" relativeHeight="251661312" behindDoc="0" locked="0" layoutInCell="1" allowOverlap="1">
-                    <wp:simplePos x="0" y="0"/>
-                    <wp:positionH relativeFrom="page">
-                      <wp:align>center</wp:align>
-                    </wp:positionH>
-                    <mc:AlternateContent>
-                      <mc:Choice Requires="wp14">
-                        <wp:positionV relativeFrom="page">
-                          <wp14:pctPosVOffset>70000</wp14:pctPosVOffset>
-                        </wp:positionV>
-                      </mc:Choice>
-                      <mc:Fallback>
-                        <wp:positionV relativeFrom="page">
-                          <wp:posOffset>7484110</wp:posOffset>
-                        </wp:positionV>
-                      </mc:Fallback>
-                    </mc:AlternateContent>
-                    <wp:extent cx="7315200" cy="1009650"/>
-                    <wp:effectExtent l="0" t="0" r="0" b="0"/>
-                    <wp:wrapSquare wrapText="bothSides"/>
-                    <wp:docPr id="153" name="Zone de texte 153"/>
-                    <wp:cNvGraphicFramePr/>
-                    <a:graphic xmlns:a="http://schemas.openxmlformats.org/drawingml/2006/main">
-                      <a:graphicData uri="http://schemas.microsoft.com/office/word/2010/wordprocessingShape">
-                        <wps:wsp>
-                          <wps:cNvSpPr txBox="1"/>
-                          <wps:spPr>
-                            <a:xfrm>
-                              <a:off x="0" y="0"/>
-                              <a:ext cx="7315200" cy="1009650"/>
-                            </a:xfrm>
-                            <a:prstGeom prst="rect">
-                              <a:avLst/>
-                            </a:prstGeom>
-                            <a:noFill/>
-                            <a:ln w="6350">
-                              <a:noFill/>
-                            </a:ln>
-                            <a:effectLst/>
-                          </wps:spPr>
-                          <wps:style>
-                            <a:lnRef idx="0">
-                              <a:schemeClr val="accent1"/>
-                            </a:lnRef>
-                            <a:fillRef idx="0">
-                              <a:schemeClr val="accent1"/>
-                            </a:fillRef>
-                            <a:effectRef idx="0">
-                              <a:schemeClr val="accent1"/>
-                            </a:effectRef>
-                            <a:fontRef idx="minor">
-                              <a:schemeClr val="dk1"/>
-                            </a:fontRef>
-                          </wps:style>
-                          <wps:txbx>
-                            <w:txbxContent>
-                              <w:p>
-                                <w:pPr>
-                                  <w:pStyle w:val="Sansinterligne"/>
-                                  <w:jc w:val="right"/>
-                                  <w:rPr>
-                                    <w:color w:val="F09415" w:themeColor="accent1"/>
-                                    <w:sz w:val="40"/>
-                                    <w:szCs w:val="28"/>
-                                  </w:rPr>
-                                </w:pPr>
-                                <w:r>
-                                  <w:rPr>
-                                    <w:color w:val="F09415" w:themeColor="accent1"/>
-                                    <w:sz w:val="40"/>
-                                    <w:szCs w:val="28"/>
-                                  </w:rPr>
-                                  <w:t>Bonjour les enfants</w:t>
-                                </w:r>
-                              </w:p>
-                              <w:sdt>
-                                <w:sdtPr>
-                                  <w:rPr>
-                                    <w:color w:val="595959" w:themeColor="text1" w:themeTint="A6"/>
-                                    <w:sz w:val="28"/>
-                                    <w:szCs w:val="20"/>
-                                  </w:rPr>
-                                  <w:alias w:val="Résumé"/>
-                                  <w:tag w:val=""/>
-                                  <w:id w:val="1782755171"/>
-                                  <w:dataBinding w:prefixMappings="xmlns:ns0='http://schemas.microsoft.com/office/2006/coverPageProps' " w:xpath="/ns0:CoverPageProperties[1]/ns0:Abstract[1]" w:storeItemID="{55AF091B-3C7A-41E3-B477-F2FDAA23CFDA}"/>
-                                  <w:text w:multiLine="1"/>
-                                </w:sdtPr>
-                                <w:sdtEndPr/>
-                                <w:sdtContent>
-                                  <w:p>
-                                    <w:pPr>
-                                      <w:pStyle w:val="Sansinterligne"/>
-                                      <w:jc w:val="right"/>
-                                      <w:rPr>
-                                        <w:color w:val="595959" w:themeColor="text1" w:themeTint="A6"/>
-                                        <w:sz w:val="28"/>
-                                        <w:szCs w:val="20"/>
-                                      </w:rPr>
-                                    </w:pPr>
-                                    <w:r>
-                                      <w:rPr>
-                                        <w:color w:val="595959" w:themeColor="text1" w:themeTint="A6"/>
-                                        <w:sz w:val="28"/>
-                                        <w:szCs w:val="20"/>
-                                      </w:rPr>
-                                      <w:t>Université de Haute-Alsace, année 2017/2018</w:t>
-                                    </w:r>
-                                    <w:r>
-                                      <w:rPr>
-                                        <w:color w:val="595959" w:themeColor="text1" w:themeTint="A6"/>
-                                        <w:sz w:val="28"/>
-                                        <w:szCs w:val="20"/>
-                                      </w:rPr>
-                                      <w:br/>
-                                      <w:t>Professeurs référents : Melkemi &amp; Hammoudi</w:t>
-                                    </w:r>
-                                  </w:p>
-                                </w:sdtContent>
-                              </w:sdt>
-                            </w:txbxContent>
-                          </wps:txbx>
-                          <wps:bodyPr rot="0" spcFirstLastPara="0" vertOverflow="overflow" horzOverflow="overflow" vert="horz" wrap="square" lIns="1600200" tIns="0" rIns="685800" bIns="0" numCol="1" spcCol="0" rtlCol="0" fromWordArt="0" anchor="t" anchorCtr="0" forceAA="0" compatLnSpc="1">
-                            <a:prstTxWarp prst="textNoShape">
-                              <a:avLst/>
-                            </a:prstTxWarp>
-                            <a:spAutoFit/>
-                          </wps:bodyPr>
-                        </wps:wsp>
-                      </a:graphicData>
-                    </a:graphic>
-                    <wp14:sizeRelH relativeFrom="page">
-                      <wp14:pctWidth>94100</wp14:pctWidth>
-                    </wp14:sizeRelH>
-                    <wp14:sizeRelV relativeFrom="page">
-                      <wp14:pctHeight>10000</wp14:pctHeight>
-                    </wp14:sizeRelV>
-                  </wp:anchor>
-                </w:drawing>
-              </mc:Choice>
-              <mc:Fallback>
-                <w:pict>
-                  <v:shape id="Zone de texte 153" o:spid="_x0000_s1027" type="#_x0000_t202" style="position:absolute;margin-left:0;margin-top:0;width:8in;height:79.5pt;z-index:251661312;visibility:visible;mso-wrap-style:square;mso-width-percent:941;mso-height-percent:100;mso-top-percent:700;mso-wrap-distance-left:9pt;mso-wrap-distance-top:0;mso-wrap-distance-right:9pt;mso-wrap-distance-bottom:0;mso-position-horizontal:center;mso-position-horizontal-relative:page;mso-position-vertical-relative:page;mso-width-percent:941;mso-height-percent:100;mso-top-percent:700;mso-width-relative:page;mso-height-relative:page;v-text-anchor:top" o:gfxdata="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" filled="f" stroked="f" strokeweight=".5pt">
-                    <v:textbox style="mso-fit-shape-to-text:t" inset="126pt,0,54pt,0">
-                      <w:txbxContent>
-                        <w:p>
-                          <w:pPr>
-                            <w:pStyle w:val="Sansinterligne"/>
-                            <w:jc w:val="right"/>
-                            <w:rPr>
-                              <w:color w:val="F09415" w:themeColor="accent1"/>
-                              <w:sz w:val="40"/>
-                              <w:szCs w:val="28"/>
-                            </w:rPr>
-                          </w:pPr>
-                          <w:r>
-                            <w:rPr>
-                              <w:color w:val="F09415" w:themeColor="accent1"/>
-                              <w:sz w:val="40"/>
-                              <w:szCs w:val="28"/>
-                            </w:rPr>
-                            <w:t>Bonjour les enfants</w:t>
-                          </w:r>
-                        </w:p>
-                        <w:sdt>
-                          <w:sdtPr>
-                            <w:rPr>
-                              <w:color w:val="595959" w:themeColor="text1" w:themeTint="A6"/>
-                              <w:sz w:val="28"/>
-                              <w:szCs w:val="20"/>
-                            </w:rPr>
-                            <w:alias w:val="Résumé"/>
-                            <w:tag w:val=""/>
-                            <w:id w:val="1782755171"/>
-                            <w:dataBinding w:prefixMappings="xmlns:ns0='http://schemas.microsoft.com/office/2006/coverPageProps' " w:xpath="/ns0:CoverPageProperties[1]/ns0:Abstract[1]" w:storeItemID="{55AF091B-3C7A-41E3-B477-F2FDAA23CFDA}"/>
-                            <w:text w:multiLine="1"/>
-                          </w:sdtPr>
-                          <w:sdtEndPr/>
-                          <w:sdtContent>
-                            <w:p>
-                              <w:pPr>
-                                <w:pStyle w:val="Sansinterligne"/>
-                                <w:jc w:val="right"/>
-                                <w:rPr>
-                                  <w:color w:val="595959" w:themeColor="text1" w:themeTint="A6"/>
-                                  <w:sz w:val="28"/>
-                                  <w:szCs w:val="20"/>
-                                </w:rPr>
-                              </w:pPr>
-                              <w:r>
-                                <w:rPr>
-                                  <w:color w:val="595959" w:themeColor="text1" w:themeTint="A6"/>
-                                  <w:sz w:val="28"/>
-                                  <w:szCs w:val="20"/>
-                                </w:rPr>
-                                <w:t>Université de Haute-Alsace, année 2017/2018</w:t>
-                              </w:r>
-                              <w:r>
-                                <w:rPr>
-                                  <w:color w:val="595959" w:themeColor="text1" w:themeTint="A6"/>
-                                  <w:sz w:val="28"/>
-                                  <w:szCs w:val="20"/>
-                                </w:rPr>
-                                <w:br/>
-                                <w:t>Professeurs référents : Melkemi &amp; Hammoudi</w:t>
-                              </w:r>
-                            </w:p>
-                          </w:sdtContent>
-                        </w:sdt>
                       </w:txbxContent>
                     </v:textbox>
                     <w10:wrap type="square" anchorx="page" anchory="page"/>
@@ -730,7 +525,7 @@
                     <wp:docPr id="154" name="Zone de texte 154">
                       <a:extLst xmlns:a="http://schemas.openxmlformats.org/drawingml/2006/main">
                         <a:ext uri="{C183D7F6-B498-43B3-948B-1728B52AA6E4}">
-                          <adec:decorative xmlns="" xmlns:cx="http://schemas.microsoft.com/office/drawing/2014/chartex" xmlns:cx1="http://schemas.microsoft.com/office/drawing/2015/9/8/chartex" xmlns:cx2="http://schemas.microsoft.com/office/drawing/2015/10/21/chartex" xmlns:cx3="http://schemas.microsoft.com/office/drawing/2016/5/9/chartex" xmlns:cx4="http://schemas.microsoft.com/office/drawing/2016/5/10/chartex" xmlns:cx5="http://schemas.microsoft.com/office/drawing/2016/5/11/chartex" xmlns:cx6="http://schemas.microsoft.com/office/drawing/2016/5/12/chartex" xmlns:cx7="http://schemas.microsoft.com/office/drawing/2016/5/13/chartex" xmlns:cx8="http://schemas.microsoft.com/office/drawing/2016/5/14/chartex" xmlns:aink="http://schemas.microsoft.com/office/drawing/2016/ink" xmlns:am3d="http://schemas.microsoft.com/office/drawing/2017/model3d" xmlns:o="urn:schemas-microsoft-com:office:office" xmlns:v="urn:schemas-microsoft-com:vml" xmlns:w10="urn:schemas-microsoft-com:office:word" xmlns:w="http://schemas.openxmlformats.org/wordprocessingml/2006/main" xmlns:w16cid="http://schemas.microsoft.com/office/word/2016/wordml/cid" xmlns:w16se="http://schemas.microsoft.com/office/word/2015/wordml/symex" xmlns:adec="http://schemas.microsoft.com/office/drawing/2017/decorative" val="0"/>
+                          <adec:decorative xmlns:adec="http://schemas.microsoft.com/office/drawing/2017/decorative" val="0"/>
                         </a:ext>
                       </a:extLst>
                     </wp:docPr>
@@ -841,7 +636,15 @@
                                         <w:sz w:val="36"/>
                                         <w:szCs w:val="36"/>
                                       </w:rPr>
-                                      <w:t>Parebrise numérique et connecté</w:t>
+                                      <w:t xml:space="preserve">Parebrise numérique et </w:t>
+                                    </w:r>
+                                    <w:r>
+                                      <w:rPr>
+                                        <w:color w:val="404040" w:themeColor="text1" w:themeTint="BF"/>
+                                        <w:sz w:val="36"/>
+                                        <w:szCs w:val="36"/>
+                                      </w:rPr>
+                                      <w:t>intelligent</w:t>
                                     </w:r>
                                   </w:p>
                                 </w:sdtContent>
@@ -868,7 +671,7 @@
               </mc:Choice>
               <mc:Fallback>
                 <w:pict>
-                  <v:shape id="Zone de texte 154" o:spid="_x0000_s1028" type="#_x0000_t202" style="position:absolute;margin-left:0;margin-top:0;width:8in;height:286.5pt;z-index:251659264;visibility:visible;mso-wrap-style:square;mso-width-percent:941;mso-height-percent:363;mso-top-percent:300;mso-wrap-distance-left:9pt;mso-wrap-distance-top:0;mso-wrap-distance-right:9pt;mso-wrap-distance-bottom:0;mso-position-horizontal:center;mso-position-horizontal-relative:page;mso-position-vertical-relative:page;mso-width-percent:941;mso-height-percent:363;mso-top-percent:300;mso-width-relative:page;mso-height-relative:page;v-text-anchor:bottom" o:gfxdata="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" filled="f" stroked="f" strokeweight=".5pt">
+                  <v:shape id="Zone de texte 154" o:spid="_x0000_s1027" type="#_x0000_t202" style="position:absolute;margin-left:0;margin-top:0;width:8in;height:286.5pt;z-index:251659264;visibility:visible;mso-wrap-style:square;mso-width-percent:941;mso-height-percent:363;mso-top-percent:300;mso-wrap-distance-left:9pt;mso-wrap-distance-top:0;mso-wrap-distance-right:9pt;mso-wrap-distance-bottom:0;mso-position-horizontal:center;mso-position-horizontal-relative:page;mso-position-vertical-relative:page;mso-width-percent:941;mso-height-percent:363;mso-top-percent:300;mso-width-relative:page;mso-height-relative:page;v-text-anchor:bottom" o:gfxdata="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" filled="f" stroked="f" strokeweight=".5pt">
                     <v:textbox inset="126pt,0,54pt,0">
                       <w:txbxContent>
                         <w:p>
@@ -943,7 +746,15 @@
                                   <w:sz w:val="36"/>
                                   <w:szCs w:val="36"/>
                                 </w:rPr>
-                                <w:t>Parebrise numérique et connecté</w:t>
+                                <w:t xml:space="preserve">Parebrise numérique et </w:t>
+                              </w:r>
+                              <w:r>
+                                <w:rPr>
+                                  <w:color w:val="404040" w:themeColor="text1" w:themeTint="BF"/>
+                                  <w:sz w:val="36"/>
+                                  <w:szCs w:val="36"/>
+                                </w:rPr>
+                                <w:t>intelligent</w:t>
                               </w:r>
                             </w:p>
                           </w:sdtContent>
@@ -961,6 +772,308 @@
       </w:sdtContent>
     </w:sdt>
     <w:p>
+      <w:r>
+        <w:rPr>
+          <w:noProof/>
+          <w:lang w:eastAsia="fr-FR"/>
+        </w:rPr>
+        <mc:AlternateContent>
+          <mc:Choice Requires="wps">
+            <w:drawing>
+              <wp:anchor distT="0" distB="0" distL="114300" distR="114300" simplePos="0" relativeHeight="251661312" behindDoc="0" locked="0" layoutInCell="1" allowOverlap="1">
+                <wp:simplePos x="0" y="0"/>
+                <wp:positionH relativeFrom="page">
+                  <wp:posOffset>45267</wp:posOffset>
+                </wp:positionH>
+                <wp:positionV relativeFrom="page">
+                  <wp:posOffset>7487216</wp:posOffset>
+                </wp:positionV>
+                <wp:extent cx="7295610" cy="1009650"/>
+                <wp:effectExtent l="0" t="0" r="0" b="9525"/>
+                <wp:wrapSquare wrapText="bothSides"/>
+                <wp:docPr id="153" name="Zone de texte 153"/>
+                <wp:cNvGraphicFramePr/>
+                <a:graphic xmlns:a="http://schemas.openxmlformats.org/drawingml/2006/main">
+                  <a:graphicData uri="http://schemas.microsoft.com/office/word/2010/wordprocessingShape">
+                    <wps:wsp>
+                      <wps:cNvSpPr txBox="1"/>
+                      <wps:spPr>
+                        <a:xfrm>
+                          <a:off x="0" y="0"/>
+                          <a:ext cx="7295610" cy="1009650"/>
+                        </a:xfrm>
+                        <a:prstGeom prst="rect">
+                          <a:avLst/>
+                        </a:prstGeom>
+                        <a:noFill/>
+                        <a:ln w="6350">
+                          <a:noFill/>
+                        </a:ln>
+                        <a:effectLst/>
+                      </wps:spPr>
+                      <wps:style>
+                        <a:lnRef idx="0">
+                          <a:schemeClr val="accent1"/>
+                        </a:lnRef>
+                        <a:fillRef idx="0">
+                          <a:schemeClr val="accent1"/>
+                        </a:fillRef>
+                        <a:effectRef idx="0">
+                          <a:schemeClr val="accent1"/>
+                        </a:effectRef>
+                        <a:fontRef idx="minor">
+                          <a:schemeClr val="dk1"/>
+                        </a:fontRef>
+                      </wps:style>
+                      <wps:txbx>
+                        <w:txbxContent>
+                          <w:p>
+                            <w:pPr>
+                              <w:pStyle w:val="Sansinterligne"/>
+                              <w:jc w:val="right"/>
+                              <w:rPr>
+                                <w:color w:val="F09415" w:themeColor="accent1"/>
+                                <w:sz w:val="40"/>
+                                <w:szCs w:val="28"/>
+                              </w:rPr>
+                            </w:pPr>
+                            <w:r>
+                              <w:rPr>
+                                <w:color w:val="F09415" w:themeColor="accent1"/>
+                                <w:sz w:val="40"/>
+                                <w:szCs w:val="28"/>
+                              </w:rPr>
+                              <w:t>Bonjour les enfants</w:t>
+                            </w:r>
+                          </w:p>
+                          <w:sdt>
+                            <w:sdtPr>
+                              <w:rPr>
+                                <w:color w:val="595959" w:themeColor="text1" w:themeTint="A6"/>
+                                <w:sz w:val="28"/>
+                                <w:szCs w:val="20"/>
+                              </w:rPr>
+                              <w:alias w:val="Résumé"/>
+                              <w:tag w:val=""/>
+                              <w:id w:val="1782755171"/>
+                              <w:dataBinding w:prefixMappings="xmlns:ns0='http://schemas.microsoft.com/office/2006/coverPageProps' " w:xpath="/ns0:CoverPageProperties[1]/ns0:Abstract[1]" w:storeItemID="{55AF091B-3C7A-41E3-B477-F2FDAA23CFDA}"/>
+                              <w:text w:multiLine="1"/>
+                            </w:sdtPr>
+                            <w:sdtEndPr/>
+                            <w:sdtContent>
+                              <w:p>
+                                <w:pPr>
+                                  <w:pStyle w:val="Sansinterligne"/>
+                                  <w:jc w:val="right"/>
+                                  <w:rPr>
+                                    <w:color w:val="595959" w:themeColor="text1" w:themeTint="A6"/>
+                                    <w:sz w:val="28"/>
+                                    <w:szCs w:val="20"/>
+                                  </w:rPr>
+                                </w:pPr>
+                                <w:r>
+                                  <w:rPr>
+                                    <w:color w:val="595959" w:themeColor="text1" w:themeTint="A6"/>
+                                    <w:sz w:val="28"/>
+                                    <w:szCs w:val="20"/>
+                                  </w:rPr>
+                                  <w:t>Université de Haute-Alsace, année 2017/2018</w:t>
+                                </w:r>
+                                <w:r>
+                                  <w:rPr>
+                                    <w:color w:val="595959" w:themeColor="text1" w:themeTint="A6"/>
+                                    <w:sz w:val="28"/>
+                                    <w:szCs w:val="20"/>
+                                  </w:rPr>
+                                  <w:br/>
+                                </w:r>
+                                <w:r>
+                                  <w:rPr>
+                                    <w:color w:val="595959" w:themeColor="text1" w:themeTint="A6"/>
+                                    <w:sz w:val="28"/>
+                                    <w:szCs w:val="20"/>
+                                  </w:rPr>
+                                  <w:t xml:space="preserve">Professeurs référents : </w:t>
+                                </w:r>
+                                <w:r>
+                                  <w:rPr>
+                                    <w:color w:val="595959" w:themeColor="text1" w:themeTint="A6"/>
+                                    <w:sz w:val="28"/>
+                                    <w:szCs w:val="20"/>
+                                  </w:rPr>
+                                  <w:t xml:space="preserve">Karim </w:t>
+                                </w:r>
+                                <w:proofErr w:type="spellStart"/>
+                                <w:r>
+                                  <w:rPr>
+                                    <w:color w:val="595959" w:themeColor="text1" w:themeTint="A6"/>
+                                    <w:sz w:val="28"/>
+                                    <w:szCs w:val="20"/>
+                                  </w:rPr>
+                                  <w:t>Hammoudi</w:t>
+                                </w:r>
+                                <w:proofErr w:type="spellEnd"/>
+                                <w:r>
+                                  <w:rPr>
+                                    <w:color w:val="595959" w:themeColor="text1" w:themeTint="A6"/>
+                                    <w:sz w:val="28"/>
+                                    <w:szCs w:val="20"/>
+                                  </w:rPr>
+                                  <w:t xml:space="preserve"> et Mahmoud </w:t>
+                                </w:r>
+                                <w:proofErr w:type="spellStart"/>
+                                <w:r>
+                                  <w:rPr>
+                                    <w:color w:val="595959" w:themeColor="text1" w:themeTint="A6"/>
+                                    <w:sz w:val="28"/>
+                                    <w:szCs w:val="20"/>
+                                  </w:rPr>
+                                  <w:t>Melkemi</w:t>
+                                </w:r>
+                                <w:proofErr w:type="spellEnd"/>
+                              </w:p>
+                            </w:sdtContent>
+                          </w:sdt>
+                        </w:txbxContent>
+                      </wps:txbx>
+                      <wps:bodyPr rot="0" spcFirstLastPara="0" vertOverflow="overflow" horzOverflow="overflow" vert="horz" wrap="square" lIns="1600200" tIns="0" rIns="685800" bIns="0" numCol="1" spcCol="0" rtlCol="0" fromWordArt="0" anchor="t" anchorCtr="0" forceAA="0" compatLnSpc="1">
+                        <a:prstTxWarp prst="textNoShape">
+                          <a:avLst/>
+                        </a:prstTxWarp>
+                        <a:spAutoFit/>
+                      </wps:bodyPr>
+                    </wps:wsp>
+                  </a:graphicData>
+                </a:graphic>
+                <wp14:sizeRelH relativeFrom="page">
+                  <wp14:pctWidth>0</wp14:pctWidth>
+                </wp14:sizeRelH>
+                <wp14:sizeRelV relativeFrom="page">
+                  <wp14:pctHeight>10000</wp14:pctHeight>
+                </wp14:sizeRelV>
+              </wp:anchor>
+            </w:drawing>
+          </mc:Choice>
+          <mc:Fallback>
+            <w:pict>
+              <v:shape id="Zone de texte 153" o:spid="_x0000_s1028" type="#_x0000_t202" style="position:absolute;margin-left:3.55pt;margin-top:589.55pt;width:574.45pt;height:79.5pt;z-index:251661312;visibility:visible;mso-wrap-style:square;mso-width-percent:0;mso-height-percent:100;mso-wrap-distance-left:9pt;mso-wrap-distance-top:0;mso-wrap-distance-right:9pt;mso-wrap-distance-bottom:0;mso-position-horizontal:absolute;mso-position-horizontal-relative:page;mso-position-vertical:absolute;mso-position-vertical-relative:page;mso-width-percent:0;mso-height-percent:100;mso-width-relative:page;mso-height-relative:page;v-text-anchor:top" o:gfxdata="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" filled="f" stroked="f" strokeweight=".5pt">
+                <v:textbox style="mso-fit-shape-to-text:t" inset="126pt,0,54pt,0">
+                  <w:txbxContent>
+                    <w:p>
+                      <w:pPr>
+                        <w:pStyle w:val="Sansinterligne"/>
+                        <w:jc w:val="right"/>
+                        <w:rPr>
+                          <w:color w:val="F09415" w:themeColor="accent1"/>
+                          <w:sz w:val="40"/>
+                          <w:szCs w:val="28"/>
+                        </w:rPr>
+                      </w:pPr>
+                      <w:r>
+                        <w:rPr>
+                          <w:color w:val="F09415" w:themeColor="accent1"/>
+                          <w:sz w:val="40"/>
+                          <w:szCs w:val="28"/>
+                        </w:rPr>
+                        <w:t>Bonjour les enfants</w:t>
+                      </w:r>
+                    </w:p>
+                    <w:sdt>
+                      <w:sdtPr>
+                        <w:rPr>
+                          <w:color w:val="595959" w:themeColor="text1" w:themeTint="A6"/>
+                          <w:sz w:val="28"/>
+                          <w:szCs w:val="20"/>
+                        </w:rPr>
+                        <w:alias w:val="Résumé"/>
+                        <w:tag w:val=""/>
+                        <w:id w:val="1782755171"/>
+                        <w:dataBinding w:prefixMappings="xmlns:ns0='http://schemas.microsoft.com/office/2006/coverPageProps' " w:xpath="/ns0:CoverPageProperties[1]/ns0:Abstract[1]" w:storeItemID="{55AF091B-3C7A-41E3-B477-F2FDAA23CFDA}"/>
+                        <w:text w:multiLine="1"/>
+                      </w:sdtPr>
+                      <w:sdtEndPr/>
+                      <w:sdtContent>
+                        <w:p>
+                          <w:pPr>
+                            <w:pStyle w:val="Sansinterligne"/>
+                            <w:jc w:val="right"/>
+                            <w:rPr>
+                              <w:color w:val="595959" w:themeColor="text1" w:themeTint="A6"/>
+                              <w:sz w:val="28"/>
+                              <w:szCs w:val="20"/>
+                            </w:rPr>
+                          </w:pPr>
+                          <w:r>
+                            <w:rPr>
+                              <w:color w:val="595959" w:themeColor="text1" w:themeTint="A6"/>
+                              <w:sz w:val="28"/>
+                              <w:szCs w:val="20"/>
+                            </w:rPr>
+                            <w:t>Université de Haute-Alsace, année 2017/2018</w:t>
+                          </w:r>
+                          <w:r>
+                            <w:rPr>
+                              <w:color w:val="595959" w:themeColor="text1" w:themeTint="A6"/>
+                              <w:sz w:val="28"/>
+                              <w:szCs w:val="20"/>
+                            </w:rPr>
+                            <w:br/>
+                          </w:r>
+                          <w:r>
+                            <w:rPr>
+                              <w:color w:val="595959" w:themeColor="text1" w:themeTint="A6"/>
+                              <w:sz w:val="28"/>
+                              <w:szCs w:val="20"/>
+                            </w:rPr>
+                            <w:t xml:space="preserve">Professeurs référents : </w:t>
+                          </w:r>
+                          <w:r>
+                            <w:rPr>
+                              <w:color w:val="595959" w:themeColor="text1" w:themeTint="A6"/>
+                              <w:sz w:val="28"/>
+                              <w:szCs w:val="20"/>
+                            </w:rPr>
+                            <w:t xml:space="preserve">Karim </w:t>
+                          </w:r>
+                          <w:proofErr w:type="spellStart"/>
+                          <w:r>
+                            <w:rPr>
+                              <w:color w:val="595959" w:themeColor="text1" w:themeTint="A6"/>
+                              <w:sz w:val="28"/>
+                              <w:szCs w:val="20"/>
+                            </w:rPr>
+                            <w:t>Hammoudi</w:t>
+                          </w:r>
+                          <w:proofErr w:type="spellEnd"/>
+                          <w:r>
+                            <w:rPr>
+                              <w:color w:val="595959" w:themeColor="text1" w:themeTint="A6"/>
+                              <w:sz w:val="28"/>
+                              <w:szCs w:val="20"/>
+                            </w:rPr>
+                            <w:t xml:space="preserve"> et Mahmoud </w:t>
+                          </w:r>
+                          <w:proofErr w:type="spellStart"/>
+                          <w:r>
+                            <w:rPr>
+                              <w:color w:val="595959" w:themeColor="text1" w:themeTint="A6"/>
+                              <w:sz w:val="28"/>
+                              <w:szCs w:val="20"/>
+                            </w:rPr>
+                            <w:t>Melkemi</w:t>
+                          </w:r>
+                          <w:proofErr w:type="spellEnd"/>
+                        </w:p>
+                      </w:sdtContent>
+                    </w:sdt>
+                  </w:txbxContent>
+                </v:textbox>
+                <w10:wrap type="square" anchorx="page" anchory="page"/>
+              </v:shape>
+            </w:pict>
+          </mc:Fallback>
+        </mc:AlternateContent>
+      </w:r>
       <w:r>
         <w:rPr>
           <w:noProof/>
@@ -1730,16 +1843,240 @@
         <w:tab/>
       </w:r>
       <w:r>
-        <w:t xml:space="preserve">Le projet qui nous a été proposé par Hammoudi et Melkemi porte sur </w:t>
-      </w:r>
-      <w:r>
-        <w:t>les technologies que l’on pourrait apporter sur un parebrise numérique et connecté. Le princ</w:t>
+        <w:t>Le projet qui nous a été proposé par</w:t>
+      </w:r>
+      <w:r>
+        <w:t xml:space="preserve"> M.</w:t>
+      </w:r>
+      <w:r>
+        <w:t xml:space="preserve"> </w:t>
+      </w:r>
+      <w:proofErr w:type="spellStart"/>
+      <w:r>
+        <w:t>Hammoudi</w:t>
+      </w:r>
+      <w:proofErr w:type="spellEnd"/>
+      <w:r>
+        <w:t xml:space="preserve"> et </w:t>
+      </w:r>
+      <w:r>
+        <w:t xml:space="preserve">M. </w:t>
+      </w:r>
+      <w:proofErr w:type="spellStart"/>
+      <w:r>
+        <w:t>Melkemi</w:t>
+      </w:r>
+      <w:proofErr w:type="spellEnd"/>
+      <w:r>
+        <w:t xml:space="preserve"> porte sur </w:t>
+      </w:r>
+      <w:r>
+        <w:t xml:space="preserve">les technologies que l’on pourrait apporter sur un parebrise numérique et </w:t>
+      </w:r>
+      <w:r>
+        <w:t>intelligent</w:t>
+      </w:r>
+      <w:r>
+        <w:t>. Le princ</w:t>
       </w:r>
       <w:r>
         <w:t xml:space="preserve">ipe de ce parebrise est d’afficher </w:t>
       </w:r>
       <w:r>
         <w:t>une vidéo filmée par caméra en temps réel de l’avant de la voiture.</w:t>
+      </w:r>
+    </w:p>
+    <w:p>
+      <w:r>
+        <w:t>Plusieurs problématiques ont été soulevées concernant le traitement de l’image qui serait diffusée sur le parebrise afin d’</w:t>
+      </w:r>
+      <w:r>
+        <w:t xml:space="preserve">en </w:t>
+      </w:r>
+      <w:r>
+        <w:t>améliorer la qualité perçue par l’automobiliste. Les principales améliorations que nous avons évoquées sont :</w:t>
+      </w:r>
+    </w:p>
+    <w:p>
+      <w:pPr>
+        <w:pStyle w:val="Paragraphedeliste"/>
+        <w:numPr>
+          <w:ilvl w:val="0"/>
+          <w:numId w:val="2"/>
+        </w:numPr>
+      </w:pPr>
+      <w:r>
+        <w:rPr>
+          <w:b/>
+        </w:rPr>
+        <w:t>D</w:t>
+      </w:r>
+      <w:r>
+        <w:rPr>
+          <w:b/>
+        </w:rPr>
+        <w:t>ébrumage</w:t>
+      </w:r>
+      <w:r>
+        <w:t> :</w:t>
+      </w:r>
+      <w:r>
+        <w:t xml:space="preserve"> C</w:t>
+      </w:r>
+      <w:r>
+        <w:t>onsiste à supprimer le brouillard dans la mesure du possible</w:t>
+      </w:r>
+    </w:p>
+    <w:p>
+      <w:pPr>
+        <w:pStyle w:val="Paragraphedeliste"/>
+        <w:numPr>
+          <w:ilvl w:val="0"/>
+          <w:numId w:val="2"/>
+        </w:numPr>
+      </w:pPr>
+      <w:r>
+        <w:rPr>
+          <w:b/>
+        </w:rPr>
+        <w:t>A</w:t>
+      </w:r>
+      <w:r>
+        <w:rPr>
+          <w:b/>
+        </w:rPr>
+        <w:t>lpha blending</w:t>
+      </w:r>
+      <w:r>
+        <w:t> :</w:t>
+      </w:r>
+      <w:r>
+        <w:t xml:space="preserve"> </w:t>
+      </w:r>
+      <w:r>
+        <w:t>Affichage sur le parebrise d’informations concernant le véhicule, générales comme la température ambiante ou encore la navigation GPS</w:t>
+      </w:r>
+    </w:p>
+    <w:p>
+      <w:pPr>
+        <w:pStyle w:val="Paragraphedeliste"/>
+        <w:numPr>
+          <w:ilvl w:val="0"/>
+          <w:numId w:val="2"/>
+        </w:numPr>
+      </w:pPr>
+      <w:r>
+        <w:rPr>
+          <w:b/>
+        </w:rPr>
+        <w:t>T</w:t>
+      </w:r>
+      <w:r>
+        <w:rPr>
+          <w:b/>
+        </w:rPr>
+        <w:t>raitement de la pluie</w:t>
+      </w:r>
+      <w:r>
+        <w:t> :</w:t>
+      </w:r>
+      <w:r>
+        <w:t xml:space="preserve"> Suppression des gouttes de pluie</w:t>
+      </w:r>
+    </w:p>
+    <w:p>
+      <w:pPr>
+        <w:pStyle w:val="Paragraphedeliste"/>
+        <w:numPr>
+          <w:ilvl w:val="0"/>
+          <w:numId w:val="2"/>
+        </w:numPr>
+      </w:pPr>
+      <w:r>
+        <w:rPr>
+          <w:b/>
+        </w:rPr>
+        <w:t>T</w:t>
+      </w:r>
+      <w:r>
+        <w:rPr>
+          <w:b/>
+        </w:rPr>
+        <w:t>raitement de l’ensoleillement</w:t>
+      </w:r>
+      <w:r>
+        <w:t> :</w:t>
+      </w:r>
+      <w:r>
+        <w:t xml:space="preserve"> Réduction du niveau de luminosité si celle-ci est trop forte</w:t>
+      </w:r>
+    </w:p>
+    <w:p>
+      <w:pPr>
+        <w:pStyle w:val="Paragraphedeliste"/>
+        <w:numPr>
+          <w:ilvl w:val="0"/>
+          <w:numId w:val="2"/>
+        </w:numPr>
+      </w:pPr>
+      <w:r>
+        <w:rPr>
+          <w:b/>
+        </w:rPr>
+        <w:t>T</w:t>
+      </w:r>
+      <w:r>
+        <w:rPr>
+          <w:b/>
+        </w:rPr>
+        <w:t>raitement de l’aveuglement</w:t>
+      </w:r>
+      <w:r>
+        <w:t> :</w:t>
+      </w:r>
+      <w:r>
+        <w:t xml:space="preserve"> </w:t>
+      </w:r>
+      <w:r>
+        <w:t>On imagine qu’un rayon de soleil intense vienne perturber le conducteur, ce rayon serait traité afin d’être supprimé avant même qu’il n’ait pu attendre la vision de celui-ci</w:t>
+      </w:r>
+    </w:p>
+    <w:p>
+      <w:r>
+        <w:t>L</w:t>
+      </w:r>
+      <w:r>
+        <w:t xml:space="preserve">es nouvelles technologies sont présentes au quotidien autour de nous, </w:t>
+      </w:r>
+      <w:r>
+        <w:t>notamment</w:t>
+      </w:r>
+      <w:r>
+        <w:t xml:space="preserve"> dans le </w:t>
+      </w:r>
+      <w:r>
+        <w:t xml:space="preserve">domaine automobile, où il ne cesse d’y avoir des avancées notables, comme les véhicules autonomes, la connectivité avancée ou encore au niveau de la sécurité. </w:t>
+      </w:r>
+      <w:r>
+        <w:t>Les voitures sont devenues des condensés de technologie, alliant intelligence artificielle, caméras, aides à la conduite et encore bien d’autres fonctionnalités.</w:t>
+      </w:r>
+    </w:p>
+    <w:p>
+      <w:r>
+        <w:t>De nos jours la sécurité au volant pose encore problème</w:t>
+      </w:r>
+      <w:r>
+        <w:t xml:space="preserve"> et les conditions météorologiques sont souvent un facteur à risque, c’est pour cela que l’amélioration de la visibilité permettrait de réduire les chances d’accident ou même d’augmenter le confort de conduite. </w:t>
+      </w:r>
+    </w:p>
+    <w:p>
+      <w:r>
+        <w:t>Les idées proposées pourraient avoir un réel impact dans les véhicules du futur et jouer un rôle important sur la sécurité des automobilistes.</w:t>
+      </w:r>
+    </w:p>
+    <w:p>
+      <w:r>
+        <w:t>Nous avons utilisé différents outils afin de mener à bien ce projet :</w:t>
       </w:r>
     </w:p>
     <w:p>
@@ -1751,7 +2088,19 @@
         </w:numPr>
       </w:pPr>
       <w:r>
-        <w:t>Parler des différentes problématiques liées au traitement d’image ? (débrumage, aveuglement, etc…)</w:t>
+        <w:rPr>
+          <w:b/>
+        </w:rPr>
+        <w:t>Visual Studio C++</w:t>
+      </w:r>
+      <w:r>
+        <w:t xml:space="preserve"> : </w:t>
+      </w:r>
+      <w:r>
+        <w:t>environnement de développement simple d’utilisation, performant</w:t>
+      </w:r>
+      <w:r>
+        <w:t xml:space="preserve"> et qui est facilement configurable</w:t>
       </w:r>
     </w:p>
     <w:p>
@@ -1763,7 +2112,16 @@
         </w:numPr>
       </w:pPr>
       <w:r>
-        <w:t>Reprise de la description du sujet original</w:t>
+        <w:rPr>
+          <w:b/>
+        </w:rPr>
+        <w:t>OpenCV</w:t>
+      </w:r>
+      <w:r>
+        <w:t xml:space="preserve"> : </w:t>
+      </w:r>
+      <w:r>
+        <w:t>bibliothèque graphique de traitement d’images ou vidéos, nous l’avons choisi car c’est une technologie connue de nos professeurs qui nous l’ont recommandée pour effectuer les différents traitements</w:t>
       </w:r>
     </w:p>
     <w:p>
@@ -1775,7 +2133,16 @@
         </w:numPr>
       </w:pPr>
       <w:r>
-        <w:t>Nouvelles technologies</w:t>
+        <w:rPr>
+          <w:b/>
+        </w:rPr>
+        <w:t>GitKraken</w:t>
+      </w:r>
+      <w:r>
+        <w:t> : outil de versioning graphique</w:t>
+      </w:r>
+      <w:r>
+        <w:t xml:space="preserve"> en vogue aujourd’hui</w:t>
       </w:r>
     </w:p>
     <w:p>
@@ -1787,7 +2154,124 @@
         </w:numPr>
       </w:pPr>
       <w:r>
-        <w:t>Domaine automobile</w:t>
+        <w:rPr>
+          <w:b/>
+        </w:rPr>
+        <w:t>Discord</w:t>
+      </w:r>
+      <w:r>
+        <w:t xml:space="preserve"> : </w:t>
+      </w:r>
+      <w:r>
+        <w:t>logiciel de discussion pour échanger des informations à distance</w:t>
+      </w:r>
+      <w:r>
+        <w:br w:type="page"/>
+      </w:r>
+    </w:p>
+    <w:p>
+      <w:pPr>
+        <w:pStyle w:val="Titre1"/>
+      </w:pPr>
+      <w:bookmarkStart w:id="1" w:name="_Toc516150247"/>
+      <w:r>
+        <w:lastRenderedPageBreak/>
+        <w:t>Motivation</w:t>
+      </w:r>
+      <w:bookmarkEnd w:id="1"/>
+    </w:p>
+    <w:p>
+      <w:r>
+        <w:t xml:space="preserve">Nous avons tous </w:t>
+      </w:r>
+      <w:proofErr w:type="gramStart"/>
+      <w:r>
+        <w:t>deux été très intéressés</w:t>
+      </w:r>
+      <w:proofErr w:type="gramEnd"/>
+      <w:r>
+        <w:t xml:space="preserve"> par ce sujet car il est question d’un travail de recherche sur des nouvelles technologies dans le domaine automobile.</w:t>
+      </w:r>
+    </w:p>
+    <w:p>
+      <w:r>
+        <w:t xml:space="preserve">Le parebrise numérique </w:t>
+      </w:r>
+      <w:r>
+        <w:t>intelligent</w:t>
+      </w:r>
+      <w:r>
+        <w:t xml:space="preserve"> est une technologie de pointe qui </w:t>
+      </w:r>
+      <w:r>
+        <w:t>n’existe pas encore en tant que tel, c’est-à-dire que des recherches existent déjà sur l’amélioration de la visibilité mais rarement dans le domaine automobile.</w:t>
+      </w:r>
+      <w:r>
+        <w:t xml:space="preserve"> N</w:t>
+      </w:r>
+      <w:r>
+        <w:t>ous avons été attirés par</w:t>
+      </w:r>
+      <w:r>
+        <w:t xml:space="preserve"> le côté concret de</w:t>
+      </w:r>
+      <w:r>
+        <w:t xml:space="preserve"> ce projet</w:t>
+      </w:r>
+      <w:r>
+        <w:t xml:space="preserve">, </w:t>
+      </w:r>
+      <w:r>
+        <w:t>par l’analyse des documents existants</w:t>
+      </w:r>
+      <w:r>
+        <w:t xml:space="preserve"> et le traitement des informations qui permettent </w:t>
+      </w:r>
+      <w:r>
+        <w:t>de créer une approche qui correspond aux aspects que nous voulions traiter.</w:t>
+      </w:r>
+      <w:r>
+        <w:t xml:space="preserve"> </w:t>
+      </w:r>
+    </w:p>
+    <w:p>
+      <w:r>
+        <w:t>Nous avons particulièrement apprécié le débrumage, c</w:t>
+      </w:r>
+      <w:r>
+        <w:t>’est pour</w:t>
+      </w:r>
+      <w:r>
+        <w:t>quoi</w:t>
+      </w:r>
+      <w:r>
+        <w:t xml:space="preserve"> n</w:t>
+      </w:r>
+      <w:r>
+        <w:t xml:space="preserve">ous avons choisi de nous focaliser </w:t>
+      </w:r>
+      <w:r>
+        <w:t>dessus</w:t>
+      </w:r>
+      <w:r>
+        <w:t xml:space="preserve"> afin de réaliser un travail poussé </w:t>
+      </w:r>
+      <w:r>
+        <w:t>et proposer une solution fonctionnelle</w:t>
+      </w:r>
+      <w:r>
+        <w:t xml:space="preserve"> </w:t>
+      </w:r>
+      <w:r>
+        <w:t xml:space="preserve">sur cet aspect </w:t>
+      </w:r>
+      <w:r>
+        <w:t>dans le temps imparti.</w:t>
+      </w:r>
+    </w:p>
+    <w:p>
+      <w:r>
+        <w:t>On peut classifier les différents types de brouillard :</w:t>
       </w:r>
     </w:p>
     <w:p>
@@ -1799,7 +2283,7 @@
         </w:numPr>
       </w:pPr>
       <w:r>
-        <w:t>Problématique actuelle, amélioration du quotidien</w:t>
+        <w:t>Radiatif</w:t>
       </w:r>
     </w:p>
     <w:p>
@@ -1811,7 +2295,118 @@
         </w:numPr>
       </w:pPr>
       <w:r>
-        <w:t>Outils (openCV, C++, Visual Studio, etc…) et pourquoi ceux-ci</w:t>
+        <w:t>D’advection</w:t>
+      </w:r>
+    </w:p>
+    <w:p>
+      <w:pPr>
+        <w:pStyle w:val="Paragraphedeliste"/>
+        <w:numPr>
+          <w:ilvl w:val="0"/>
+          <w:numId w:val="1"/>
+        </w:numPr>
+      </w:pPr>
+      <w:r>
+        <w:t>De précipitations</w:t>
+      </w:r>
+    </w:p>
+    <w:p>
+      <w:pPr>
+        <w:pStyle w:val="Paragraphedeliste"/>
+        <w:numPr>
+          <w:ilvl w:val="0"/>
+          <w:numId w:val="1"/>
+        </w:numPr>
+      </w:pPr>
+      <w:r>
+        <w:t>D’évaporation</w:t>
+      </w:r>
+    </w:p>
+    <w:p>
+      <w:pPr>
+        <w:pStyle w:val="Paragraphedeliste"/>
+        <w:numPr>
+          <w:ilvl w:val="0"/>
+          <w:numId w:val="1"/>
+        </w:numPr>
+      </w:pPr>
+      <w:r>
+        <w:t>De mer arctique</w:t>
+      </w:r>
+    </w:p>
+    <w:p>
+      <w:pPr>
+        <w:pStyle w:val="Paragraphedeliste"/>
+        <w:numPr>
+          <w:ilvl w:val="0"/>
+          <w:numId w:val="1"/>
+        </w:numPr>
+      </w:pPr>
+      <w:r>
+        <w:t>Orographique</w:t>
+      </w:r>
+    </w:p>
+    <w:p>
+      <w:pPr>
+        <w:pStyle w:val="Paragraphedeliste"/>
+        <w:numPr>
+          <w:ilvl w:val="0"/>
+          <w:numId w:val="1"/>
+        </w:numPr>
+      </w:pPr>
+      <w:r>
+        <w:t>D’inversion</w:t>
+      </w:r>
+    </w:p>
+    <w:p>
+      <w:pPr>
+        <w:pStyle w:val="Paragraphedeliste"/>
+        <w:numPr>
+          <w:ilvl w:val="0"/>
+          <w:numId w:val="1"/>
+        </w:numPr>
+      </w:pPr>
+      <w:r>
+        <w:t>De vallée</w:t>
+      </w:r>
+    </w:p>
+    <w:p>
+      <w:pPr>
+        <w:pStyle w:val="Paragraphedeliste"/>
+      </w:pPr>
+    </w:p>
+    <w:p>
+      <w:pPr>
+        <w:pStyle w:val="Paragraphedeliste"/>
+      </w:pPr>
+      <w:bookmarkStart w:id="2" w:name="_GoBack"/>
+      <w:bookmarkEnd w:id="2"/>
+    </w:p>
+    <w:p>
+      <w:pPr>
+        <w:pStyle w:val="Paragraphedeliste"/>
+        <w:numPr>
+          <w:ilvl w:val="0"/>
+          <w:numId w:val="1"/>
+        </w:numPr>
+      </w:pPr>
+      <w:r>
+        <w:t>Différentes possibilités de travaux sur les vidéos</w:t>
+      </w:r>
+    </w:p>
+    <w:p>
+      <w:pPr>
+        <w:pStyle w:val="Paragraphedeliste"/>
+        <w:numPr>
+          <w:ilvl w:val="0"/>
+          <w:numId w:val="1"/>
+        </w:numPr>
+      </w:pPr>
+      <w:r>
+        <w:t>Traitement d’images / de vidéos</w:t>
+      </w:r>
+      <w:r>
+        <w:t xml:space="preserve"> </w:t>
       </w:r>
     </w:p>
     <w:p>
@@ -1831,12 +2426,15 @@
       <w:pPr>
         <w:pStyle w:val="Titre1"/>
       </w:pPr>
-      <w:bookmarkStart w:id="1" w:name="_Toc516150247"/>
+      <w:bookmarkStart w:id="3" w:name="_Toc516150248"/>
       <w:r>
         <w:lastRenderedPageBreak/>
-        <w:t>Motivation</w:t>
-      </w:r>
-      <w:bookmarkEnd w:id="1"/>
+        <w:t>Etat de l’art</w:t>
+      </w:r>
+      <w:bookmarkEnd w:id="3"/>
+      <w:r>
+        <w:t xml:space="preserve"> du débrumage</w:t>
+      </w:r>
     </w:p>
     <w:p>
       <w:pPr>
@@ -1847,7 +2445,10 @@
         </w:numPr>
       </w:pPr>
       <w:r>
-        <w:t>Sujet de recherche (parebrise numérique augmenté)</w:t>
+        <w:t>Voir image tableau</w:t>
+      </w:r>
+      <w:r>
+        <w:t xml:space="preserve"> (méthodologie utilisée)</w:t>
       </w:r>
     </w:p>
     <w:p>
@@ -1859,57 +2460,257 @@
         </w:numPr>
       </w:pPr>
       <w:r>
-        <w:t>Différentes possibilités de travaux sur les vidéos</w:t>
-      </w:r>
-    </w:p>
-    <w:p>
-      <w:pPr>
-        <w:pStyle w:val="Paragraphedeliste"/>
-        <w:numPr>
-          <w:ilvl w:val="0"/>
-          <w:numId w:val="1"/>
-        </w:numPr>
-      </w:pPr>
-      <w:r>
-        <w:t>Choix porté principalement sur le débrumage</w:t>
-      </w:r>
-    </w:p>
-    <w:p>
-      <w:pPr>
-        <w:pStyle w:val="Paragraphedeliste"/>
-        <w:numPr>
-          <w:ilvl w:val="0"/>
-          <w:numId w:val="1"/>
-        </w:numPr>
-      </w:pPr>
-      <w:r>
-        <w:t>Types de brumes</w:t>
-      </w:r>
-    </w:p>
-    <w:p>
-      <w:pPr>
-        <w:pStyle w:val="Paragraphedeliste"/>
-        <w:numPr>
-          <w:ilvl w:val="0"/>
-          <w:numId w:val="1"/>
-        </w:numPr>
-      </w:pPr>
-      <w:r>
-        <w:t>Traitement d’images / de vidéos</w:t>
-      </w:r>
-      <w:r>
-        <w:t xml:space="preserve"> </w:t>
-      </w:r>
-    </w:p>
-    <w:p>
-      <w:pPr>
-        <w:rPr>
-          <w:rFonts w:asciiTheme="majorHAnsi" w:eastAsiaTheme="majorEastAsia" w:hAnsiTheme="majorHAnsi" w:cstheme="majorBidi"/>
-          <w:color w:val="B76E0B" w:themeColor="accent1" w:themeShade="BF"/>
-          <w:sz w:val="32"/>
-          <w:szCs w:val="32"/>
-        </w:rPr>
-      </w:pPr>
+        <w:t>DEFADE</w:t>
+      </w:r>
+      <w:r>
+        <w:t xml:space="preserve"> avec le reste</w:t>
+      </w:r>
+    </w:p>
+    <w:tbl>
+      <w:tblPr>
+        <w:tblStyle w:val="Grilledutableau"/>
+        <w:tblW w:w="0" w:type="auto"/>
+        <w:tblLook w:val="04A0" w:firstRow="1" w:lastRow="0" w:firstColumn="1" w:lastColumn="0" w:noHBand="0" w:noVBand="1"/>
+      </w:tblPr>
+      <w:tblGrid>
+        <w:gridCol w:w="1812"/>
+        <w:gridCol w:w="1812"/>
+        <w:gridCol w:w="1812"/>
+        <w:gridCol w:w="1813"/>
+        <w:gridCol w:w="1813"/>
+      </w:tblGrid>
+      <w:tr>
+        <w:tc>
+          <w:tcPr>
+            <w:tcW w:w="1812" w:type="dxa"/>
+          </w:tcPr>
+          <w:p/>
+        </w:tc>
+        <w:tc>
+          <w:tcPr>
+            <w:tcW w:w="1812" w:type="dxa"/>
+          </w:tcPr>
+          <w:p>
+            <w:r>
+              <w:t>Un atout</w:t>
+            </w:r>
+          </w:p>
+        </w:tc>
+        <w:tc>
+          <w:tcPr>
+            <w:tcW w:w="1812" w:type="dxa"/>
+          </w:tcPr>
+          <w:p>
+            <w:r>
+              <w:t>Un autre</w:t>
+            </w:r>
+          </w:p>
+        </w:tc>
+        <w:tc>
+          <w:tcPr>
+            <w:tcW w:w="1813" w:type="dxa"/>
+          </w:tcPr>
+          <w:p>
+            <w:r>
+              <w:t>Un autre</w:t>
+            </w:r>
+          </w:p>
+        </w:tc>
+        <w:tc>
+          <w:tcPr>
+            <w:tcW w:w="1813" w:type="dxa"/>
+          </w:tcPr>
+          <w:p>
+            <w:r>
+              <w:t>Un autre</w:t>
+            </w:r>
+          </w:p>
+        </w:tc>
+      </w:tr>
+      <w:tr>
+        <w:tc>
+          <w:tcPr>
+            <w:tcW w:w="1812" w:type="dxa"/>
+          </w:tcPr>
+          <w:p>
+            <w:r>
+              <w:t>DEFADE</w:t>
+            </w:r>
+          </w:p>
+        </w:tc>
+        <w:tc>
+          <w:tcPr>
+            <w:tcW w:w="1812" w:type="dxa"/>
+          </w:tcPr>
+          <w:p/>
+        </w:tc>
+        <w:tc>
+          <w:tcPr>
+            <w:tcW w:w="1812" w:type="dxa"/>
+          </w:tcPr>
+          <w:p/>
+        </w:tc>
+        <w:tc>
+          <w:tcPr>
+            <w:tcW w:w="1813" w:type="dxa"/>
+          </w:tcPr>
+          <w:p/>
+        </w:tc>
+        <w:tc>
+          <w:tcPr>
+            <w:tcW w:w="1813" w:type="dxa"/>
+          </w:tcPr>
+          <w:p/>
+        </w:tc>
+      </w:tr>
+      <w:tr>
+        <w:tc>
+          <w:tcPr>
+            <w:tcW w:w="1812" w:type="dxa"/>
+          </w:tcPr>
+          <w:p>
+            <w:r>
+              <w:t>Débrumage variationnel</w:t>
+            </w:r>
+          </w:p>
+        </w:tc>
+        <w:tc>
+          <w:tcPr>
+            <w:tcW w:w="1812" w:type="dxa"/>
+          </w:tcPr>
+          <w:p/>
+        </w:tc>
+        <w:tc>
+          <w:tcPr>
+            <w:tcW w:w="1812" w:type="dxa"/>
+          </w:tcPr>
+          <w:p/>
+        </w:tc>
+        <w:tc>
+          <w:tcPr>
+            <w:tcW w:w="1813" w:type="dxa"/>
+          </w:tcPr>
+          <w:p/>
+        </w:tc>
+        <w:tc>
+          <w:tcPr>
+            <w:tcW w:w="1813" w:type="dxa"/>
+          </w:tcPr>
+          <w:p/>
+        </w:tc>
+      </w:tr>
+      <w:tr>
+        <w:tc>
+          <w:tcPr>
+            <w:tcW w:w="1812" w:type="dxa"/>
+          </w:tcPr>
+          <w:p>
+            <w:proofErr w:type="spellStart"/>
+            <w:r>
+              <w:t>Dark</w:t>
+            </w:r>
+            <w:proofErr w:type="spellEnd"/>
+            <w:r>
+              <w:t xml:space="preserve"> Channel</w:t>
+            </w:r>
+          </w:p>
+        </w:tc>
+        <w:tc>
+          <w:tcPr>
+            <w:tcW w:w="1812" w:type="dxa"/>
+          </w:tcPr>
+          <w:p/>
+        </w:tc>
+        <w:tc>
+          <w:tcPr>
+            <w:tcW w:w="1812" w:type="dxa"/>
+          </w:tcPr>
+          <w:p/>
+        </w:tc>
+        <w:tc>
+          <w:tcPr>
+            <w:tcW w:w="1813" w:type="dxa"/>
+          </w:tcPr>
+          <w:p/>
+        </w:tc>
+        <w:tc>
+          <w:tcPr>
+            <w:tcW w:w="1813" w:type="dxa"/>
+          </w:tcPr>
+          <w:p/>
+        </w:tc>
+      </w:tr>
+      <w:tr>
+        <w:tc>
+          <w:tcPr>
+            <w:tcW w:w="1812" w:type="dxa"/>
+          </w:tcPr>
+          <w:p>
+            <w:r>
+              <w:t>Oui</w:t>
+            </w:r>
+          </w:p>
+        </w:tc>
+        <w:tc>
+          <w:tcPr>
+            <w:tcW w:w="1812" w:type="dxa"/>
+          </w:tcPr>
+          <w:p/>
+        </w:tc>
+        <w:tc>
+          <w:tcPr>
+            <w:tcW w:w="1812" w:type="dxa"/>
+          </w:tcPr>
+          <w:p/>
+        </w:tc>
+        <w:tc>
+          <w:tcPr>
+            <w:tcW w:w="1813" w:type="dxa"/>
+          </w:tcPr>
+          <w:p/>
+        </w:tc>
+        <w:tc>
+          <w:tcPr>
+            <w:tcW w:w="1813" w:type="dxa"/>
+          </w:tcPr>
+          <w:p/>
+        </w:tc>
+      </w:tr>
+      <w:tr>
+        <w:tc>
+          <w:tcPr>
+            <w:tcW w:w="1812" w:type="dxa"/>
+          </w:tcPr>
+          <w:p/>
+        </w:tc>
+        <w:tc>
+          <w:tcPr>
+            <w:tcW w:w="1812" w:type="dxa"/>
+          </w:tcPr>
+          <w:p/>
+        </w:tc>
+        <w:tc>
+          <w:tcPr>
+            <w:tcW w:w="1812" w:type="dxa"/>
+          </w:tcPr>
+          <w:p/>
+        </w:tc>
+        <w:tc>
+          <w:tcPr>
+            <w:tcW w:w="1813" w:type="dxa"/>
+          </w:tcPr>
+          <w:p/>
+        </w:tc>
+        <w:tc>
+          <w:tcPr>
+            <w:tcW w:w="1813" w:type="dxa"/>
+          </w:tcPr>
+          <w:p/>
+        </w:tc>
+      </w:tr>
+    </w:tbl>
+    <w:p/>
+    <w:p>
       <w:r>
         <w:br w:type="page"/>
       </w:r>
@@ -1918,56 +2719,7 @@
       <w:pPr>
         <w:pStyle w:val="Titre1"/>
       </w:pPr>
-      <w:bookmarkStart w:id="2" w:name="_Toc516150248"/>
-      <w:r>
-        <w:lastRenderedPageBreak/>
-        <w:t>Etat de l’art</w:t>
-      </w:r>
-      <w:bookmarkEnd w:id="2"/>
-      <w:r>
-        <w:t xml:space="preserve"> du débrumage</w:t>
-      </w:r>
-    </w:p>
-    <w:p>
-      <w:pPr>
-        <w:pStyle w:val="Paragraphedeliste"/>
-        <w:numPr>
-          <w:ilvl w:val="0"/>
-          <w:numId w:val="1"/>
-        </w:numPr>
-      </w:pPr>
-      <w:r>
-        <w:t>Voir image tableau</w:t>
-      </w:r>
-      <w:r>
-        <w:t xml:space="preserve"> (méthodologie utilisée)</w:t>
-      </w:r>
-    </w:p>
-    <w:p>
-      <w:pPr>
-        <w:pStyle w:val="Paragraphedeliste"/>
-        <w:numPr>
-          <w:ilvl w:val="0"/>
-          <w:numId w:val="1"/>
-        </w:numPr>
-      </w:pPr>
-      <w:r>
-        <w:t>DEFADE</w:t>
-      </w:r>
-      <w:r>
-        <w:t xml:space="preserve"> avec le reste</w:t>
-      </w:r>
-    </w:p>
-    <w:p>
-      <w:r>
-        <w:br w:type="page"/>
-      </w:r>
-    </w:p>
-    <w:p>
-      <w:pPr>
-        <w:pStyle w:val="Titre1"/>
-      </w:pPr>
-      <w:bookmarkStart w:id="3" w:name="_Toc516150249"/>
+      <w:bookmarkStart w:id="4" w:name="_Toc516150249"/>
       <w:r>
         <w:lastRenderedPageBreak/>
         <w:t xml:space="preserve">Méthodologie </w:t>
@@ -1978,7 +2730,7 @@
       <w:r>
         <w:t>proposée</w:t>
       </w:r>
-      <w:bookmarkEnd w:id="3"/>
+      <w:bookmarkEnd w:id="4"/>
       <w:r>
         <w:t xml:space="preserve"> </w:t>
       </w:r>
@@ -2019,7 +2771,7 @@
             <v:path o:extrusionok="f" gradientshapeok="t" o:connecttype="rect"/>
             <o:lock v:ext="edit" aspectratio="t"/>
           </v:shapetype>
-          <v:shape id="_x0000_i1028" type="#_x0000_t75" style="width:453pt;height:243pt">
+          <v:shape id="_x0000_i1025" type="#_x0000_t75" style="width:453pt;height:243pt">
             <v:imagedata r:id="rId12" o:title="Méthodologie proposée"/>
           </v:shape>
         </w:pict>
@@ -2178,7 +2930,7 @@
         </w:rPr>
         <w:lastRenderedPageBreak/>
         <w:pict>
-          <v:shape id="_x0000_i1025" type="#_x0000_t75" style="width:185.25pt;height:246.75pt">
+          <v:shape id="_x0000_i1026" type="#_x0000_t75" style="width:185.3pt;height:246.5pt">
             <v:imagedata r:id="rId14" o:title="imagefog6"/>
           </v:shape>
         </w:pict>
@@ -2189,7 +2941,7 @@
           <w:lang w:eastAsia="fr-FR"/>
         </w:rPr>
         <w:pict>
-          <v:shape id="_x0000_i1026" type="#_x0000_t75" style="width:243.75pt;height:182.25pt">
+          <v:shape id="_x0000_i1027" type="#_x0000_t75" style="width:243.7pt;height:182pt">
             <v:imagedata r:id="rId15" o:title="imagefog7"/>
           </v:shape>
         </w:pict>
@@ -2208,7 +2960,7 @@
       </w:pPr>
       <w:r>
         <w:pict>
-          <v:shape id="_x0000_i1027" type="#_x0000_t75" style="width:206.25pt;height:142.5pt">
+          <v:shape id="_x0000_i1028" type="#_x0000_t75" style="width:206.25pt;height:142.5pt">
             <v:imagedata r:id="rId16" o:title="Method2"/>
           </v:shape>
         </w:pict>
@@ -2257,7 +3009,15 @@
         <w:t>notre algorithme</w:t>
       </w:r>
       <w:r>
-        <w:t xml:space="preserve"> doivent être appliqués et à quel endroit sur l’image ? Nous verrons cela plus en détail dans la partie Expérimentations mais nous avons choisi de gérer ce </w:t>
+        <w:t xml:space="preserve"> </w:t>
+      </w:r>
+      <w:proofErr w:type="gramStart"/>
+      <w:r>
+        <w:t>doivent</w:t>
+      </w:r>
+      <w:proofErr w:type="gramEnd"/>
+      <w:r>
+        <w:t xml:space="preserve"> être appliqués et à quel endroit sur l’image ? Nous verrons cela plus en détail dans la partie Expérimentations mais nous avons choisi de gérer ce </w:t>
       </w:r>
       <w:r>
         <w:lastRenderedPageBreak/>
@@ -2325,8 +3085,13 @@
         <w:ind w:left="360"/>
       </w:pPr>
       <w:r>
-        <w:t>Cr = Cr – CoefLum</w:t>
-      </w:r>
+        <w:t xml:space="preserve">Cr = Cr – </w:t>
+      </w:r>
+      <w:proofErr w:type="spellStart"/>
+      <w:r>
+        <w:t>CoefLum</w:t>
+      </w:r>
+      <w:proofErr w:type="spellEnd"/>
     </w:p>
     <w:p>
       <w:pPr>
@@ -2334,11 +3099,13 @@
         <w:ind w:left="360"/>
       </w:pPr>
       <w:r>
-        <w:t>Cv = Cv</w:t>
-      </w:r>
-      <w:r>
-        <w:t xml:space="preserve"> - CoefLum</w:t>
-      </w:r>
+        <w:t xml:space="preserve">Cv = Cv - </w:t>
+      </w:r>
+      <w:proofErr w:type="spellStart"/>
+      <w:r>
+        <w:t>CoefLum</w:t>
+      </w:r>
+      <w:proofErr w:type="spellEnd"/>
     </w:p>
     <w:p>
       <w:pPr>
@@ -2346,17 +3113,19 @@
         <w:ind w:left="360"/>
       </w:pPr>
       <w:r>
-        <w:t>Cb = Cb</w:t>
+        <w:t xml:space="preserve">Cb = Cb </w:t>
+      </w:r>
+      <w:r>
+        <w:t>–</w:t>
       </w:r>
       <w:r>
         <w:t xml:space="preserve"> </w:t>
       </w:r>
-      <w:r>
-        <w:t>–</w:t>
-      </w:r>
-      <w:r>
-        <w:t xml:space="preserve"> CoefLum</w:t>
-      </w:r>
+      <w:proofErr w:type="spellStart"/>
+      <w:r>
+        <w:t>CoefLum</w:t>
+      </w:r>
+      <w:proofErr w:type="spellEnd"/>
     </w:p>
     <w:p>
       <w:pPr>
@@ -2376,7 +3145,15 @@
         <w:ind w:left="360"/>
       </w:pPr>
       <w:r>
-        <w:t>Cr = Cr + (CoefContr - 128) / 255 * (Cr</w:t>
+        <w:t>Cr = Cr + (</w:t>
+      </w:r>
+      <w:proofErr w:type="spellStart"/>
+      <w:r>
+        <w:t>CoefContr</w:t>
+      </w:r>
+      <w:proofErr w:type="spellEnd"/>
+      <w:r>
+        <w:t xml:space="preserve"> - 128) / 255 * (Cr</w:t>
       </w:r>
       <w:r>
         <w:t xml:space="preserve"> - 127)</w:t>
@@ -2391,20 +3168,13 @@
         <w:ind w:left="360"/>
       </w:pPr>
       <w:r>
-        <w:t>C</w:t>
-      </w:r>
-      <w:r>
-        <w:t>v</w:t>
-      </w:r>
-      <w:r>
-        <w:t xml:space="preserve"> = </w:t>
-      </w:r>
-      <w:r>
-        <w:t>Cv</w:t>
-      </w:r>
-      <w:r>
-        <w:t xml:space="preserve"> + (CoefContr</w:t>
-      </w:r>
+        <w:t>Cv = Cv + (</w:t>
+      </w:r>
+      <w:proofErr w:type="spellStart"/>
+      <w:r>
+        <w:t>CoefContr</w:t>
+      </w:r>
+      <w:proofErr w:type="spellEnd"/>
       <w:r>
         <w:t xml:space="preserve"> - 128) / 255 * (Cv</w:t>
       </w:r>
@@ -2418,17 +3188,13 @@
         <w:ind w:left="360"/>
       </w:pPr>
       <w:r>
-        <w:t>Cb</w:t>
-      </w:r>
-      <w:r>
-        <w:t xml:space="preserve"> = </w:t>
-      </w:r>
-      <w:r>
-        <w:t>Cb</w:t>
-      </w:r>
-      <w:r>
-        <w:t xml:space="preserve"> + (CoefContr</w:t>
-      </w:r>
+        <w:t>Cb = Cb + (</w:t>
+      </w:r>
+      <w:proofErr w:type="spellStart"/>
+      <w:r>
+        <w:t>CoefContr</w:t>
+      </w:r>
+      <w:proofErr w:type="spellEnd"/>
       <w:r>
         <w:t xml:space="preserve"> - 128) / 255 * (Cb</w:t>
       </w:r>
@@ -2474,7 +3240,7 @@
       <w:r>
         <w:lastRenderedPageBreak/>
         <w:pict>
-          <v:shape id="_x0000_i1032" type="#_x0000_t75" style="width:206.25pt;height:152.25pt">
+          <v:shape id="_x0000_i1031" type="#_x0000_t75" style="width:206.25pt;height:152.25pt">
             <v:imagedata r:id="rId19" o:title="Method6"/>
           </v:shape>
         </w:pict>
@@ -2488,8 +3254,6 @@
       <w:r>
         <w:t>Au final, nous perdons un peu en lisibilité mais gagnons pas mal en visibilité.</w:t>
       </w:r>
-      <w:bookmarkStart w:id="4" w:name="_GoBack"/>
-      <w:bookmarkEnd w:id="4"/>
     </w:p>
     <w:p>
       <w:pPr>
@@ -2519,7 +3283,7 @@
       </w:pPr>
       <w:r>
         <w:pict>
-          <v:shape id="_x0000_i1031" type="#_x0000_t75" style="width:199.5pt;height:265.5pt">
+          <v:shape id="_x0000_i1032" type="#_x0000_t75" style="width:199.6pt;height:265.55pt">
             <v:imagedata r:id="rId20" o:title="imgDebrumeeNotreMethodeLog6"/>
           </v:shape>
         </w:pict>
@@ -2623,7 +3387,15 @@
         <w:t>Fonctions de</w:t>
       </w:r>
       <w:r>
-        <w:t xml:space="preserve"> blending (expérimentation, prise en main openCV)</w:t>
+        <w:t xml:space="preserve"> blending (expérimentation, prise en main </w:t>
+      </w:r>
+      <w:proofErr w:type="spellStart"/>
+      <w:r>
+        <w:t>openCV</w:t>
+      </w:r>
+      <w:proofErr w:type="spellEnd"/>
+      <w:r>
+        <w:t>)</w:t>
       </w:r>
     </w:p>
     <w:p/>
@@ -2755,7 +3527,15 @@
         </w:numPr>
       </w:pPr>
       <w:r>
-        <w:t>Evaluation des fonctions avec openCV et les contours</w:t>
+        <w:t xml:space="preserve">Evaluation des fonctions avec </w:t>
+      </w:r>
+      <w:proofErr w:type="spellStart"/>
+      <w:r>
+        <w:t>openCV</w:t>
+      </w:r>
+      <w:proofErr w:type="spellEnd"/>
+      <w:r>
+        <w:t xml:space="preserve"> et les contours</w:t>
       </w:r>
     </w:p>
     <w:p>
@@ -2767,7 +3547,15 @@
         </w:numPr>
       </w:pPr>
       <w:r>
-        <w:t>Evaluation des fonctions de manières quantitatives (openCV + contour)</w:t>
+        <w:t>Evaluation des fonctions de manières quantitatives (</w:t>
+      </w:r>
+      <w:proofErr w:type="spellStart"/>
+      <w:r>
+        <w:t>openCV</w:t>
+      </w:r>
+      <w:proofErr w:type="spellEnd"/>
+      <w:r>
+        <w:t xml:space="preserve"> + contour)</w:t>
       </w:r>
     </w:p>
     <w:p/>
@@ -2867,7 +3655,15 @@
         <w:t>Approche générer brume pou</w:t>
       </w:r>
       <w:r>
-        <w:t>r débrumer (DEFADE/FADE)</w:t>
+        <w:t xml:space="preserve">r </w:t>
+      </w:r>
+      <w:proofErr w:type="spellStart"/>
+      <w:r>
+        <w:t>débrumer</w:t>
+      </w:r>
+      <w:proofErr w:type="spellEnd"/>
+      <w:r>
+        <w:t xml:space="preserve"> (DEFADE/FADE)</w:t>
       </w:r>
     </w:p>
     <w:p>
@@ -2907,11 +3703,11 @@
 </file>
 
 <file path=word/numbering.xml><?xml version="1.0" encoding="utf-8"?>
-<w:numbering xmlns:wpc="http://schemas.microsoft.com/office/word/2010/wordprocessingCanvas" xmlns:mc="http://schemas.openxmlformats.org/markup-compatibility/2006" xmlns:o="urn:schemas-microsoft-com:office:office" xmlns:r="http://schemas.openxmlformats.org/officeDocument/2006/relationships" xmlns:m="http://schemas.openxmlformats.org/officeDocument/2006/math" xmlns:v="urn:schemas-microsoft-com:vml" xmlns:wp14="http://schemas.microsoft.com/office/word/2010/wordprocessingDrawing" xmlns:wp="http://schemas.openxmlformats.org/drawingml/2006/wordprocessingDrawing" xmlns:w10="urn:schemas-microsoft-com:office:word" xmlns:w="http://schemas.openxmlformats.org/wordprocessingml/2006/main" xmlns:w14="http://schemas.microsoft.com/office/word/2010/wordml" xmlns:w15="http://schemas.microsoft.com/office/word/2012/wordml" xmlns:wpg="http://schemas.microsoft.com/office/word/2010/wordprocessingGroup" xmlns:wpi="http://schemas.microsoft.com/office/word/2010/wordprocessingInk" xmlns:wne="http://schemas.microsoft.com/office/word/2006/wordml" xmlns:wps="http://schemas.microsoft.com/office/word/2010/wordprocessingShape" mc:Ignorable="w14 w15 wp14">
-  <w:abstractNum w:abstractNumId="0">
+<w:numbering xmlns:wpc="http://schemas.microsoft.com/office/word/2010/wordprocessingCanvas" xmlns:cx="http://schemas.microsoft.com/office/drawing/2014/chartex" xmlns:cx1="http://schemas.microsoft.com/office/drawing/2015/9/8/chartex" xmlns:cx2="http://schemas.microsoft.com/office/drawing/2015/10/21/chartex" xmlns:cx3="http://schemas.microsoft.com/office/drawing/2016/5/9/chartex" xmlns:cx4="http://schemas.microsoft.com/office/drawing/2016/5/10/chartex" xmlns:cx5="http://schemas.microsoft.com/office/drawing/2016/5/11/chartex" xmlns:cx6="http://schemas.microsoft.com/office/drawing/2016/5/12/chartex" xmlns:cx7="http://schemas.microsoft.com/office/drawing/2016/5/13/chartex" xmlns:cx8="http://schemas.microsoft.com/office/drawing/2016/5/14/chartex" xmlns:mc="http://schemas.openxmlformats.org/markup-compatibility/2006" xmlns:aink="http://schemas.microsoft.com/office/drawing/2016/ink" xmlns:am3d="http://schemas.microsoft.com/office/drawing/2017/model3d" xmlns:o="urn:schemas-microsoft-com:office:office" xmlns:r="http://schemas.openxmlformats.org/officeDocument/2006/relationships" xmlns:m="http://schemas.openxmlformats.org/officeDocument/2006/math" xmlns:v="urn:schemas-microsoft-com:vml" xmlns:wp14="http://schemas.microsoft.com/office/word/2010/wordprocessingDrawing" xmlns:wp="http://schemas.openxmlformats.org/drawingml/2006/wordprocessingDrawing" xmlns:w10="urn:schemas-microsoft-com:office:word" xmlns:w="http://schemas.openxmlformats.org/wordprocessingml/2006/main" xmlns:w14="http://schemas.microsoft.com/office/word/2010/wordml" xmlns:w15="http://schemas.microsoft.com/office/word/2012/wordml" xmlns:w16cid="http://schemas.microsoft.com/office/word/2016/wordml/cid" xmlns:w16se="http://schemas.microsoft.com/office/word/2015/wordml/symex" xmlns:wpg="http://schemas.microsoft.com/office/word/2010/wordprocessingGroup" xmlns:wpi="http://schemas.microsoft.com/office/word/2010/wordprocessingInk" xmlns:wne="http://schemas.microsoft.com/office/word/2006/wordml" xmlns:wps="http://schemas.microsoft.com/office/word/2010/wordprocessingShape" mc:Ignorable="w14 w15 w16se w16cid wp14">
+  <w:abstractNum w:abstractNumId="0" w15:restartNumberingAfterBreak="0">
     <w:nsid w:val="00513F78"/>
     <w:multiLevelType w:val="hybridMultilevel"/>
-    <w:tmpl w:val="5CC67A68"/>
+    <w:tmpl w:val="5516B6A8"/>
     <w:lvl w:ilvl="0" w:tplc="C270DAAA">
       <w:numFmt w:val="bullet"/>
       <w:lvlText w:val="-"/>
@@ -3020,14 +3816,130 @@
       </w:rPr>
     </w:lvl>
   </w:abstractNum>
+  <w:abstractNum w:abstractNumId="1" w15:restartNumberingAfterBreak="0">
+    <w:nsid w:val="5E907795"/>
+    <w:multiLevelType w:val="hybridMultilevel"/>
+    <w:tmpl w:val="A314AF56"/>
+    <w:lvl w:ilvl="0" w:tplc="040C0001">
+      <w:start w:val="1"/>
+      <w:numFmt w:val="bullet"/>
+      <w:lvlText w:val=""/>
+      <w:lvlJc w:val="left"/>
+      <w:pPr>
+        <w:ind w:left="720" w:hanging="360"/>
+      </w:pPr>
+      <w:rPr>
+        <w:rFonts w:ascii="Symbol" w:hAnsi="Symbol" w:hint="default"/>
+      </w:rPr>
+    </w:lvl>
+    <w:lvl w:ilvl="1" w:tplc="040C0003">
+      <w:start w:val="1"/>
+      <w:numFmt w:val="bullet"/>
+      <w:lvlText w:val="o"/>
+      <w:lvlJc w:val="left"/>
+      <w:pPr>
+        <w:ind w:left="1440" w:hanging="360"/>
+      </w:pPr>
+      <w:rPr>
+        <w:rFonts w:ascii="Courier New" w:hAnsi="Courier New" w:cs="Courier New" w:hint="default"/>
+      </w:rPr>
+    </w:lvl>
+    <w:lvl w:ilvl="2" w:tplc="040C0005" w:tentative="1">
+      <w:start w:val="1"/>
+      <w:numFmt w:val="bullet"/>
+      <w:lvlText w:val=""/>
+      <w:lvlJc w:val="left"/>
+      <w:pPr>
+        <w:ind w:left="2160" w:hanging="360"/>
+      </w:pPr>
+      <w:rPr>
+        <w:rFonts w:ascii="Wingdings" w:hAnsi="Wingdings" w:hint="default"/>
+      </w:rPr>
+    </w:lvl>
+    <w:lvl w:ilvl="3" w:tplc="040C0001" w:tentative="1">
+      <w:start w:val="1"/>
+      <w:numFmt w:val="bullet"/>
+      <w:lvlText w:val=""/>
+      <w:lvlJc w:val="left"/>
+      <w:pPr>
+        <w:ind w:left="2880" w:hanging="360"/>
+      </w:pPr>
+      <w:rPr>
+        <w:rFonts w:ascii="Symbol" w:hAnsi="Symbol" w:hint="default"/>
+      </w:rPr>
+    </w:lvl>
+    <w:lvl w:ilvl="4" w:tplc="040C0003" w:tentative="1">
+      <w:start w:val="1"/>
+      <w:numFmt w:val="bullet"/>
+      <w:lvlText w:val="o"/>
+      <w:lvlJc w:val="left"/>
+      <w:pPr>
+        <w:ind w:left="3600" w:hanging="360"/>
+      </w:pPr>
+      <w:rPr>
+        <w:rFonts w:ascii="Courier New" w:hAnsi="Courier New" w:cs="Courier New" w:hint="default"/>
+      </w:rPr>
+    </w:lvl>
+    <w:lvl w:ilvl="5" w:tplc="040C0005" w:tentative="1">
+      <w:start w:val="1"/>
+      <w:numFmt w:val="bullet"/>
+      <w:lvlText w:val=""/>
+      <w:lvlJc w:val="left"/>
+      <w:pPr>
+        <w:ind w:left="4320" w:hanging="360"/>
+      </w:pPr>
+      <w:rPr>
+        <w:rFonts w:ascii="Wingdings" w:hAnsi="Wingdings" w:hint="default"/>
+      </w:rPr>
+    </w:lvl>
+    <w:lvl w:ilvl="6" w:tplc="040C0001" w:tentative="1">
+      <w:start w:val="1"/>
+      <w:numFmt w:val="bullet"/>
+      <w:lvlText w:val=""/>
+      <w:lvlJc w:val="left"/>
+      <w:pPr>
+        <w:ind w:left="5040" w:hanging="360"/>
+      </w:pPr>
+      <w:rPr>
+        <w:rFonts w:ascii="Symbol" w:hAnsi="Symbol" w:hint="default"/>
+      </w:rPr>
+    </w:lvl>
+    <w:lvl w:ilvl="7" w:tplc="040C0003" w:tentative="1">
+      <w:start w:val="1"/>
+      <w:numFmt w:val="bullet"/>
+      <w:lvlText w:val="o"/>
+      <w:lvlJc w:val="left"/>
+      <w:pPr>
+        <w:ind w:left="5760" w:hanging="360"/>
+      </w:pPr>
+      <w:rPr>
+        <w:rFonts w:ascii="Courier New" w:hAnsi="Courier New" w:cs="Courier New" w:hint="default"/>
+      </w:rPr>
+    </w:lvl>
+    <w:lvl w:ilvl="8" w:tplc="040C0005" w:tentative="1">
+      <w:start w:val="1"/>
+      <w:numFmt w:val="bullet"/>
+      <w:lvlText w:val=""/>
+      <w:lvlJc w:val="left"/>
+      <w:pPr>
+        <w:ind w:left="6480" w:hanging="360"/>
+      </w:pPr>
+      <w:rPr>
+        <w:rFonts w:ascii="Wingdings" w:hAnsi="Wingdings" w:hint="default"/>
+      </w:rPr>
+    </w:lvl>
+  </w:abstractNum>
   <w:num w:numId="1">
     <w:abstractNumId w:val="0"/>
+  </w:num>
+  <w:num w:numId="2">
+    <w:abstractNumId w:val="1"/>
   </w:num>
 </w:numbering>
 </file>
 
 <file path=word/styles.xml><?xml version="1.0" encoding="utf-8"?>
-<w:styles xmlns:mc="http://schemas.openxmlformats.org/markup-compatibility/2006" xmlns:r="http://schemas.openxmlformats.org/officeDocument/2006/relationships" xmlns:w="http://schemas.openxmlformats.org/wordprocessingml/2006/main" xmlns:w14="http://schemas.microsoft.com/office/word/2010/wordml" xmlns:w15="http://schemas.microsoft.com/office/word/2012/wordml" mc:Ignorable="w14 w15">
+<w:styles xmlns:mc="http://schemas.openxmlformats.org/markup-compatibility/2006" xmlns:r="http://schemas.openxmlformats.org/officeDocument/2006/relationships" xmlns:w="http://schemas.openxmlformats.org/wordprocessingml/2006/main" xmlns:w14="http://schemas.microsoft.com/office/word/2010/wordml" xmlns:w15="http://schemas.microsoft.com/office/word/2012/wordml" xmlns:w16cid="http://schemas.microsoft.com/office/word/2016/wordml/cid" xmlns:w16se="http://schemas.microsoft.com/office/word/2015/wordml/symex" mc:Ignorable="w14 w15 w16se w16cid">
   <w:docDefaults>
     <w:rPrDefault>
       <w:rPr>
@@ -3043,7 +3955,7 @@
       </w:pPr>
     </w:pPrDefault>
   </w:docDefaults>
-  <w:latentStyles w:defLockedState="0" w:defUIPriority="99" w:defSemiHidden="0" w:defUnhideWhenUsed="0" w:defQFormat="0" w:count="371">
+  <w:latentStyles w:defLockedState="0" w:defUIPriority="99" w:defSemiHidden="0" w:defUnhideWhenUsed="0" w:defQFormat="0" w:count="375">
     <w:lsdException w:name="Normal" w:uiPriority="0" w:qFormat="1"/>
     <w:lsdException w:name="heading 1" w:uiPriority="9" w:qFormat="1"/>
     <w:lsdException w:name="heading 2" w:semiHidden="1" w:uiPriority="9" w:unhideWhenUsed="1" w:qFormat="1"/>
@@ -3149,7 +4061,6 @@
     <w:lsdException w:name="HTML Sample" w:semiHidden="1" w:unhideWhenUsed="1"/>
     <w:lsdException w:name="HTML Typewriter" w:semiHidden="1" w:unhideWhenUsed="1"/>
     <w:lsdException w:name="HTML Variable" w:semiHidden="1" w:unhideWhenUsed="1"/>
-    <w:lsdException w:name="Normal Table" w:semiHidden="1" w:unhideWhenUsed="1"/>
     <w:lsdException w:name="annotation subject" w:semiHidden="1" w:unhideWhenUsed="1"/>
     <w:lsdException w:name="No List" w:semiHidden="1" w:unhideWhenUsed="1"/>
     <w:lsdException w:name="Outline List 1" w:semiHidden="1" w:unhideWhenUsed="1"/>
@@ -3193,10 +4104,8 @@
     <w:lsdException w:name="Table Elegant" w:semiHidden="1" w:unhideWhenUsed="1"/>
     <w:lsdException w:name="Table Professional" w:semiHidden="1" w:unhideWhenUsed="1"/>
     <w:lsdException w:name="Table Subtle 1" w:semiHidden="1" w:unhideWhenUsed="1"/>
-    <w:lsdException w:name="Table Subtle 2" w:semiHidden="1" w:unhideWhenUsed="1"/>
     <w:lsdException w:name="Table Web 1" w:semiHidden="1" w:unhideWhenUsed="1"/>
     <w:lsdException w:name="Table Web 2" w:semiHidden="1" w:unhideWhenUsed="1"/>
-    <w:lsdException w:name="Table Web 3" w:semiHidden="1" w:unhideWhenUsed="1"/>
     <w:lsdException w:name="Balloon Text" w:semiHidden="1" w:unhideWhenUsed="1"/>
     <w:lsdException w:name="Table Grid" w:uiPriority="39"/>
     <w:lsdException w:name="Table Theme" w:semiHidden="1" w:unhideWhenUsed="1"/>
@@ -3415,6 +4324,10 @@
     <w:lsdException w:name="List Table 5 Dark Accent 6" w:uiPriority="50"/>
     <w:lsdException w:name="List Table 6 Colorful Accent 6" w:uiPriority="51"/>
     <w:lsdException w:name="List Table 7 Colorful Accent 6" w:uiPriority="52"/>
+    <w:lsdException w:name="Mention" w:semiHidden="1" w:unhideWhenUsed="1"/>
+    <w:lsdException w:name="Smart Hyperlink" w:semiHidden="1" w:unhideWhenUsed="1"/>
+    <w:lsdException w:name="Hashtag" w:semiHidden="1" w:unhideWhenUsed="1"/>
+    <w:lsdException w:name="Unresolved Mention" w:semiHidden="1" w:unhideWhenUsed="1"/>
   </w:latentStyles>
   <w:style w:type="paragraph" w:default="1" w:styleId="Normal">
     <w:name w:val="Normal"/>
@@ -3641,6 +4554,7 @@
   <w:style w:type="character" w:default="1" w:styleId="Policepardfaut">
     <w:name w:val="Default Paragraph Font"/>
     <w:uiPriority w:val="1"/>
+    <w:semiHidden/>
     <w:unhideWhenUsed/>
   </w:style>
   <w:style w:type="table" w:default="1" w:styleId="TableauNormal">
@@ -4018,7 +4932,7 @@
       <w:szCs w:val="24"/>
     </w:rPr>
   </w:style>
-  <w:style w:type="character" w:styleId="Emphaseple">
+  <w:style w:type="character" w:styleId="Accentuationlgre">
     <w:name w:val="Subtle Emphasis"/>
     <w:basedOn w:val="Policepardfaut"/>
     <w:uiPriority w:val="19"/>
@@ -4030,7 +4944,7 @@
       <w:color w:val="595959" w:themeColor="text1" w:themeTint="A6"/>
     </w:rPr>
   </w:style>
-  <w:style w:type="character" w:styleId="Emphaseintense">
+  <w:style w:type="character" w:styleId="Accentuationintense">
     <w:name w:val="Intense Emphasis"/>
     <w:basedOn w:val="Policepardfaut"/>
     <w:uiPriority w:val="21"/>
@@ -4048,7 +4962,7 @@
       <w:color w:val="C1B56B" w:themeColor="accent2"/>
     </w:rPr>
   </w:style>
-  <w:style w:type="character" w:styleId="Rfrenceple">
+  <w:style w:type="character" w:styleId="Rfrencelgre">
     <w:name w:val="Subtle Reference"/>
     <w:basedOn w:val="Policepardfaut"/>
     <w:uiPriority w:val="31"/>
@@ -4149,6 +5063,25 @@
     <w:link w:val="Sansinterligne"/>
     <w:uiPriority w:val="1"/>
     <w:rsid w:val="000F6D1B"/>
+  </w:style>
+  <w:style w:type="table" w:styleId="Grilledutableau">
+    <w:name w:val="Table Grid"/>
+    <w:basedOn w:val="TableauNormal"/>
+    <w:uiPriority w:val="39"/>
+    <w:rsid w:val="00D945C1"/>
+    <w:pPr>
+      <w:spacing w:after="0" w:line="240" w:lineRule="auto"/>
+    </w:pPr>
+    <w:tblPr>
+      <w:tblBorders>
+        <w:top w:val="single" w:sz="4" w:space="0" w:color="auto"/>
+        <w:left w:val="single" w:sz="4" w:space="0" w:color="auto"/>
+        <w:bottom w:val="single" w:sz="4" w:space="0" w:color="auto"/>
+        <w:right w:val="single" w:sz="4" w:space="0" w:color="auto"/>
+        <w:insideH w:val="single" w:sz="4" w:space="0" w:color="auto"/>
+        <w:insideV w:val="single" w:sz="4" w:space="0" w:color="auto"/>
+      </w:tblBorders>
+    </w:tblPr>
   </w:style>
 </w:styles>
 </file>
@@ -4411,7 +5344,7 @@
 <CoverPageProperties xmlns="http://schemas.microsoft.com/office/2006/coverPageProps">
   <PublishDate/>
   <Abstract>Université de Haute-Alsace, année 2017/2018
-Professeurs référents : Melkemi &amp; Hammoudi</Abstract>
+Professeurs référents : Karim Hammoudi et Mahmoud Melkemi</Abstract>
   <CompanyAddress/>
   <CompanyPhone/>
   <CompanyFax/>
@@ -4432,7 +5365,7 @@
 </file>
 
 <file path=customXml/itemProps2.xml><?xml version="1.0" encoding="utf-8"?>
-<ds:datastoreItem xmlns:ds="http://schemas.openxmlformats.org/officeDocument/2006/customXml" ds:itemID="{EBEAE5E5-ED4C-4FF7-87B9-72057C27DCB4}">
+<ds:datastoreItem xmlns:ds="http://schemas.openxmlformats.org/officeDocument/2006/customXml" ds:itemID="{67E6FDDE-E68C-4D70-B7D6-573ED4899AA8}">
   <ds:schemaRefs>
     <ds:schemaRef ds:uri="http://schemas.openxmlformats.org/officeDocument/2006/bibliography"/>
   </ds:schemaRefs>

</xml_diff>

<commit_message>
Introduction, motivation, conclusion et perspectives fini
</commit_message>
<xml_diff>
--- a/Rapport de projet.docx
+++ b/Rapport de projet.docx
@@ -2195,78 +2195,12 @@
     </w:p>
     <w:p>
       <w:r>
-        <w:t xml:space="preserve">Le parebrise numérique </w:t>
-      </w:r>
-      <w:r>
-        <w:t>intelligent</w:t>
-      </w:r>
-      <w:r>
-        <w:t xml:space="preserve"> est une technologie de pointe qui </w:t>
-      </w:r>
-      <w:r>
-        <w:t>n’existe pas encore en tant que tel, c’est-à-dire que des recherches existent déjà sur l’amélioration de la visibilité mais rarement dans le domaine automobile.</w:t>
-      </w:r>
-      <w:r>
-        <w:t xml:space="preserve"> N</w:t>
-      </w:r>
-      <w:r>
-        <w:t>ous avons été attirés par</w:t>
-      </w:r>
-      <w:r>
-        <w:t xml:space="preserve"> le côté concret de</w:t>
-      </w:r>
-      <w:r>
-        <w:t xml:space="preserve"> ce projet</w:t>
-      </w:r>
-      <w:r>
-        <w:t xml:space="preserve">, </w:t>
-      </w:r>
-      <w:r>
-        <w:t>par l’analyse des documents existants</w:t>
-      </w:r>
-      <w:r>
-        <w:t xml:space="preserve"> et le traitement des informations qui permettent </w:t>
-      </w:r>
-      <w:r>
-        <w:t>de créer une approche qui correspond aux aspects que nous voulions traiter.</w:t>
-      </w:r>
-      <w:r>
-        <w:t xml:space="preserve"> </w:t>
-      </w:r>
-    </w:p>
-    <w:p>
-      <w:r>
-        <w:t>Nous avons particulièrement apprécié le débrumage, c</w:t>
-      </w:r>
-      <w:r>
-        <w:t>’est pour</w:t>
-      </w:r>
-      <w:r>
-        <w:t>quoi</w:t>
-      </w:r>
-      <w:r>
-        <w:t xml:space="preserve"> n</w:t>
-      </w:r>
-      <w:r>
-        <w:t xml:space="preserve">ous avons choisi de nous focaliser </w:t>
-      </w:r>
-      <w:r>
-        <w:t>dessus</w:t>
-      </w:r>
-      <w:r>
-        <w:t xml:space="preserve"> afin de réaliser un travail poussé </w:t>
-      </w:r>
-      <w:r>
-        <w:t>et proposer une solution fonctionnelle</w:t>
-      </w:r>
-      <w:r>
-        <w:t xml:space="preserve"> </w:t>
-      </w:r>
-      <w:r>
-        <w:t xml:space="preserve">sur cet aspect </w:t>
-      </w:r>
-      <w:r>
-        <w:t>dans le temps imparti.</w:t>
+        <w:t xml:space="preserve">Le parebrise numérique intelligent est une technologie de pointe qui n’existe pas encore en tant que tel, c’est-à-dire que des recherches existent déjà sur l’amélioration de la visibilité mais rarement dans le domaine automobile. Nous avons été attirés par le côté concret de ce projet, par l’analyse des documents existants et le traitement des informations qui permettent de créer une approche qui correspond aux aspects que nous voulions traiter. </w:t>
+      </w:r>
+    </w:p>
+    <w:p>
+      <w:r>
+        <w:t>Nous avons particulièrement apprécié le débrumage, c’est pourquoi nous avons choisi de nous focaliser dessus afin de réaliser un travail poussé et proposer une solution fonctionnelle sur cet aspect dans le temps imparti. Pour réaliser cela des traitements d’image et de vidéo décrits dans la partie méthodologie ont été nécessaires.</w:t>
       </w:r>
     </w:p>
     <w:p>
@@ -2371,43 +2305,14 @@
       </w:r>
     </w:p>
     <w:p>
-      <w:pPr>
-        <w:pStyle w:val="Paragraphedeliste"/>
-      </w:pPr>
-    </w:p>
-    <w:p>
-      <w:pPr>
-        <w:pStyle w:val="Paragraphedeliste"/>
-      </w:pPr>
-      <w:bookmarkStart w:id="2" w:name="_GoBack"/>
-      <w:bookmarkEnd w:id="2"/>
-    </w:p>
-    <w:p>
-      <w:pPr>
-        <w:pStyle w:val="Paragraphedeliste"/>
-        <w:numPr>
-          <w:ilvl w:val="0"/>
-          <w:numId w:val="1"/>
-        </w:numPr>
-      </w:pPr>
-      <w:r>
-        <w:t>Différentes possibilités de travaux sur les vidéos</w:t>
-      </w:r>
-    </w:p>
-    <w:p>
-      <w:pPr>
-        <w:pStyle w:val="Paragraphedeliste"/>
-        <w:numPr>
-          <w:ilvl w:val="0"/>
-          <w:numId w:val="1"/>
-        </w:numPr>
-      </w:pPr>
-      <w:r>
-        <w:t>Traitement d’images / de vidéos</w:t>
-      </w:r>
-      <w:r>
-        <w:t xml:space="preserve"> </w:t>
-      </w:r>
+      <w:r>
+        <w:t>L’algorithme que nous proposons a pour but de fonctionner sur les brouillards radiatifs et de précipitation car ils sont graduels (une image visible sur le bas et qui se floute de plus en plus en montant).</w:t>
+      </w:r>
+    </w:p>
+    <w:p>
+      <w:pPr>
+        <w:pStyle w:val="Paragraphedeliste"/>
+      </w:pPr>
     </w:p>
     <w:p>
       <w:pPr>
@@ -2426,46 +2331,17 @@
       <w:pPr>
         <w:pStyle w:val="Titre1"/>
       </w:pPr>
-      <w:bookmarkStart w:id="3" w:name="_Toc516150248"/>
+      <w:bookmarkStart w:id="2" w:name="_Toc516150248"/>
       <w:r>
         <w:lastRenderedPageBreak/>
         <w:t>Etat de l’art</w:t>
       </w:r>
-      <w:bookmarkEnd w:id="3"/>
+      <w:bookmarkEnd w:id="2"/>
       <w:r>
         <w:t xml:space="preserve"> du débrumage</w:t>
       </w:r>
     </w:p>
-    <w:p>
-      <w:pPr>
-        <w:pStyle w:val="Paragraphedeliste"/>
-        <w:numPr>
-          <w:ilvl w:val="0"/>
-          <w:numId w:val="1"/>
-        </w:numPr>
-      </w:pPr>
-      <w:r>
-        <w:t>Voir image tableau</w:t>
-      </w:r>
-      <w:r>
-        <w:t xml:space="preserve"> (méthodologie utilisée)</w:t>
-      </w:r>
-    </w:p>
-    <w:p>
-      <w:pPr>
-        <w:pStyle w:val="Paragraphedeliste"/>
-        <w:numPr>
-          <w:ilvl w:val="0"/>
-          <w:numId w:val="1"/>
-        </w:numPr>
-      </w:pPr>
-      <w:r>
-        <w:t>DEFADE</w:t>
-      </w:r>
-      <w:r>
-        <w:t xml:space="preserve"> avec le reste</w:t>
-      </w:r>
-    </w:p>
+    <w:p/>
     <w:tbl>
       <w:tblPr>
         <w:tblStyle w:val="Grilledutableau"/>
@@ -2491,8 +2367,13 @@
             <w:tcW w:w="1812" w:type="dxa"/>
           </w:tcPr>
           <w:p>
-            <w:r>
-              <w:t>Un atout</w:t>
+            <w:proofErr w:type="spellStart"/>
+            <w:r>
+              <w:t>Dark</w:t>
+            </w:r>
+            <w:proofErr w:type="spellEnd"/>
+            <w:r>
+              <w:t xml:space="preserve"> Channel</w:t>
             </w:r>
           </w:p>
         </w:tc>
@@ -2502,7 +2383,7 @@
           </w:tcPr>
           <w:p>
             <w:r>
-              <w:t>Un autre</w:t>
+              <w:t>Alpha Blending</w:t>
             </w:r>
           </w:p>
         </w:tc>
@@ -2512,7 +2393,7 @@
           </w:tcPr>
           <w:p>
             <w:r>
-              <w:t>Un autre</w:t>
+              <w:t>Débrumage variationnel</w:t>
             </w:r>
           </w:p>
         </w:tc>
@@ -2535,119 +2416,6 @@
           <w:p>
             <w:r>
               <w:t>DEFADE</w:t>
-            </w:r>
-          </w:p>
-        </w:tc>
-        <w:tc>
-          <w:tcPr>
-            <w:tcW w:w="1812" w:type="dxa"/>
-          </w:tcPr>
-          <w:p/>
-        </w:tc>
-        <w:tc>
-          <w:tcPr>
-            <w:tcW w:w="1812" w:type="dxa"/>
-          </w:tcPr>
-          <w:p/>
-        </w:tc>
-        <w:tc>
-          <w:tcPr>
-            <w:tcW w:w="1813" w:type="dxa"/>
-          </w:tcPr>
-          <w:p/>
-        </w:tc>
-        <w:tc>
-          <w:tcPr>
-            <w:tcW w:w="1813" w:type="dxa"/>
-          </w:tcPr>
-          <w:p/>
-        </w:tc>
-      </w:tr>
-      <w:tr>
-        <w:tc>
-          <w:tcPr>
-            <w:tcW w:w="1812" w:type="dxa"/>
-          </w:tcPr>
-          <w:p>
-            <w:r>
-              <w:t>Débrumage variationnel</w:t>
-            </w:r>
-          </w:p>
-        </w:tc>
-        <w:tc>
-          <w:tcPr>
-            <w:tcW w:w="1812" w:type="dxa"/>
-          </w:tcPr>
-          <w:p/>
-        </w:tc>
-        <w:tc>
-          <w:tcPr>
-            <w:tcW w:w="1812" w:type="dxa"/>
-          </w:tcPr>
-          <w:p/>
-        </w:tc>
-        <w:tc>
-          <w:tcPr>
-            <w:tcW w:w="1813" w:type="dxa"/>
-          </w:tcPr>
-          <w:p/>
-        </w:tc>
-        <w:tc>
-          <w:tcPr>
-            <w:tcW w:w="1813" w:type="dxa"/>
-          </w:tcPr>
-          <w:p/>
-        </w:tc>
-      </w:tr>
-      <w:tr>
-        <w:tc>
-          <w:tcPr>
-            <w:tcW w:w="1812" w:type="dxa"/>
-          </w:tcPr>
-          <w:p>
-            <w:proofErr w:type="spellStart"/>
-            <w:r>
-              <w:t>Dark</w:t>
-            </w:r>
-            <w:proofErr w:type="spellEnd"/>
-            <w:r>
-              <w:t xml:space="preserve"> Channel</w:t>
-            </w:r>
-          </w:p>
-        </w:tc>
-        <w:tc>
-          <w:tcPr>
-            <w:tcW w:w="1812" w:type="dxa"/>
-          </w:tcPr>
-          <w:p/>
-        </w:tc>
-        <w:tc>
-          <w:tcPr>
-            <w:tcW w:w="1812" w:type="dxa"/>
-          </w:tcPr>
-          <w:p/>
-        </w:tc>
-        <w:tc>
-          <w:tcPr>
-            <w:tcW w:w="1813" w:type="dxa"/>
-          </w:tcPr>
-          <w:p/>
-        </w:tc>
-        <w:tc>
-          <w:tcPr>
-            <w:tcW w:w="1813" w:type="dxa"/>
-          </w:tcPr>
-          <w:p/>
-        </w:tc>
-      </w:tr>
-      <w:tr>
-        <w:tc>
-          <w:tcPr>
-            <w:tcW w:w="1812" w:type="dxa"/>
-          </w:tcPr>
-          <w:p>
-            <w:r>
-              <w:t>Oui</w:t>
             </w:r>
           </w:p>
         </w:tc>
@@ -2708,6 +2476,114 @@
           <w:p/>
         </w:tc>
       </w:tr>
+      <w:tr>
+        <w:tc>
+          <w:tcPr>
+            <w:tcW w:w="1812" w:type="dxa"/>
+          </w:tcPr>
+          <w:p/>
+        </w:tc>
+        <w:tc>
+          <w:tcPr>
+            <w:tcW w:w="1812" w:type="dxa"/>
+          </w:tcPr>
+          <w:p/>
+        </w:tc>
+        <w:tc>
+          <w:tcPr>
+            <w:tcW w:w="1812" w:type="dxa"/>
+          </w:tcPr>
+          <w:p/>
+        </w:tc>
+        <w:tc>
+          <w:tcPr>
+            <w:tcW w:w="1813" w:type="dxa"/>
+          </w:tcPr>
+          <w:p/>
+        </w:tc>
+        <w:tc>
+          <w:tcPr>
+            <w:tcW w:w="1813" w:type="dxa"/>
+          </w:tcPr>
+          <w:p/>
+        </w:tc>
+      </w:tr>
+      <w:tr>
+        <w:tc>
+          <w:tcPr>
+            <w:tcW w:w="1812" w:type="dxa"/>
+          </w:tcPr>
+          <w:p>
+            <w:r>
+              <w:t>Nous</w:t>
+            </w:r>
+          </w:p>
+        </w:tc>
+        <w:tc>
+          <w:tcPr>
+            <w:tcW w:w="1812" w:type="dxa"/>
+          </w:tcPr>
+          <w:p/>
+        </w:tc>
+        <w:tc>
+          <w:tcPr>
+            <w:tcW w:w="1812" w:type="dxa"/>
+          </w:tcPr>
+          <w:p/>
+        </w:tc>
+        <w:tc>
+          <w:tcPr>
+            <w:tcW w:w="1813" w:type="dxa"/>
+          </w:tcPr>
+          <w:p>
+            <w:r>
+              <w:t>Oui</w:t>
+            </w:r>
+          </w:p>
+        </w:tc>
+        <w:tc>
+          <w:tcPr>
+            <w:tcW w:w="1813" w:type="dxa"/>
+          </w:tcPr>
+          <w:p>
+            <w:r>
+              <w:t>Oui</w:t>
+            </w:r>
+          </w:p>
+        </w:tc>
+      </w:tr>
+      <w:tr>
+        <w:tc>
+          <w:tcPr>
+            <w:tcW w:w="1812" w:type="dxa"/>
+          </w:tcPr>
+          <w:p/>
+        </w:tc>
+        <w:tc>
+          <w:tcPr>
+            <w:tcW w:w="1812" w:type="dxa"/>
+          </w:tcPr>
+          <w:p/>
+        </w:tc>
+        <w:tc>
+          <w:tcPr>
+            <w:tcW w:w="1812" w:type="dxa"/>
+          </w:tcPr>
+          <w:p/>
+        </w:tc>
+        <w:tc>
+          <w:tcPr>
+            <w:tcW w:w="1813" w:type="dxa"/>
+          </w:tcPr>
+          <w:p/>
+        </w:tc>
+        <w:tc>
+          <w:tcPr>
+            <w:tcW w:w="1813" w:type="dxa"/>
+          </w:tcPr>
+          <w:p/>
+        </w:tc>
+      </w:tr>
     </w:tbl>
     <w:p/>
     <w:p>
@@ -2719,7 +2595,7 @@
       <w:pPr>
         <w:pStyle w:val="Titre1"/>
       </w:pPr>
-      <w:bookmarkStart w:id="4" w:name="_Toc516150249"/>
+      <w:bookmarkStart w:id="3" w:name="_Toc516150249"/>
       <w:r>
         <w:lastRenderedPageBreak/>
         <w:t xml:space="preserve">Méthodologie </w:t>
@@ -2730,7 +2606,7 @@
       <w:r>
         <w:t>proposée</w:t>
       </w:r>
-      <w:bookmarkEnd w:id="4"/>
+      <w:bookmarkEnd w:id="3"/>
       <w:r>
         <w:t xml:space="preserve"> </w:t>
       </w:r>
@@ -2771,7 +2647,7 @@
             <v:path o:extrusionok="f" gradientshapeok="t" o:connecttype="rect"/>
             <o:lock v:ext="edit" aspectratio="t"/>
           </v:shapetype>
-          <v:shape id="_x0000_i1025" type="#_x0000_t75" style="width:453pt;height:243pt">
+          <v:shape id="_x0000_i1025" type="#_x0000_t75" style="width:452.65pt;height:242.85pt">
             <v:imagedata r:id="rId12" o:title="Méthodologie proposée"/>
           </v:shape>
         </w:pict>
@@ -3368,12 +3244,12 @@
       <w:pPr>
         <w:pStyle w:val="Titre1"/>
       </w:pPr>
-      <w:bookmarkStart w:id="5" w:name="_Toc516150250"/>
+      <w:bookmarkStart w:id="4" w:name="_Toc516150250"/>
       <w:r>
         <w:lastRenderedPageBreak/>
         <w:t>Expérimentations</w:t>
       </w:r>
-      <w:bookmarkEnd w:id="5"/>
+      <w:bookmarkEnd w:id="4"/>
     </w:p>
     <w:p>
       <w:pPr>
@@ -3484,12 +3360,12 @@
       <w:pPr>
         <w:pStyle w:val="Titre1"/>
       </w:pPr>
-      <w:bookmarkStart w:id="6" w:name="_Toc516150251"/>
+      <w:bookmarkStart w:id="5" w:name="_Toc516150251"/>
       <w:r>
         <w:lastRenderedPageBreak/>
         <w:t>Evaluations</w:t>
       </w:r>
-      <w:bookmarkEnd w:id="6"/>
+      <w:bookmarkEnd w:id="5"/>
     </w:p>
     <w:p>
       <w:pPr>
@@ -3576,119 +3452,203 @@
       <w:pPr>
         <w:pStyle w:val="Titre1"/>
       </w:pPr>
-      <w:bookmarkStart w:id="7" w:name="_Toc516150252"/>
+      <w:bookmarkStart w:id="6" w:name="_Toc516150252"/>
       <w:r>
         <w:lastRenderedPageBreak/>
         <w:t>Conclusion et perspectives</w:t>
       </w:r>
+      <w:bookmarkEnd w:id="6"/>
+    </w:p>
+    <w:p>
+      <w:r>
+        <w:t xml:space="preserve">Nous avons uniquement pu traiter le débrumage car le travail de recherche et d’expérimentations est très long et nous voulions proposer un résultat à la fin, mais les autres problématiques que nous avons évoquées en introduction sont un sujet qui pourrait faire l’objet de recherches postérieures avec plus de temps disponible. </w:t>
+      </w:r>
+    </w:p>
+    <w:p>
+      <w:r>
+        <w:t>La technique de débrumage que nous avons appliquée est efficace et relativement simple mais malgré cela le traitement image par image en temps réel est trop lent et il faudra traiter le flux vidéo différemment. Nous avons également confronté certains problèmes comme la perte de visibilité due à l’assombrissement de l’image sur certaines zones que nous pourrions imaginer pallier en affectant mieux les zones brumées et non brumées, comme DEFADE le fait par exemple.</w:t>
+      </w:r>
+    </w:p>
+    <w:p>
+      <w:r>
+        <w:t>Nous pourrions générer ou dégénérer de la brume sur des images de la même manière que DEFADE afin d’évaluer statistiquement à quels endroits effectuer les traitements de façon optimale. </w:t>
+      </w:r>
+    </w:p>
+    <w:p>
+      <w:r>
+        <w:rPr>
+          <w:noProof/>
+        </w:rPr>
+        <w:drawing>
+          <wp:anchor distT="0" distB="0" distL="114300" distR="114300" simplePos="0" relativeHeight="251669504" behindDoc="1" locked="0" layoutInCell="1" allowOverlap="1" wp14:anchorId="1FBED504" wp14:editId="76FED005">
+            <wp:simplePos x="0" y="0"/>
+            <wp:positionH relativeFrom="page">
+              <wp:posOffset>1756372</wp:posOffset>
+            </wp:positionH>
+            <wp:positionV relativeFrom="paragraph">
+              <wp:posOffset>481732</wp:posOffset>
+            </wp:positionV>
+            <wp:extent cx="3263369" cy="3263369"/>
+            <wp:effectExtent l="0" t="114300" r="13335" b="0"/>
+            <wp:wrapNone/>
+            <wp:docPr id="7" name="Image 7"/>
+            <wp:cNvGraphicFramePr>
+              <a:graphicFrameLocks xmlns:a="http://schemas.openxmlformats.org/drawingml/2006/main" noChangeAspect="1"/>
+            </wp:cNvGraphicFramePr>
+            <a:graphic xmlns:a="http://schemas.openxmlformats.org/drawingml/2006/main">
+              <a:graphicData uri="http://schemas.openxmlformats.org/drawingml/2006/picture">
+                <pic:pic xmlns:pic="http://schemas.openxmlformats.org/drawingml/2006/picture">
+                  <pic:nvPicPr>
+                    <pic:cNvPr id="0" name="Picture 26"/>
+                    <pic:cNvPicPr>
+                      <a:picLocks noChangeAspect="1" noChangeArrowheads="1"/>
+                    </pic:cNvPicPr>
+                  </pic:nvPicPr>
+                  <pic:blipFill>
+                    <a:blip r:embed="rId22" cstate="print">
+                      <a:duotone>
+                        <a:prstClr val="black"/>
+                        <a:schemeClr val="accent4">
+                          <a:tint val="45000"/>
+                          <a:satMod val="400000"/>
+                        </a:schemeClr>
+                      </a:duotone>
+                      <a:extLst>
+                        <a:ext uri="{BEBA8EAE-BF5A-486C-A8C5-ECC9F3942E4B}">
+                          <a14:imgProps xmlns:a14="http://schemas.microsoft.com/office/drawing/2010/main">
+                            <a14:imgLayer r:embed="rId23">
+                              <a14:imgEffect>
+                                <a14:artisticPhotocopy/>
+                              </a14:imgEffect>
+                            </a14:imgLayer>
+                          </a14:imgProps>
+                        </a:ext>
+                        <a:ext uri="{28A0092B-C50C-407E-A947-70E740481C1C}">
+                          <a14:useLocalDpi xmlns:a14="http://schemas.microsoft.com/office/drawing/2010/main" val="0"/>
+                        </a:ext>
+                      </a:extLst>
+                    </a:blip>
+                    <a:srcRect/>
+                    <a:stretch>
+                      <a:fillRect/>
+                    </a:stretch>
+                  </pic:blipFill>
+                  <pic:spPr bwMode="auto">
+                    <a:xfrm rot="1752863">
+                      <a:off x="0" y="0"/>
+                      <a:ext cx="3263369" cy="3263369"/>
+                    </a:xfrm>
+                    <a:prstGeom prst="rect">
+                      <a:avLst/>
+                    </a:prstGeom>
+                    <a:noFill/>
+                    <a:ln>
+                      <a:noFill/>
+                    </a:ln>
+                  </pic:spPr>
+                </pic:pic>
+              </a:graphicData>
+            </a:graphic>
+            <wp14:sizeRelH relativeFrom="margin">
+              <wp14:pctWidth>0</wp14:pctWidth>
+            </wp14:sizeRelH>
+            <wp14:sizeRelV relativeFrom="margin">
+              <wp14:pctHeight>0</wp14:pctHeight>
+            </wp14:sizeRelV>
+          </wp:anchor>
+        </w:drawing>
+      </w:r>
+      <w:r>
+        <w:t>La méthode d’évaluation que nous avons mis en place est trop générique et il faudrait focaliser les calculs sur les zones moins nettes pour avoir une mesure plus précise et juste de chaque image.</w:t>
+      </w:r>
+    </w:p>
+    <w:p>
+      <w:r>
+        <w:rPr>
+          <w:noProof/>
+        </w:rPr>
+        <w:drawing>
+          <wp:anchor distT="0" distB="0" distL="114300" distR="114300" simplePos="0" relativeHeight="251668480" behindDoc="1" locked="0" layoutInCell="1" allowOverlap="1" wp14:anchorId="287F3A4B" wp14:editId="33EC0712">
+            <wp:simplePos x="0" y="0"/>
+            <wp:positionH relativeFrom="page">
+              <wp:align>right</wp:align>
+            </wp:positionH>
+            <wp:positionV relativeFrom="paragraph">
+              <wp:posOffset>1382025</wp:posOffset>
+            </wp:positionV>
+            <wp:extent cx="7559644" cy="4326276"/>
+            <wp:effectExtent l="0" t="0" r="3810" b="0"/>
+            <wp:wrapNone/>
+            <wp:docPr id="4" name="Image 4"/>
+            <wp:cNvGraphicFramePr>
+              <a:graphicFrameLocks xmlns:a="http://schemas.openxmlformats.org/drawingml/2006/main" noChangeAspect="1"/>
+            </wp:cNvGraphicFramePr>
+            <a:graphic xmlns:a="http://schemas.openxmlformats.org/drawingml/2006/main">
+              <a:graphicData uri="http://schemas.openxmlformats.org/drawingml/2006/picture">
+                <pic:pic xmlns:pic="http://schemas.openxmlformats.org/drawingml/2006/picture">
+                  <pic:nvPicPr>
+                    <pic:cNvPr id="0" name="Picture 25"/>
+                    <pic:cNvPicPr>
+                      <a:picLocks noChangeAspect="1" noChangeArrowheads="1"/>
+                    </pic:cNvPicPr>
+                  </pic:nvPicPr>
+                  <pic:blipFill>
+                    <a:blip r:embed="rId24">
+                      <a:extLst>
+                        <a:ext uri="{BEBA8EAE-BF5A-486C-A8C5-ECC9F3942E4B}">
+                          <a14:imgProps xmlns:a14="http://schemas.microsoft.com/office/drawing/2010/main">
+                            <a14:imgLayer r:embed="rId25">
+                              <a14:imgEffect>
+                                <a14:artisticCutout/>
+                              </a14:imgEffect>
+                            </a14:imgLayer>
+                          </a14:imgProps>
+                        </a:ext>
+                        <a:ext uri="{28A0092B-C50C-407E-A947-70E740481C1C}">
+                          <a14:useLocalDpi xmlns:a14="http://schemas.microsoft.com/office/drawing/2010/main" val="0"/>
+                        </a:ext>
+                      </a:extLst>
+                    </a:blip>
+                    <a:srcRect/>
+                    <a:stretch>
+                      <a:fillRect/>
+                    </a:stretch>
+                  </pic:blipFill>
+                  <pic:spPr bwMode="auto">
+                    <a:xfrm>
+                      <a:off x="0" y="0"/>
+                      <a:ext cx="7559644" cy="4326276"/>
+                    </a:xfrm>
+                    <a:prstGeom prst="rect">
+                      <a:avLst/>
+                    </a:prstGeom>
+                    <a:noFill/>
+                    <a:ln>
+                      <a:noFill/>
+                    </a:ln>
+                  </pic:spPr>
+                </pic:pic>
+              </a:graphicData>
+            </a:graphic>
+            <wp14:sizeRelH relativeFrom="page">
+              <wp14:pctWidth>0</wp14:pctWidth>
+            </wp14:sizeRelH>
+            <wp14:sizeRelV relativeFrom="page">
+              <wp14:pctHeight>0</wp14:pctHeight>
+            </wp14:sizeRelV>
+          </wp:anchor>
+        </w:drawing>
+      </w:r>
+      <w:r>
+        <w:t>Pour finir, ce projet a été la conclusion d’une année riche en enseignements que nous avons pu mettre en pratique dans les différentes étapes de celui-ci et nous remercions nos professeurs référents pour leur aide, leur suivi et investissement qui ont permis de mener à bien nos tâches.</w:t>
+      </w:r>
+    </w:p>
+    <w:p>
+      <w:pPr>
+        <w:pStyle w:val="Paragraphedeliste"/>
+      </w:pPr>
+      <w:bookmarkStart w:id="7" w:name="_GoBack"/>
       <w:bookmarkEnd w:id="7"/>
-    </w:p>
-    <w:p>
-      <w:pPr>
-        <w:pStyle w:val="Paragraphedeliste"/>
-        <w:numPr>
-          <w:ilvl w:val="0"/>
-          <w:numId w:val="1"/>
-        </w:numPr>
-      </w:pPr>
-      <w:r>
-        <w:t>Uniquement débrumage de traiter</w:t>
-      </w:r>
-    </w:p>
-    <w:p>
-      <w:pPr>
-        <w:pStyle w:val="Paragraphedeliste"/>
-        <w:numPr>
-          <w:ilvl w:val="0"/>
-          <w:numId w:val="1"/>
-        </w:numPr>
-      </w:pPr>
-      <w:r>
-        <w:t>Possibilités d’améliorer le projet pour traiter les autres types de problèmes</w:t>
-      </w:r>
-    </w:p>
-    <w:p>
-      <w:pPr>
-        <w:pStyle w:val="Paragraphedeliste"/>
-        <w:numPr>
-          <w:ilvl w:val="0"/>
-          <w:numId w:val="1"/>
-        </w:numPr>
-      </w:pPr>
-      <w:r>
-        <w:t>Un débrumage relativement efficace avec des algorithmes simples</w:t>
-      </w:r>
-    </w:p>
-    <w:p>
-      <w:pPr>
-        <w:pStyle w:val="Paragraphedeliste"/>
-        <w:numPr>
-          <w:ilvl w:val="0"/>
-          <w:numId w:val="1"/>
-        </w:numPr>
-      </w:pPr>
-      <w:r>
-        <w:t>Le traitement image par image en temps réel est trop lent</w:t>
-      </w:r>
-    </w:p>
-    <w:p>
-      <w:pPr>
-        <w:pStyle w:val="Paragraphedeliste"/>
-        <w:numPr>
-          <w:ilvl w:val="0"/>
-          <w:numId w:val="1"/>
-        </w:numPr>
-      </w:pPr>
-      <w:r>
-        <w:t>Focaliser fct netteté sur les zones moins visibles pour avoir une meilleure mesure</w:t>
-      </w:r>
-    </w:p>
-    <w:p>
-      <w:pPr>
-        <w:pStyle w:val="Paragraphedeliste"/>
-        <w:numPr>
-          <w:ilvl w:val="0"/>
-          <w:numId w:val="1"/>
-        </w:numPr>
-      </w:pPr>
-      <w:r>
-        <w:t>Approche générer brume pou</w:t>
-      </w:r>
-      <w:r>
-        <w:t xml:space="preserve">r </w:t>
-      </w:r>
-      <w:proofErr w:type="spellStart"/>
-      <w:r>
-        <w:t>débrumer</w:t>
-      </w:r>
-      <w:proofErr w:type="spellEnd"/>
-      <w:r>
-        <w:t xml:space="preserve"> (DEFADE/FADE)</w:t>
-      </w:r>
-    </w:p>
-    <w:p>
-      <w:pPr>
-        <w:pStyle w:val="Paragraphedeliste"/>
-        <w:numPr>
-          <w:ilvl w:val="0"/>
-          <w:numId w:val="1"/>
-        </w:numPr>
-      </w:pPr>
-      <w:r>
-        <w:t>Problèmes qu’on aurait pu gérer (introduction)</w:t>
-      </w:r>
-    </w:p>
-    <w:p>
-      <w:pPr>
-        <w:pStyle w:val="Paragraphedeliste"/>
-        <w:numPr>
-          <w:ilvl w:val="0"/>
-          <w:numId w:val="1"/>
-        </w:numPr>
-      </w:pPr>
-      <w:r>
-        <w:t>Traitement vidéo (temps réel) problématique</w:t>
-      </w:r>
     </w:p>
     <w:sectPr>
       <w:pgSz w:w="11906" w:h="16838"/>
@@ -4061,6 +4021,7 @@
     <w:lsdException w:name="HTML Sample" w:semiHidden="1" w:unhideWhenUsed="1"/>
     <w:lsdException w:name="HTML Typewriter" w:semiHidden="1" w:unhideWhenUsed="1"/>
     <w:lsdException w:name="HTML Variable" w:semiHidden="1" w:unhideWhenUsed="1"/>
+    <w:lsdException w:name="Normal Table" w:semiHidden="1" w:unhideWhenUsed="1"/>
     <w:lsdException w:name="annotation subject" w:semiHidden="1" w:unhideWhenUsed="1"/>
     <w:lsdException w:name="No List" w:semiHidden="1" w:unhideWhenUsed="1"/>
     <w:lsdException w:name="Outline List 1" w:semiHidden="1" w:unhideWhenUsed="1"/>
@@ -4104,8 +4065,10 @@
     <w:lsdException w:name="Table Elegant" w:semiHidden="1" w:unhideWhenUsed="1"/>
     <w:lsdException w:name="Table Professional" w:semiHidden="1" w:unhideWhenUsed="1"/>
     <w:lsdException w:name="Table Subtle 1" w:semiHidden="1" w:unhideWhenUsed="1"/>
+    <w:lsdException w:name="Table Subtle 2" w:semiHidden="1" w:unhideWhenUsed="1"/>
     <w:lsdException w:name="Table Web 1" w:semiHidden="1" w:unhideWhenUsed="1"/>
     <w:lsdException w:name="Table Web 2" w:semiHidden="1" w:unhideWhenUsed="1"/>
+    <w:lsdException w:name="Table Web 3" w:semiHidden="1" w:unhideWhenUsed="1"/>
     <w:lsdException w:name="Balloon Text" w:semiHidden="1" w:unhideWhenUsed="1"/>
     <w:lsdException w:name="Table Grid" w:uiPriority="39"/>
     <w:lsdException w:name="Table Theme" w:semiHidden="1" w:unhideWhenUsed="1"/>
@@ -5365,7 +5328,7 @@
 </file>
 
 <file path=customXml/itemProps2.xml><?xml version="1.0" encoding="utf-8"?>
-<ds:datastoreItem xmlns:ds="http://schemas.openxmlformats.org/officeDocument/2006/customXml" ds:itemID="{67E6FDDE-E68C-4D70-B7D6-573ED4899AA8}">
+<ds:datastoreItem xmlns:ds="http://schemas.openxmlformats.org/officeDocument/2006/customXml" ds:itemID="{7DEB9532-B99D-4382-9779-C78F3F065799}">
   <ds:schemaRefs>
     <ds:schemaRef ds:uri="http://schemas.openxmlformats.org/officeDocument/2006/bibliography"/>
   </ds:schemaRefs>

</xml_diff>

<commit_message>
Correction conclusion + ajout du début experimentation
</commit_message>
<xml_diff>
--- a/Rapport de projet.docx
+++ b/Rapport de projet.docx
@@ -1,6 +1,6 @@
 
 <file path=word/document.xml><?xml version="1.0" encoding="utf-8"?>
-<w:document xmlns:wpc="http://schemas.microsoft.com/office/word/2010/wordprocessingCanvas" xmlns:cx="http://schemas.microsoft.com/office/drawing/2014/chartex" xmlns:cx1="http://schemas.microsoft.com/office/drawing/2015/9/8/chartex" xmlns:cx2="http://schemas.microsoft.com/office/drawing/2015/10/21/chartex" xmlns:cx3="http://schemas.microsoft.com/office/drawing/2016/5/9/chartex" xmlns:cx4="http://schemas.microsoft.com/office/drawing/2016/5/10/chartex" xmlns:cx5="http://schemas.microsoft.com/office/drawing/2016/5/11/chartex" xmlns:cx6="http://schemas.microsoft.com/office/drawing/2016/5/12/chartex" xmlns:cx7="http://schemas.microsoft.com/office/drawing/2016/5/13/chartex" xmlns:cx8="http://schemas.microsoft.com/office/drawing/2016/5/14/chartex" xmlns:mc="http://schemas.openxmlformats.org/markup-compatibility/2006" xmlns:aink="http://schemas.microsoft.com/office/drawing/2016/ink" xmlns:am3d="http://schemas.microsoft.com/office/drawing/2017/model3d" xmlns:o="urn:schemas-microsoft-com:office:office" xmlns:r="http://schemas.openxmlformats.org/officeDocument/2006/relationships" xmlns:m="http://schemas.openxmlformats.org/officeDocument/2006/math" xmlns:v="urn:schemas-microsoft-com:vml" xmlns:wp14="http://schemas.microsoft.com/office/word/2010/wordprocessingDrawing" xmlns:wp="http://schemas.openxmlformats.org/drawingml/2006/wordprocessingDrawing" xmlns:w10="urn:schemas-microsoft-com:office:word" xmlns:w="http://schemas.openxmlformats.org/wordprocessingml/2006/main" xmlns:w14="http://schemas.microsoft.com/office/word/2010/wordml" xmlns:w15="http://schemas.microsoft.com/office/word/2012/wordml" xmlns:w16cid="http://schemas.microsoft.com/office/word/2016/wordml/cid" xmlns:w16se="http://schemas.microsoft.com/office/word/2015/wordml/symex" xmlns:wpg="http://schemas.microsoft.com/office/word/2010/wordprocessingGroup" xmlns:wpi="http://schemas.microsoft.com/office/word/2010/wordprocessingInk" xmlns:wne="http://schemas.microsoft.com/office/word/2006/wordml" xmlns:wps="http://schemas.microsoft.com/office/word/2010/wordprocessingShape" mc:Ignorable="w14 w15 w16se w16cid wp14">
+<w:document xmlns:wpc="http://schemas.microsoft.com/office/word/2010/wordprocessingCanvas" xmlns:mc="http://schemas.openxmlformats.org/markup-compatibility/2006" xmlns:o="urn:schemas-microsoft-com:office:office" xmlns:r="http://schemas.openxmlformats.org/officeDocument/2006/relationships" xmlns:m="http://schemas.openxmlformats.org/officeDocument/2006/math" xmlns:v="urn:schemas-microsoft-com:vml" xmlns:wp14="http://schemas.microsoft.com/office/word/2010/wordprocessingDrawing" xmlns:wp="http://schemas.openxmlformats.org/drawingml/2006/wordprocessingDrawing" xmlns:w10="urn:schemas-microsoft-com:office:word" xmlns:w="http://schemas.openxmlformats.org/wordprocessingml/2006/main" xmlns:w14="http://schemas.microsoft.com/office/word/2010/wordml" xmlns:w15="http://schemas.microsoft.com/office/word/2012/wordml" xmlns:wpg="http://schemas.microsoft.com/office/word/2010/wordprocessingGroup" xmlns:wpi="http://schemas.microsoft.com/office/word/2010/wordprocessingInk" xmlns:wne="http://schemas.microsoft.com/office/word/2006/wordml" xmlns:wps="http://schemas.microsoft.com/office/word/2010/wordprocessingShape" mc:Ignorable="w14 w15 wp14">
   <w:body>
     <w:sdt>
       <w:sdtPr>
@@ -266,7 +266,7 @@
                   </wp:anchor>
                 </w:drawing>
               </mc:Choice>
-              <mc:Fallback>
+              <mc:Fallback xmlns:w16se="http://schemas.microsoft.com/office/word/2015/wordml/symex" xmlns:w16cid="http://schemas.microsoft.com/office/word/2016/wordml/cid" xmlns:am3d="http://schemas.microsoft.com/office/drawing/2017/model3d" xmlns:aink="http://schemas.microsoft.com/office/drawing/2016/ink" xmlns:cx8="http://schemas.microsoft.com/office/drawing/2016/5/14/chartex" xmlns:cx7="http://schemas.microsoft.com/office/drawing/2016/5/13/chartex" xmlns:cx6="http://schemas.microsoft.com/office/drawing/2016/5/12/chartex" xmlns:cx5="http://schemas.microsoft.com/office/drawing/2016/5/11/chartex" xmlns:cx4="http://schemas.microsoft.com/office/drawing/2016/5/10/chartex" xmlns:cx3="http://schemas.microsoft.com/office/drawing/2016/5/9/chartex" xmlns:cx2="http://schemas.microsoft.com/office/drawing/2015/10/21/chartex" xmlns:cx1="http://schemas.microsoft.com/office/drawing/2015/9/8/chartex" xmlns:cx="http://schemas.microsoft.com/office/drawing/2014/chartex">
                 <w:pict>
                   <v:group w14:anchorId="31EE4FE6" id="Groupe 149" o:spid="_x0000_s1026" style="position:absolute;margin-left:0;margin-top:0;width:8in;height:95.7pt;z-index:251662336;mso-width-percent:941;mso-height-percent:121;mso-top-percent:23;mso-position-horizontal:center;mso-position-horizontal-relative:page;mso-position-vertical-relative:page;mso-width-percent:941;mso-height-percent:121;mso-top-percent:23" coordorigin="" coordsize="73152,12161" o:gfxdata="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">
                     <v:shape id="Rectangle 51" o:spid="_x0000_s1027" style="position:absolute;width:73152;height:11303;visibility:visible;mso-wrap-style:square;v-text-anchor:middle" coordsize="7312660,1129665" o:gfxdata="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" path="m,l7312660,r,1129665l3619500,733425,,1091565,,xe" fillcolor="#f09415 [3204]" stroked="f" strokeweight="1pt">
@@ -525,7 +525,7 @@
                     <wp:docPr id="154" name="Zone de texte 154">
                       <a:extLst xmlns:a="http://schemas.openxmlformats.org/drawingml/2006/main">
                         <a:ext uri="{C183D7F6-B498-43B3-948B-1728B52AA6E4}">
-                          <adec:decorative xmlns:adec="http://schemas.microsoft.com/office/drawing/2017/decorative" val="0"/>
+                          <adec:decorative xmlns:adec="http://schemas.microsoft.com/office/drawing/2017/decorative" xmlns:w16se="http://schemas.microsoft.com/office/word/2015/wordml/symex" xmlns:w16cid="http://schemas.microsoft.com/office/word/2016/wordml/cid" xmlns:w="http://schemas.openxmlformats.org/wordprocessingml/2006/main" xmlns:w10="urn:schemas-microsoft-com:office:word" xmlns:v="urn:schemas-microsoft-com:vml" xmlns:o="urn:schemas-microsoft-com:office:office" xmlns:am3d="http://schemas.microsoft.com/office/drawing/2017/model3d" xmlns:aink="http://schemas.microsoft.com/office/drawing/2016/ink" xmlns:cx8="http://schemas.microsoft.com/office/drawing/2016/5/14/chartex" xmlns:cx7="http://schemas.microsoft.com/office/drawing/2016/5/13/chartex" xmlns:cx6="http://schemas.microsoft.com/office/drawing/2016/5/12/chartex" xmlns:cx5="http://schemas.microsoft.com/office/drawing/2016/5/11/chartex" xmlns:cx4="http://schemas.microsoft.com/office/drawing/2016/5/10/chartex" xmlns:cx3="http://schemas.microsoft.com/office/drawing/2016/5/9/chartex" xmlns:cx2="http://schemas.microsoft.com/office/drawing/2015/10/21/chartex" xmlns:cx1="http://schemas.microsoft.com/office/drawing/2015/9/8/chartex" xmlns:cx="http://schemas.microsoft.com/office/drawing/2014/chartex" xmlns="" val="0"/>
                         </a:ext>
                       </a:extLst>
                     </wp:docPr>
@@ -671,7 +671,7 @@
               </mc:Choice>
               <mc:Fallback>
                 <w:pict>
-                  <v:shape id="Zone de texte 154" o:spid="_x0000_s1027" type="#_x0000_t202" style="position:absolute;margin-left:0;margin-top:0;width:8in;height:286.5pt;z-index:251659264;visibility:visible;mso-wrap-style:square;mso-width-percent:941;mso-height-percent:363;mso-top-percent:300;mso-wrap-distance-left:9pt;mso-wrap-distance-top:0;mso-wrap-distance-right:9pt;mso-wrap-distance-bottom:0;mso-position-horizontal:center;mso-position-horizontal-relative:page;mso-position-vertical-relative:page;mso-width-percent:941;mso-height-percent:363;mso-top-percent:300;mso-width-relative:page;mso-height-relative:page;v-text-anchor:bottom" o:gfxdata="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" filled="f" stroked="f" strokeweight=".5pt">
+                  <v:shape id="Zone de texte 154" o:spid="_x0000_s1027" type="#_x0000_t202" style="position:absolute;margin-left:0;margin-top:0;width:8in;height:286.5pt;z-index:251659264;visibility:visible;mso-wrap-style:square;mso-width-percent:941;mso-height-percent:363;mso-top-percent:300;mso-wrap-distance-left:9pt;mso-wrap-distance-top:0;mso-wrap-distance-right:9pt;mso-wrap-distance-bottom:0;mso-position-horizontal:center;mso-position-horizontal-relative:page;mso-position-vertical-relative:page;mso-width-percent:941;mso-height-percent:363;mso-top-percent:300;mso-width-relative:page;mso-height-relative:page;v-text-anchor:bottom" o:gfxdata="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" filled="f" stroked="f" strokeweight=".5pt">
                     <v:textbox inset="126pt,0,54pt,0">
                       <w:txbxContent>
                         <w:p>
@@ -2182,15 +2182,7 @@
     </w:p>
     <w:p>
       <w:r>
-        <w:t xml:space="preserve">Nous avons tous </w:t>
-      </w:r>
-      <w:proofErr w:type="gramStart"/>
-      <w:r>
-        <w:t>deux été très intéressés</w:t>
-      </w:r>
-      <w:proofErr w:type="gramEnd"/>
-      <w:r>
-        <w:t xml:space="preserve"> par ce sujet car il est question d’un travail de recherche sur des nouvelles technologies dans le domaine automobile.</w:t>
+        <w:t>Nous avons tous deux été très intéressés par ce sujet car il est question d’un travail de recherche sur des nouvelles technologies dans le domaine automobile.</w:t>
       </w:r>
     </w:p>
     <w:p>
@@ -2647,7 +2639,7 @@
             <v:path o:extrusionok="f" gradientshapeok="t" o:connecttype="rect"/>
             <o:lock v:ext="edit" aspectratio="t"/>
           </v:shapetype>
-          <v:shape id="_x0000_i1025" type="#_x0000_t75" style="width:452.65pt;height:242.85pt">
+          <v:shape id="_x0000_i1025" type="#_x0000_t75" style="width:453pt;height:243pt">
             <v:imagedata r:id="rId12" o:title="Méthodologie proposée"/>
           </v:shape>
         </w:pict>
@@ -2806,7 +2798,7 @@
         </w:rPr>
         <w:lastRenderedPageBreak/>
         <w:pict>
-          <v:shape id="_x0000_i1026" type="#_x0000_t75" style="width:185.3pt;height:246.5pt">
+          <v:shape id="_x0000_i1026" type="#_x0000_t75" style="width:185.25pt;height:246.75pt">
             <v:imagedata r:id="rId14" o:title="imagefog6"/>
           </v:shape>
         </w:pict>
@@ -2817,7 +2809,7 @@
           <w:lang w:eastAsia="fr-FR"/>
         </w:rPr>
         <w:pict>
-          <v:shape id="_x0000_i1027" type="#_x0000_t75" style="width:243.7pt;height:182pt">
+          <v:shape id="_x0000_i1027" type="#_x0000_t75" style="width:243.75pt;height:182.25pt">
             <v:imagedata r:id="rId15" o:title="imagefog7"/>
           </v:shape>
         </w:pict>
@@ -2885,15 +2877,7 @@
         <w:t>notre algorithme</w:t>
       </w:r>
       <w:r>
-        <w:t xml:space="preserve"> </w:t>
-      </w:r>
-      <w:proofErr w:type="gramStart"/>
-      <w:r>
-        <w:t>doivent</w:t>
-      </w:r>
-      <w:proofErr w:type="gramEnd"/>
-      <w:r>
-        <w:t xml:space="preserve"> être appliqués et à quel endroit sur l’image ? Nous verrons cela plus en détail dans la partie Expérimentations mais nous avons choisi de gérer ce </w:t>
+        <w:t xml:space="preserve"> doivent être appliqués et à quel endroit sur l’image ? Nous verrons cela plus en détail dans la partie Expérimentations mais nous avons choisi de gérer ce </w:t>
       </w:r>
       <w:r>
         <w:lastRenderedPageBreak/>
@@ -3159,7 +3143,7 @@
       </w:pPr>
       <w:r>
         <w:pict>
-          <v:shape id="_x0000_i1032" type="#_x0000_t75" style="width:199.6pt;height:265.55pt">
+          <v:shape id="_x0000_i1032" type="#_x0000_t75" style="width:199.5pt;height:265.5pt">
             <v:imagedata r:id="rId20" o:title="imgDebrumeeNotreMethodeLog6"/>
           </v:shape>
         </w:pict>
@@ -3260,21 +3244,70 @@
         </w:numPr>
       </w:pPr>
       <w:r>
-        <w:t>Fonctions de</w:t>
-      </w:r>
-      <w:r>
-        <w:t xml:space="preserve"> blending (expérimentation, prise en main </w:t>
+        <w:t xml:space="preserve">Fonctions de </w:t>
       </w:r>
       <w:proofErr w:type="spellStart"/>
       <w:r>
-        <w:t>openCV</w:t>
+        <w:t>blending</w:t>
       </w:r>
       <w:proofErr w:type="spellEnd"/>
       <w:r>
+        <w:t xml:space="preserve"> (expérimentation, prise en main </w:t>
+      </w:r>
+      <w:proofErr w:type="spellStart"/>
+      <w:r>
+        <w:t>OpenCV</w:t>
+      </w:r>
+      <w:proofErr w:type="spellEnd"/>
+      <w:r>
         <w:t>)</w:t>
       </w:r>
     </w:p>
-    <w:p/>
+    <w:p>
+      <w:r>
+        <w:t xml:space="preserve">Pour commencer, nous avons décidé de nous habituer à utiliser </w:t>
+      </w:r>
+      <w:proofErr w:type="spellStart"/>
+      <w:r>
+        <w:t>OpenCV</w:t>
+      </w:r>
+      <w:proofErr w:type="spellEnd"/>
+      <w:r>
+        <w:t xml:space="preserve">. Pour cela, nous avons utilisé des tutoriels fournis par nos professeurs ainsi que trouvé sur internet. De plus, nous avions commencé par parler d’ « alpha </w:t>
+      </w:r>
+      <w:proofErr w:type="spellStart"/>
+      <w:r>
+        <w:t>blending</w:t>
+      </w:r>
+      <w:proofErr w:type="spellEnd"/>
+      <w:r>
+        <w:t xml:space="preserve"> » et la librairie </w:t>
+      </w:r>
+      <w:proofErr w:type="spellStart"/>
+      <w:r>
+        <w:t>OpenCV</w:t>
+      </w:r>
+      <w:proofErr w:type="spellEnd"/>
+      <w:r>
+        <w:t xml:space="preserve"> gère ceci avec ses propres fonctions. Nous avons donc pu tester l’ « alpha </w:t>
+      </w:r>
+      <w:proofErr w:type="spellStart"/>
+      <w:r>
+        <w:t>blending</w:t>
+      </w:r>
+      <w:proofErr w:type="spellEnd"/>
+      <w:r>
+        <w:t xml:space="preserve"> » sur une image et comprendre comment traiter les images grâce à </w:t>
+      </w:r>
+      <w:proofErr w:type="spellStart"/>
+      <w:r>
+        <w:t>OpenCV</w:t>
+      </w:r>
+      <w:proofErr w:type="spellEnd"/>
+      <w:r>
+        <w:t xml:space="preserve"> rapidement. (Voir images dans l’Annexe)</w:t>
+      </w:r>
+    </w:p>
     <w:p>
       <w:pPr>
         <w:pStyle w:val="Paragraphedeliste"/>
@@ -3284,7 +3317,37 @@
         </w:numPr>
       </w:pPr>
       <w:r>
+        <w:t>Fonction linéaire</w:t>
+      </w:r>
+    </w:p>
+    <w:p>
+      <w:r>
+        <w:t xml:space="preserve">Nous nous sommes ensuite attaqués à la méthodologie pour le </w:t>
+      </w:r>
+      <w:proofErr w:type="spellStart"/>
+      <w:r>
+        <w:t>débrumage</w:t>
+      </w:r>
+      <w:proofErr w:type="spellEnd"/>
+      <w:r>
+        <w:t>. Après avoir trouvé des images qui semblaient correspondre à notre sujet, nous avons commencé par nous occuper de l’application fonctionnelle. Comme notre but était de gérer les brumes qui ajoutent des dégradés de contrastes et de luminosité sur l’image, nous avons décidé de gérer le problème par la hauteur de l’image. Pour commencer, nous pensions mettre une fonction linéaire allant de 0 à 1. Ce coefficient est en réalité le pourcentage normé du contraste et de la luminosité que nous appliquerons après. Cela veut dire, que nous allons réduire la luminosité au maximum en haut de l’image ainsi que d’augmenter le contraste au maximum en haut de l’image.</w:t>
+      </w:r>
+    </w:p>
+    <w:p>
+      <w:pPr>
+        <w:pStyle w:val="Paragraphedeliste"/>
+        <w:numPr>
+          <w:ilvl w:val="0"/>
+          <w:numId w:val="1"/>
+        </w:numPr>
+      </w:pPr>
+      <w:r>
         <w:t>Problème évident de luminosité, solutions temporaires</w:t>
+      </w:r>
+    </w:p>
+    <w:p>
+      <w:r>
+        <w:t>Évidemment</w:t>
       </w:r>
     </w:p>
     <w:p>
@@ -3350,8 +3413,18 @@
         </w:rPr>
       </w:pPr>
       <w:r>
-        <w:t>Fonctions de débrumage robustes au bruit artificiel poivre et sel (pourquoi ce bruit etc…)</w:t>
-      </w:r>
+        <w:t xml:space="preserve">Fonctions de </w:t>
+      </w:r>
+      <w:proofErr w:type="spellStart"/>
+      <w:r>
+        <w:t>débrumage</w:t>
+      </w:r>
+      <w:proofErr w:type="spellEnd"/>
+      <w:r>
+        <w:t xml:space="preserve"> robustes au bruit artificiel poivre et sel (pourquoi ce bruit etc…)</w:t>
+      </w:r>
+      <w:bookmarkStart w:id="5" w:name="_GoBack"/>
+      <w:bookmarkEnd w:id="5"/>
       <w:r>
         <w:br w:type="page"/>
       </w:r>
@@ -3360,12 +3433,12 @@
       <w:pPr>
         <w:pStyle w:val="Titre1"/>
       </w:pPr>
-      <w:bookmarkStart w:id="5" w:name="_Toc516150251"/>
+      <w:bookmarkStart w:id="6" w:name="_Toc516150251"/>
       <w:r>
         <w:lastRenderedPageBreak/>
         <w:t>Evaluations</w:t>
       </w:r>
-      <w:bookmarkEnd w:id="5"/>
+      <w:bookmarkEnd w:id="6"/>
     </w:p>
     <w:p>
       <w:pPr>
@@ -3452,16 +3525,22 @@
       <w:pPr>
         <w:pStyle w:val="Titre1"/>
       </w:pPr>
-      <w:bookmarkStart w:id="6" w:name="_Toc516150252"/>
+      <w:bookmarkStart w:id="7" w:name="_Toc516150252"/>
       <w:r>
         <w:lastRenderedPageBreak/>
         <w:t>Conclusion et perspectives</w:t>
       </w:r>
-      <w:bookmarkEnd w:id="6"/>
-    </w:p>
-    <w:p>
-      <w:r>
-        <w:t xml:space="preserve">Nous avons uniquement pu traiter le débrumage car le travail de recherche et d’expérimentations est très long et nous voulions proposer un résultat à la fin, mais les autres problématiques que nous avons évoquées en introduction sont un sujet qui pourrait faire l’objet de recherches postérieures avec plus de temps disponible. </w:t>
+      <w:bookmarkEnd w:id="7"/>
+    </w:p>
+    <w:p>
+      <w:r>
+        <w:t>Nous avons uniquement pu traiter le débrumage car le travail de recherche et d’expérimentations est très long et nous voulions proposer un résultat à la fin</w:t>
+      </w:r>
+      <w:r>
+        <w:t>. Cependant,</w:t>
+      </w:r>
+      <w:r>
+        <w:t xml:space="preserve"> les autres problématiques que nous avons évoquées en introduction sont un sujet qui pourrait faire l’objet de recherches postérieures avec plus de temps disponible. </w:t>
       </w:r>
     </w:p>
     <w:p>
@@ -3478,6 +3557,7 @@
       <w:r>
         <w:rPr>
           <w:noProof/>
+          <w:lang w:eastAsia="fr-FR"/>
         </w:rPr>
         <w:drawing>
           <wp:anchor distT="0" distB="0" distL="114300" distR="114300" simplePos="0" relativeHeight="251669504" behindDoc="1" locked="0" layoutInCell="1" allowOverlap="1" wp14:anchorId="1FBED504" wp14:editId="76FED005">
@@ -3559,13 +3639,29 @@
         </w:drawing>
       </w:r>
       <w:r>
-        <w:t>La méthode d’évaluation que nous avons mis en place est trop générique et il faudrait focaliser les calculs sur les zones moins nettes pour avoir une mesure plus précise et juste de chaque image.</w:t>
+        <w:t xml:space="preserve">La méthode d’évaluation </w:t>
+      </w:r>
+      <w:r>
+        <w:t xml:space="preserve">quantitative </w:t>
+      </w:r>
+      <w:r>
+        <w:t xml:space="preserve">que nous avons </w:t>
+      </w:r>
+      <w:r>
+        <w:t>mis</w:t>
+      </w:r>
+      <w:r>
+        <w:t>e</w:t>
+      </w:r>
+      <w:r>
+        <w:t xml:space="preserve"> en place est trop générique et il faudrait focaliser les calculs sur les zones moins nettes pour avoir une mesure plus précise et juste de chaque image.</w:t>
       </w:r>
     </w:p>
     <w:p>
       <w:r>
         <w:rPr>
           <w:noProof/>
+          <w:lang w:eastAsia="fr-FR"/>
         </w:rPr>
         <w:drawing>
           <wp:anchor distT="0" distB="0" distL="114300" distR="114300" simplePos="0" relativeHeight="251668480" behindDoc="1" locked="0" layoutInCell="1" allowOverlap="1" wp14:anchorId="287F3A4B" wp14:editId="33EC0712">
@@ -3647,8 +3743,6 @@
       <w:pPr>
         <w:pStyle w:val="Paragraphedeliste"/>
       </w:pPr>
-      <w:bookmarkStart w:id="7" w:name="_GoBack"/>
-      <w:bookmarkEnd w:id="7"/>
     </w:p>
     <w:sectPr>
       <w:pgSz w:w="11906" w:h="16838"/>
@@ -3663,8 +3757,8 @@
 </file>
 
 <file path=word/numbering.xml><?xml version="1.0" encoding="utf-8"?>
-<w:numbering xmlns:wpc="http://schemas.microsoft.com/office/word/2010/wordprocessingCanvas" xmlns:cx="http://schemas.microsoft.com/office/drawing/2014/chartex" xmlns:cx1="http://schemas.microsoft.com/office/drawing/2015/9/8/chartex" xmlns:cx2="http://schemas.microsoft.com/office/drawing/2015/10/21/chartex" xmlns:cx3="http://schemas.microsoft.com/office/drawing/2016/5/9/chartex" xmlns:cx4="http://schemas.microsoft.com/office/drawing/2016/5/10/chartex" xmlns:cx5="http://schemas.microsoft.com/office/drawing/2016/5/11/chartex" xmlns:cx6="http://schemas.microsoft.com/office/drawing/2016/5/12/chartex" xmlns:cx7="http://schemas.microsoft.com/office/drawing/2016/5/13/chartex" xmlns:cx8="http://schemas.microsoft.com/office/drawing/2016/5/14/chartex" xmlns:mc="http://schemas.openxmlformats.org/markup-compatibility/2006" xmlns:aink="http://schemas.microsoft.com/office/drawing/2016/ink" xmlns:am3d="http://schemas.microsoft.com/office/drawing/2017/model3d" xmlns:o="urn:schemas-microsoft-com:office:office" xmlns:r="http://schemas.openxmlformats.org/officeDocument/2006/relationships" xmlns:m="http://schemas.openxmlformats.org/officeDocument/2006/math" xmlns:v="urn:schemas-microsoft-com:vml" xmlns:wp14="http://schemas.microsoft.com/office/word/2010/wordprocessingDrawing" xmlns:wp="http://schemas.openxmlformats.org/drawingml/2006/wordprocessingDrawing" xmlns:w10="urn:schemas-microsoft-com:office:word" xmlns:w="http://schemas.openxmlformats.org/wordprocessingml/2006/main" xmlns:w14="http://schemas.microsoft.com/office/word/2010/wordml" xmlns:w15="http://schemas.microsoft.com/office/word/2012/wordml" xmlns:w16cid="http://schemas.microsoft.com/office/word/2016/wordml/cid" xmlns:w16se="http://schemas.microsoft.com/office/word/2015/wordml/symex" xmlns:wpg="http://schemas.microsoft.com/office/word/2010/wordprocessingGroup" xmlns:wpi="http://schemas.microsoft.com/office/word/2010/wordprocessingInk" xmlns:wne="http://schemas.microsoft.com/office/word/2006/wordml" xmlns:wps="http://schemas.microsoft.com/office/word/2010/wordprocessingShape" mc:Ignorable="w14 w15 w16se w16cid wp14">
-  <w:abstractNum w:abstractNumId="0" w15:restartNumberingAfterBreak="0">
+<w:numbering xmlns:wpc="http://schemas.microsoft.com/office/word/2010/wordprocessingCanvas" xmlns:mc="http://schemas.openxmlformats.org/markup-compatibility/2006" xmlns:o="urn:schemas-microsoft-com:office:office" xmlns:r="http://schemas.openxmlformats.org/officeDocument/2006/relationships" xmlns:m="http://schemas.openxmlformats.org/officeDocument/2006/math" xmlns:v="urn:schemas-microsoft-com:vml" xmlns:wp14="http://schemas.microsoft.com/office/word/2010/wordprocessingDrawing" xmlns:wp="http://schemas.openxmlformats.org/drawingml/2006/wordprocessingDrawing" xmlns:w10="urn:schemas-microsoft-com:office:word" xmlns:w="http://schemas.openxmlformats.org/wordprocessingml/2006/main" xmlns:w14="http://schemas.microsoft.com/office/word/2010/wordml" xmlns:w15="http://schemas.microsoft.com/office/word/2012/wordml" xmlns:wpg="http://schemas.microsoft.com/office/word/2010/wordprocessingGroup" xmlns:wpi="http://schemas.microsoft.com/office/word/2010/wordprocessingInk" xmlns:wne="http://schemas.microsoft.com/office/word/2006/wordml" xmlns:wps="http://schemas.microsoft.com/office/word/2010/wordprocessingShape" mc:Ignorable="w14 w15 wp14">
+  <w:abstractNum w:abstractNumId="0">
     <w:nsid w:val="00513F78"/>
     <w:multiLevelType w:val="hybridMultilevel"/>
     <w:tmpl w:val="5516B6A8"/>
@@ -3776,7 +3870,7 @@
       </w:rPr>
     </w:lvl>
   </w:abstractNum>
-  <w:abstractNum w:abstractNumId="1" w15:restartNumberingAfterBreak="0">
+  <w:abstractNum w:abstractNumId="1">
     <w:nsid w:val="5E907795"/>
     <w:multiLevelType w:val="hybridMultilevel"/>
     <w:tmpl w:val="A314AF56"/>
@@ -3899,7 +3993,7 @@
 </file>
 
 <file path=word/styles.xml><?xml version="1.0" encoding="utf-8"?>
-<w:styles xmlns:mc="http://schemas.openxmlformats.org/markup-compatibility/2006" xmlns:r="http://schemas.openxmlformats.org/officeDocument/2006/relationships" xmlns:w="http://schemas.openxmlformats.org/wordprocessingml/2006/main" xmlns:w14="http://schemas.microsoft.com/office/word/2010/wordml" xmlns:w15="http://schemas.microsoft.com/office/word/2012/wordml" xmlns:w16cid="http://schemas.microsoft.com/office/word/2016/wordml/cid" xmlns:w16se="http://schemas.microsoft.com/office/word/2015/wordml/symex" mc:Ignorable="w14 w15 w16se w16cid">
+<w:styles xmlns:mc="http://schemas.openxmlformats.org/markup-compatibility/2006" xmlns:r="http://schemas.openxmlformats.org/officeDocument/2006/relationships" xmlns:w="http://schemas.openxmlformats.org/wordprocessingml/2006/main" xmlns:w14="http://schemas.microsoft.com/office/word/2010/wordml" xmlns:w15="http://schemas.microsoft.com/office/word/2012/wordml" mc:Ignorable="w14 w15">
   <w:docDefaults>
     <w:rPrDefault>
       <w:rPr>
@@ -3915,7 +4009,7 @@
       </w:pPr>
     </w:pPrDefault>
   </w:docDefaults>
-  <w:latentStyles w:defLockedState="0" w:defUIPriority="99" w:defSemiHidden="0" w:defUnhideWhenUsed="0" w:defQFormat="0" w:count="375">
+  <w:latentStyles w:defLockedState="0" w:defUIPriority="99" w:defSemiHidden="0" w:defUnhideWhenUsed="0" w:defQFormat="0" w:count="371">
     <w:lsdException w:name="Normal" w:uiPriority="0" w:qFormat="1"/>
     <w:lsdException w:name="heading 1" w:uiPriority="9" w:qFormat="1"/>
     <w:lsdException w:name="heading 2" w:semiHidden="1" w:uiPriority="9" w:unhideWhenUsed="1" w:qFormat="1"/>
@@ -4287,10 +4381,6 @@
     <w:lsdException w:name="List Table 5 Dark Accent 6" w:uiPriority="50"/>
     <w:lsdException w:name="List Table 6 Colorful Accent 6" w:uiPriority="51"/>
     <w:lsdException w:name="List Table 7 Colorful Accent 6" w:uiPriority="52"/>
-    <w:lsdException w:name="Mention" w:semiHidden="1" w:unhideWhenUsed="1"/>
-    <w:lsdException w:name="Smart Hyperlink" w:semiHidden="1" w:unhideWhenUsed="1"/>
-    <w:lsdException w:name="Hashtag" w:semiHidden="1" w:unhideWhenUsed="1"/>
-    <w:lsdException w:name="Unresolved Mention" w:semiHidden="1" w:unhideWhenUsed="1"/>
   </w:latentStyles>
   <w:style w:type="paragraph" w:default="1" w:styleId="Normal">
     <w:name w:val="Normal"/>
@@ -4895,7 +4985,7 @@
       <w:szCs w:val="24"/>
     </w:rPr>
   </w:style>
-  <w:style w:type="character" w:styleId="Accentuationlgre">
+  <w:style w:type="character" w:styleId="Emphaseple">
     <w:name w:val="Subtle Emphasis"/>
     <w:basedOn w:val="Policepardfaut"/>
     <w:uiPriority w:val="19"/>
@@ -4907,7 +4997,7 @@
       <w:color w:val="595959" w:themeColor="text1" w:themeTint="A6"/>
     </w:rPr>
   </w:style>
-  <w:style w:type="character" w:styleId="Accentuationintense">
+  <w:style w:type="character" w:styleId="Emphaseintense">
     <w:name w:val="Intense Emphasis"/>
     <w:basedOn w:val="Policepardfaut"/>
     <w:uiPriority w:val="21"/>
@@ -4925,7 +5015,7 @@
       <w:color w:val="C1B56B" w:themeColor="accent2"/>
     </w:rPr>
   </w:style>
-  <w:style w:type="character" w:styleId="Rfrencelgre">
+  <w:style w:type="character" w:styleId="Rfrenceple">
     <w:name w:val="Subtle Reference"/>
     <w:basedOn w:val="Policepardfaut"/>
     <w:uiPriority w:val="31"/>
@@ -5328,7 +5418,7 @@
 </file>
 
 <file path=customXml/itemProps2.xml><?xml version="1.0" encoding="utf-8"?>
-<ds:datastoreItem xmlns:ds="http://schemas.openxmlformats.org/officeDocument/2006/customXml" ds:itemID="{7DEB9532-B99D-4382-9779-C78F3F065799}">
+<ds:datastoreItem xmlns:ds="http://schemas.openxmlformats.org/officeDocument/2006/customXml" ds:itemID="{EBAD0003-8DAE-4B3C-BE37-F8B889827D0B}">
   <ds:schemaRefs>
     <ds:schemaRef ds:uri="http://schemas.openxmlformats.org/officeDocument/2006/bibliography"/>
   </ds:schemaRefs>

</xml_diff>